<commit_message>
embed font in report
</commit_message>
<xml_diff>
--- a/reports/tttn/TTTN HCMUT 2015.docx
+++ b/reports/tttn/TTTN HCMUT 2015.docx
@@ -554,7 +554,7 @@
                 <w:sz w:val="28"/>
                 <w:szCs w:val="28"/>
               </w:rPr>
-              <w:t>14/05/2015</w:t>
+              <w:t>15/05/2015</w:t>
             </w:r>
             <w:r>
               <w:rPr>
@@ -1291,7 +1291,13 @@
             <w:rPr>
               <w:noProof/>
             </w:rPr>
-            <w:t xml:space="preserve"> (Xu et al. 2012)</w:t>
+            <w:t xml:space="preserve"> </w:t>
+          </w:r>
+          <w:r>
+            <w:rPr>
+              <w:noProof/>
+            </w:rPr>
+            <w:t>[1]</w:t>
           </w:r>
           <w:r>
             <w:fldChar w:fldCharType="end"/>
@@ -1400,6 +1406,7 @@
           <w:id w:val="-772472197"/>
           <w:citation/>
         </w:sdtPr>
+        <w:sdtEndPr/>
         <w:sdtContent>
           <w:r>
             <w:fldChar w:fldCharType="begin"/>
@@ -1414,7 +1421,7 @@
             <w:rPr>
               <w:noProof/>
             </w:rPr>
-            <w:t>(Xu et al. 2012)</w:t>
+            <w:t>[1]</w:t>
           </w:r>
           <w:r>
             <w:fldChar w:fldCharType="end"/>
@@ -1462,10 +1469,10 @@
             <v:path o:extrusionok="f" gradientshapeok="t" o:connecttype="rect"/>
             <o:lock v:ext="edit" aspectratio="t"/>
           </v:shapetype>
-          <v:shape id="_x0000_i1025" type="#_x0000_t75" style="width:248.25pt;height:272.4pt" o:ole="">
+          <v:shape id="_x0000_i1025" type="#_x0000_t75" style="width:248.25pt;height:272.45pt" o:ole="">
             <v:imagedata r:id="rId14" o:title=""/>
           </v:shape>
-          <o:OLEObject Type="Embed" ProgID="Visio.Drawing.15" ShapeID="_x0000_i1025" DrawAspect="Content" ObjectID="_1493142438" r:id="rId15"/>
+          <o:OLEObject Type="Embed" ProgID="Visio.Drawing.15" ShapeID="_x0000_i1025" DrawAspect="Content" ObjectID="_1493183779" r:id="rId15"/>
         </w:object>
       </w:r>
     </w:p>
@@ -1509,6 +1516,8 @@
       <w:r>
         <w:t>Nói về bộ dữ liệu i2b2/VA</w:t>
       </w:r>
+      <w:bookmarkStart w:id="5" w:name="_GoBack"/>
+      <w:bookmarkEnd w:id="5"/>
     </w:p>
     <w:p>
       <w:pPr>
@@ -1521,8 +1530,6 @@
       <w:r>
         <w:t>Nói về 3 cách đánh giá tính F-measure, precision và recall</w:t>
       </w:r>
-      <w:bookmarkStart w:id="5" w:name="_GoBack"/>
-      <w:bookmarkEnd w:id="5"/>
     </w:p>
     <w:p>
       <w:pPr>
@@ -1568,11 +1575,9 @@
           <w:sdtContent>
             <w:p>
               <w:pPr>
-                <w:pStyle w:val="Bibliography"/>
                 <w:rPr>
+                  <w:rFonts w:asciiTheme="minorHAnsi" w:hAnsiTheme="minorHAnsi"/>
                   <w:noProof/>
-                  <w:sz w:val="24"/>
-                  <w:szCs w:val="24"/>
                 </w:rPr>
               </w:pPr>
               <w:r>
@@ -1584,40 +1589,94 @@
               <w:r>
                 <w:fldChar w:fldCharType="separate"/>
               </w:r>
-              <w:r>
+            </w:p>
+            <w:tbl>
+              <w:tblPr>
+                <w:tblW w:w="5000" w:type="pct"/>
+                <w:tblCellSpacing w:w="15" w:type="dxa"/>
+                <w:tblCellMar>
+                  <w:top w:w="15" w:type="dxa"/>
+                  <w:left w:w="15" w:type="dxa"/>
+                  <w:bottom w:w="15" w:type="dxa"/>
+                  <w:right w:w="15" w:type="dxa"/>
+                </w:tblCellMar>
+                <w:tblLook w:val="04A0" w:firstRow="1" w:lastRow="0" w:firstColumn="1" w:lastColumn="0" w:noHBand="0" w:noVBand="1"/>
+              </w:tblPr>
+              <w:tblGrid>
+                <w:gridCol w:w="596"/>
+                <w:gridCol w:w="8577"/>
+              </w:tblGrid>
+              <w:tr>
+                <w:trPr>
+                  <w:divId w:val="2041323646"/>
+                  <w:tblCellSpacing w:w="15" w:type="dxa"/>
+                </w:trPr>
+                <w:tc>
+                  <w:tcPr>
+                    <w:tcW w:w="50" w:type="pct"/>
+                    <w:hideMark/>
+                  </w:tcPr>
+                  <w:p>
+                    <w:pPr>
+                      <w:pStyle w:val="Bibliography"/>
+                      <w:rPr>
+                        <w:noProof/>
+                        <w:sz w:val="24"/>
+                        <w:szCs w:val="24"/>
+                      </w:rPr>
+                    </w:pPr>
+                    <w:r>
+                      <w:rPr>
+                        <w:noProof/>
+                      </w:rPr>
+                      <w:t xml:space="preserve">[1] </w:t>
+                    </w:r>
+                  </w:p>
+                </w:tc>
+                <w:tc>
+                  <w:tcPr>
+                    <w:tcW w:w="0" w:type="auto"/>
+                    <w:hideMark/>
+                  </w:tcPr>
+                  <w:p>
+                    <w:pPr>
+                      <w:pStyle w:val="Bibliography"/>
+                      <w:rPr>
+                        <w:noProof/>
+                      </w:rPr>
+                    </w:pPr>
+                    <w:r>
+                      <w:rPr>
+                        <w:noProof/>
+                      </w:rPr>
+                      <w:t xml:space="preserve">Y. Xu, J. Liu, J. Wu, Y. Wang, Z. Tu, J.-T. Sun, J. Tsujii and E. I-Chao, "A classification approach to coreference in discharge summaries: 2011 i2b2 challenge," </w:t>
+                    </w:r>
+                    <w:r>
+                      <w:rPr>
+                        <w:i/>
+                        <w:iCs/>
+                        <w:noProof/>
+                      </w:rPr>
+                      <w:t xml:space="preserve">Journal of the American Medical Informatics Association : JAMIA, </w:t>
+                    </w:r>
+                    <w:r>
+                      <w:rPr>
+                        <w:noProof/>
+                      </w:rPr>
+                      <w:t xml:space="preserve">vol. 19, no. 5, pp. 897-905, 2012. </w:t>
+                    </w:r>
+                  </w:p>
+                </w:tc>
+              </w:tr>
+            </w:tbl>
+            <w:p>
+              <w:pPr>
+                <w:divId w:val="2041323646"/>
                 <w:rPr>
+                  <w:rFonts w:eastAsia="Times New Roman"/>
                   <w:noProof/>
                 </w:rPr>
-                <w:t xml:space="preserve">XU, Yan, et al. (2012). A classification approach to coreference in discharge summaries: 2011 i2b2 challenge. </w:t>
-              </w:r>
-              <w:r>
-                <w:rPr>
-                  <w:i/>
-                  <w:iCs/>
-                  <w:noProof/>
-                </w:rPr>
-                <w:t>Journal of the American Medical Informatics Association : JAMIA</w:t>
-              </w:r>
-              <w:r>
-                <w:rPr>
-                  <w:noProof/>
-                </w:rPr>
-                <w:t xml:space="preserve">, </w:t>
-              </w:r>
-              <w:r>
-                <w:rPr>
-                  <w:b/>
-                  <w:bCs/>
-                  <w:noProof/>
-                </w:rPr>
-                <w:t>19</w:t>
-              </w:r>
-              <w:r>
-                <w:rPr>
-                  <w:noProof/>
-                </w:rPr>
-                <w:t xml:space="preserve"> (5), 897-905.</w:t>
-              </w:r>
+              </w:pPr>
             </w:p>
             <w:p>
               <w:r>
@@ -3149,7 +3208,7 @@
   <w:style w:type="paragraph" w:default="1" w:styleId="Normal">
     <w:name w:val="Normal"/>
     <w:qFormat/>
-    <w:rsid w:val="00441295"/>
+    <w:rsid w:val="00A33577"/>
     <w:pPr>
       <w:spacing w:line="240" w:lineRule="auto"/>
       <w:ind w:firstLine="288"/>
@@ -3166,7 +3225,7 @@
     <w:link w:val="Heading1Char"/>
     <w:uiPriority w:val="9"/>
     <w:qFormat/>
-    <w:rsid w:val="00441295"/>
+    <w:rsid w:val="00A33577"/>
     <w:pPr>
       <w:keepNext/>
       <w:keepLines/>
@@ -3191,7 +3250,7 @@
     <w:uiPriority w:val="9"/>
     <w:unhideWhenUsed/>
     <w:qFormat/>
-    <w:rsid w:val="00441295"/>
+    <w:rsid w:val="00A33577"/>
     <w:pPr>
       <w:keepNext/>
       <w:keepLines/>
@@ -3217,7 +3276,7 @@
     <w:uiPriority w:val="9"/>
     <w:unhideWhenUsed/>
     <w:qFormat/>
-    <w:rsid w:val="00441295"/>
+    <w:rsid w:val="00A33577"/>
     <w:pPr>
       <w:keepNext/>
       <w:keepLines/>
@@ -3243,7 +3302,7 @@
     <w:semiHidden/>
     <w:unhideWhenUsed/>
     <w:qFormat/>
-    <w:rsid w:val="00441295"/>
+    <w:rsid w:val="00A33577"/>
     <w:pPr>
       <w:keepNext/>
       <w:keepLines/>
@@ -3270,7 +3329,7 @@
     <w:semiHidden/>
     <w:unhideWhenUsed/>
     <w:qFormat/>
-    <w:rsid w:val="00441295"/>
+    <w:rsid w:val="00A33577"/>
     <w:pPr>
       <w:keepNext/>
       <w:keepLines/>
@@ -3295,7 +3354,7 @@
     <w:semiHidden/>
     <w:unhideWhenUsed/>
     <w:qFormat/>
-    <w:rsid w:val="00441295"/>
+    <w:rsid w:val="00A33577"/>
     <w:pPr>
       <w:keepNext/>
       <w:keepLines/>
@@ -3320,7 +3379,7 @@
     <w:semiHidden/>
     <w:unhideWhenUsed/>
     <w:qFormat/>
-    <w:rsid w:val="00441295"/>
+    <w:rsid w:val="00A33577"/>
     <w:pPr>
       <w:keepNext/>
       <w:keepLines/>
@@ -3347,7 +3406,7 @@
     <w:semiHidden/>
     <w:unhideWhenUsed/>
     <w:qFormat/>
-    <w:rsid w:val="00441295"/>
+    <w:rsid w:val="00A33577"/>
     <w:pPr>
       <w:keepNext/>
       <w:keepLines/>
@@ -3374,7 +3433,7 @@
     <w:semiHidden/>
     <w:unhideWhenUsed/>
     <w:qFormat/>
-    <w:rsid w:val="00441295"/>
+    <w:rsid w:val="00A33577"/>
     <w:pPr>
       <w:keepNext/>
       <w:keepLines/>
@@ -3399,7 +3458,7 @@
     <w:uiPriority w:val="1"/>
     <w:semiHidden/>
     <w:unhideWhenUsed/>
-    <w:rsid w:val="00441295"/>
+    <w:rsid w:val="00A33577"/>
   </w:style>
   <w:style w:type="table" w:default="1" w:styleId="TableNormal">
     <w:name w:val="Normal Table"/>
@@ -3421,14 +3480,14 @@
     <w:uiPriority w:val="99"/>
     <w:semiHidden/>
     <w:unhideWhenUsed/>
-    <w:rsid w:val="00441295"/>
+    <w:rsid w:val="00A33577"/>
   </w:style>
   <w:style w:type="character" w:styleId="PlaceholderText">
     <w:name w:val="Placeholder Text"/>
     <w:basedOn w:val="DefaultParagraphFont"/>
     <w:uiPriority w:val="99"/>
     <w:semiHidden/>
-    <w:rsid w:val="00441295"/>
+    <w:rsid w:val="00A33577"/>
     <w:rPr>
       <w:color w:val="808080"/>
     </w:rPr>
@@ -3438,7 +3497,7 @@
     <w:basedOn w:val="DefaultParagraphFont"/>
     <w:link w:val="Heading1"/>
     <w:uiPriority w:val="9"/>
-    <w:rsid w:val="00441295"/>
+    <w:rsid w:val="00A33577"/>
     <w:rPr>
       <w:rFonts w:ascii="LM Roman 10" w:eastAsiaTheme="majorEastAsia" w:hAnsi="LM Roman 10" w:cstheme="majorBidi"/>
       <w:b/>
@@ -3451,7 +3510,7 @@
     <w:link w:val="NoSpacingChar"/>
     <w:uiPriority w:val="1"/>
     <w:qFormat/>
-    <w:rsid w:val="00441295"/>
+    <w:rsid w:val="00A33577"/>
     <w:pPr>
       <w:spacing w:after="0" w:line="240" w:lineRule="auto"/>
     </w:pPr>
@@ -3464,7 +3523,7 @@
     <w:basedOn w:val="DefaultParagraphFont"/>
     <w:link w:val="Heading2"/>
     <w:uiPriority w:val="9"/>
-    <w:rsid w:val="00441295"/>
+    <w:rsid w:val="00A33577"/>
     <w:rPr>
       <w:rFonts w:ascii="LM Roman 10" w:eastAsiaTheme="majorEastAsia" w:hAnsi="LM Roman 10" w:cstheme="majorBidi"/>
       <w:b/>
@@ -3476,7 +3535,7 @@
     <w:basedOn w:val="Normal"/>
     <w:uiPriority w:val="34"/>
     <w:qFormat/>
-    <w:rsid w:val="00441295"/>
+    <w:rsid w:val="00A33577"/>
     <w:pPr>
       <w:ind w:left="720"/>
       <w:contextualSpacing/>
@@ -3487,7 +3546,7 @@
     <w:basedOn w:val="DefaultParagraphFont"/>
     <w:link w:val="Heading3"/>
     <w:uiPriority w:val="9"/>
-    <w:rsid w:val="00441295"/>
+    <w:rsid w:val="00A33577"/>
     <w:rPr>
       <w:rFonts w:ascii="LM Roman 10" w:eastAsiaTheme="majorEastAsia" w:hAnsi="LM Roman 10" w:cstheme="majorBidi"/>
       <w:b/>
@@ -3500,7 +3559,7 @@
     <w:link w:val="Heading4"/>
     <w:uiPriority w:val="9"/>
     <w:semiHidden/>
-    <w:rsid w:val="00441295"/>
+    <w:rsid w:val="00A33577"/>
     <w:rPr>
       <w:rFonts w:asciiTheme="majorHAnsi" w:eastAsiaTheme="majorEastAsia" w:hAnsiTheme="majorHAnsi" w:cstheme="majorBidi"/>
       <w:i/>
@@ -3514,7 +3573,7 @@
     <w:link w:val="Heading5"/>
     <w:uiPriority w:val="9"/>
     <w:semiHidden/>
-    <w:rsid w:val="00441295"/>
+    <w:rsid w:val="00A33577"/>
     <w:rPr>
       <w:rFonts w:asciiTheme="majorHAnsi" w:eastAsiaTheme="majorEastAsia" w:hAnsiTheme="majorHAnsi" w:cstheme="majorBidi"/>
       <w:color w:val="2E74B5" w:themeColor="accent1" w:themeShade="BF"/>
@@ -3526,7 +3585,7 @@
     <w:link w:val="Heading6"/>
     <w:uiPriority w:val="9"/>
     <w:semiHidden/>
-    <w:rsid w:val="00441295"/>
+    <w:rsid w:val="00A33577"/>
     <w:rPr>
       <w:rFonts w:asciiTheme="majorHAnsi" w:eastAsiaTheme="majorEastAsia" w:hAnsiTheme="majorHAnsi" w:cstheme="majorBidi"/>
       <w:color w:val="1F4D78" w:themeColor="accent1" w:themeShade="7F"/>
@@ -3538,7 +3597,7 @@
     <w:link w:val="Heading7"/>
     <w:uiPriority w:val="9"/>
     <w:semiHidden/>
-    <w:rsid w:val="00441295"/>
+    <w:rsid w:val="00A33577"/>
     <w:rPr>
       <w:rFonts w:asciiTheme="majorHAnsi" w:eastAsiaTheme="majorEastAsia" w:hAnsiTheme="majorHAnsi" w:cstheme="majorBidi"/>
       <w:i/>
@@ -3552,7 +3611,7 @@
     <w:link w:val="Heading8"/>
     <w:uiPriority w:val="9"/>
     <w:semiHidden/>
-    <w:rsid w:val="00441295"/>
+    <w:rsid w:val="00A33577"/>
     <w:rPr>
       <w:rFonts w:asciiTheme="majorHAnsi" w:eastAsiaTheme="majorEastAsia" w:hAnsiTheme="majorHAnsi" w:cstheme="majorBidi"/>
       <w:color w:val="272727" w:themeColor="text1" w:themeTint="D8"/>
@@ -3566,7 +3625,7 @@
     <w:link w:val="Heading9"/>
     <w:uiPriority w:val="9"/>
     <w:semiHidden/>
-    <w:rsid w:val="00441295"/>
+    <w:rsid w:val="00A33577"/>
     <w:rPr>
       <w:rFonts w:asciiTheme="majorHAnsi" w:eastAsiaTheme="majorEastAsia" w:hAnsiTheme="majorHAnsi" w:cstheme="majorBidi"/>
       <w:i/>
@@ -3582,7 +3641,7 @@
     <w:link w:val="TitleChar"/>
     <w:uiPriority w:val="10"/>
     <w:qFormat/>
-    <w:rsid w:val="00441295"/>
+    <w:rsid w:val="00A33577"/>
     <w:pPr>
       <w:spacing w:after="0"/>
       <w:contextualSpacing/>
@@ -3602,7 +3661,7 @@
     <w:basedOn w:val="DefaultParagraphFont"/>
     <w:link w:val="Title"/>
     <w:uiPriority w:val="10"/>
-    <w:rsid w:val="00441295"/>
+    <w:rsid w:val="00A33577"/>
     <w:rPr>
       <w:rFonts w:ascii="LM Roman 10" w:eastAsiaTheme="majorEastAsia" w:hAnsi="LM Roman 10" w:cstheme="majorBidi"/>
       <w:b/>
@@ -3619,7 +3678,7 @@
     <w:link w:val="IntenseQuoteChar"/>
     <w:uiPriority w:val="30"/>
     <w:qFormat/>
-    <w:rsid w:val="00441295"/>
+    <w:rsid w:val="00A33577"/>
     <w:pPr>
       <w:pBdr>
         <w:top w:val="single" w:sz="4" w:space="10" w:color="5B9BD5" w:themeColor="accent1"/>
@@ -3640,7 +3699,7 @@
     <w:basedOn w:val="DefaultParagraphFont"/>
     <w:link w:val="IntenseQuote"/>
     <w:uiPriority w:val="30"/>
-    <w:rsid w:val="00441295"/>
+    <w:rsid w:val="00A33577"/>
     <w:rPr>
       <w:rFonts w:ascii="LM Roman 10" w:hAnsi="LM Roman 10"/>
       <w:i/>
@@ -3652,7 +3711,7 @@
     <w:name w:val="Table Grid"/>
     <w:basedOn w:val="TableNormal"/>
     <w:uiPriority w:val="39"/>
-    <w:rsid w:val="00441295"/>
+    <w:rsid w:val="00A33577"/>
     <w:pPr>
       <w:spacing w:after="0" w:line="240" w:lineRule="auto"/>
     </w:pPr>
@@ -3674,7 +3733,7 @@
     <w:uiPriority w:val="39"/>
     <w:unhideWhenUsed/>
     <w:qFormat/>
-    <w:rsid w:val="00441295"/>
+    <w:rsid w:val="00A33577"/>
     <w:pPr>
       <w:numPr>
         <w:numId w:val="0"/>
@@ -3697,7 +3756,7 @@
     <w:autoRedefine/>
     <w:uiPriority w:val="39"/>
     <w:unhideWhenUsed/>
-    <w:rsid w:val="00441295"/>
+    <w:rsid w:val="00A33577"/>
     <w:pPr>
       <w:spacing w:after="100"/>
     </w:pPr>
@@ -3709,7 +3768,7 @@
     <w:autoRedefine/>
     <w:uiPriority w:val="39"/>
     <w:unhideWhenUsed/>
-    <w:rsid w:val="00441295"/>
+    <w:rsid w:val="00A33577"/>
     <w:pPr>
       <w:spacing w:after="100"/>
       <w:ind w:left="220"/>
@@ -3720,7 +3779,7 @@
     <w:basedOn w:val="DefaultParagraphFont"/>
     <w:uiPriority w:val="99"/>
     <w:unhideWhenUsed/>
-    <w:rsid w:val="00441295"/>
+    <w:rsid w:val="00A33577"/>
     <w:rPr>
       <w:color w:val="0563C1" w:themeColor="hyperlink"/>
       <w:u w:val="single"/>
@@ -3732,7 +3791,7 @@
     <w:link w:val="HeaderChar"/>
     <w:uiPriority w:val="99"/>
     <w:unhideWhenUsed/>
-    <w:rsid w:val="00441295"/>
+    <w:rsid w:val="00A33577"/>
     <w:pPr>
       <w:tabs>
         <w:tab w:val="center" w:pos="4680"/>
@@ -3746,7 +3805,7 @@
     <w:basedOn w:val="DefaultParagraphFont"/>
     <w:link w:val="Header"/>
     <w:uiPriority w:val="99"/>
-    <w:rsid w:val="00441295"/>
+    <w:rsid w:val="00A33577"/>
     <w:rPr>
       <w:rFonts w:ascii="LM Roman 10" w:hAnsi="LM Roman 10"/>
     </w:rPr>
@@ -3757,7 +3816,7 @@
     <w:link w:val="FooterChar"/>
     <w:uiPriority w:val="99"/>
     <w:unhideWhenUsed/>
-    <w:rsid w:val="00441295"/>
+    <w:rsid w:val="00A33577"/>
     <w:pPr>
       <w:tabs>
         <w:tab w:val="center" w:pos="4680"/>
@@ -3771,7 +3830,7 @@
     <w:basedOn w:val="DefaultParagraphFont"/>
     <w:link w:val="Footer"/>
     <w:uiPriority w:val="99"/>
-    <w:rsid w:val="00441295"/>
+    <w:rsid w:val="00A33577"/>
     <w:rPr>
       <w:rFonts w:ascii="LM Roman 10" w:hAnsi="LM Roman 10"/>
     </w:rPr>
@@ -3782,7 +3841,7 @@
     <w:next w:val="Normal"/>
     <w:link w:val="AbstractChar"/>
     <w:qFormat/>
-    <w:rsid w:val="00441295"/>
+    <w:rsid w:val="00A33577"/>
     <w:pPr>
       <w:spacing w:before="480" w:after="480"/>
       <w:ind w:left="547" w:right="533"/>
@@ -3799,7 +3858,7 @@
     <w:next w:val="Normal"/>
     <w:link w:val="KeywordChar"/>
     <w:qFormat/>
-    <w:rsid w:val="00441295"/>
+    <w:rsid w:val="00A33577"/>
     <w:pPr>
       <w:spacing w:before="480" w:after="480"/>
     </w:pPr>
@@ -3812,7 +3871,7 @@
     <w:basedOn w:val="DefaultParagraphFont"/>
     <w:link w:val="NoSpacing"/>
     <w:uiPriority w:val="1"/>
-    <w:rsid w:val="00441295"/>
+    <w:rsid w:val="00A33577"/>
     <w:rPr>
       <w:rFonts w:ascii="LM Roman 10" w:hAnsi="LM Roman 10"/>
     </w:rPr>
@@ -3821,7 +3880,7 @@
     <w:name w:val="Abstract Char"/>
     <w:basedOn w:val="NoSpacingChar"/>
     <w:link w:val="Abstract"/>
-    <w:rsid w:val="00441295"/>
+    <w:rsid w:val="00A33577"/>
     <w:rPr>
       <w:rFonts w:ascii="LM Roman 10" w:hAnsi="LM Roman 10"/>
       <w:b/>
@@ -3832,7 +3891,7 @@
     <w:name w:val="Keyword Char"/>
     <w:basedOn w:val="NoSpacingChar"/>
     <w:link w:val="Keyword"/>
-    <w:rsid w:val="00441295"/>
+    <w:rsid w:val="00A33577"/>
     <w:rPr>
       <w:rFonts w:ascii="LM Roman 10" w:hAnsi="LM Roman 10"/>
       <w:b/>
@@ -3846,7 +3905,7 @@
     <w:uiPriority w:val="35"/>
     <w:unhideWhenUsed/>
     <w:qFormat/>
-    <w:rsid w:val="00FB099A"/>
+    <w:rsid w:val="00A33577"/>
     <w:pPr>
       <w:spacing w:after="200"/>
       <w:jc w:val="center"/>
@@ -4045,7 +4104,9 @@
     <w:rsid w:val="0079255E"/>
     <w:rsid w:val="00A70686"/>
     <w:rsid w:val="00BA4C5F"/>
+    <w:rsid w:val="00C24C76"/>
     <w:rsid w:val="00D4302B"/>
+    <w:rsid w:val="00E14D71"/>
   </w:rsids>
   <m:mathPr>
     <m:mathFont m:val="Cambria Math"/>
@@ -4786,7 +4847,7 @@
 </file>
 
 <file path=customXml/item2.xml><?xml version="1.0" encoding="utf-8"?>
-<b:Sources xmlns:b="http://schemas.openxmlformats.org/officeDocument/2006/bibliography" xmlns="http://schemas.openxmlformats.org/officeDocument/2006/bibliography" SelectedStyle="\HarvardSLS.xsl" StyleName="Harvard - SHU 2014*" Version="10">
+<b:Sources xmlns:b="http://schemas.openxmlformats.org/officeDocument/2006/bibliography" xmlns="http://schemas.openxmlformats.org/officeDocument/2006/bibliography" SelectedStyle="\IEEE2006OfficeOnline.xsl" StyleName="IEEE" Version="2006">
   <b:Source>
     <b:Tag>XuY12</b:Tag>
     <b:SourceType>JournalArticle</b:SourceType>
@@ -4851,7 +4912,7 @@
 </file>
 
 <file path=customXml/itemProps2.xml><?xml version="1.0" encoding="utf-8"?>
-<ds:datastoreItem xmlns:ds="http://schemas.openxmlformats.org/officeDocument/2006/customXml" ds:itemID="{1C01A1C9-9728-4CAF-8D1B-25E7BF12FD3F}">
+<ds:datastoreItem xmlns:ds="http://schemas.openxmlformats.org/officeDocument/2006/customXml" ds:itemID="{44FF1385-6BB4-46CB-A105-080FF68ED6A1}">
   <ds:schemaRefs>
     <ds:schemaRef ds:uri="http://schemas.openxmlformats.org/officeDocument/2006/bibliography"/>
   </ds:schemaRefs>

</xml_diff>

<commit_message>
add report title + save as pdf
</commit_message>
<xml_diff>
--- a/reports/tttn/TTTN HCMUT 2015.docx
+++ b/reports/tttn/TTTN HCMUT 2015.docx
@@ -13,8 +13,6 @@
           <w:szCs w:val="32"/>
         </w:rPr>
       </w:pPr>
-      <w:bookmarkStart w:id="0" w:name="_GoBack"/>
-      <w:bookmarkEnd w:id="0"/>
       <w:r>
         <w:rPr>
           <w:b/>
@@ -331,7 +329,6 @@
         <w:dataBinding w:prefixMappings="xmlns:ns0='http://purl.org/dc/elements/1.1/' xmlns:ns1='http://schemas.openxmlformats.org/package/2006/metadata/core-properties' " w:xpath="/ns1:coreProperties[1]/ns0:subject[1]" w:storeItemID="{6C3C8BC8-F283-45AE-878A-BAB7291924A1}"/>
         <w:text/>
       </w:sdtPr>
-      <w:sdtEndPr/>
       <w:sdtContent>
         <w:p>
           <w:pPr>
@@ -351,7 +348,7 @@
               <w:sz w:val="24"/>
               <w:szCs w:val="24"/>
             </w:rPr>
-            <w:t>SUBJECT</w:t>
+            <w:t>BÁO CÁO THỰC TẬP TỐT NGHIỆP</w:t>
           </w:r>
         </w:p>
       </w:sdtContent>
@@ -365,13 +362,13 @@
         <w:ind w:firstLine="0"/>
         <w:jc w:val="center"/>
         <w:rPr>
-          <w:sz w:val="56"/>
+          <w:sz w:val="48"/>
         </w:rPr>
       </w:pPr>
       <w:sdt>
         <w:sdtPr>
           <w:rPr>
-            <w:sz w:val="50"/>
+            <w:sz w:val="42"/>
           </w:rPr>
           <w:alias w:val="Title"/>
           <w:tag w:val=""/>
@@ -382,13 +379,24 @@
           <w:dataBinding w:prefixMappings="xmlns:ns0='http://purl.org/dc/elements/1.1/' xmlns:ns1='http://schemas.openxmlformats.org/package/2006/metadata/core-properties' " w:xpath="/ns1:coreProperties[1]/ns0:title[1]" w:storeItemID="{6C3C8BC8-F283-45AE-878A-BAB7291924A1}"/>
           <w:text/>
         </w:sdtPr>
-        <w:sdtEndPr/>
         <w:sdtContent>
           <w:r>
             <w:rPr>
-              <w:sz w:val="50"/>
+              <w:sz w:val="42"/>
             </w:rPr>
-            <w:t>Title</w:t>
+            <w:t xml:space="preserve">Phân giải </w:t>
+          </w:r>
+          <w:r>
+            <w:rPr>
+              <w:sz w:val="42"/>
+            </w:rPr>
+            <w:t>đồng tham chiếu trên</w:t>
+          </w:r>
+          <w:r>
+            <w:rPr>
+              <w:sz w:val="42"/>
+            </w:rPr>
+            <w:t xml:space="preserve"> bệnh án điện tử</w:t>
           </w:r>
         </w:sdtContent>
       </w:sdt>
@@ -650,7 +658,7 @@
           <w:r>
             <w:fldChar w:fldCharType="separate"/>
           </w:r>
-          <w:hyperlink w:anchor="_Toc419447631" w:history="1">
+          <w:hyperlink w:anchor="_Toc419479202" w:history="1">
             <w:r>
               <w:rPr>
                 <w:rStyle w:val="Hyperlink"/>
@@ -691,7 +699,7 @@
                 <w:noProof/>
                 <w:webHidden/>
               </w:rPr>
-              <w:instrText xml:space="preserve"> PAGEREF _Toc419447631 \h </w:instrText>
+              <w:instrText xml:space="preserve"> PAGEREF _Toc419479202 \h </w:instrText>
             </w:r>
             <w:r>
               <w:rPr>
@@ -734,7 +742,7 @@
               <w:noProof/>
             </w:rPr>
           </w:pPr>
-          <w:hyperlink w:anchor="_Toc419447632" w:history="1">
+          <w:hyperlink w:anchor="_Toc419479203" w:history="1">
             <w:r>
               <w:rPr>
                 <w:rStyle w:val="Hyperlink"/>
@@ -775,7 +783,7 @@
                 <w:noProof/>
                 <w:webHidden/>
               </w:rPr>
-              <w:instrText xml:space="preserve"> PAGEREF _Toc419447632 \h </w:instrText>
+              <w:instrText xml:space="preserve"> PAGEREF _Toc419479203 \h </w:instrText>
             </w:r>
             <w:r>
               <w:rPr>
@@ -818,7 +826,7 @@
               <w:noProof/>
             </w:rPr>
           </w:pPr>
-          <w:hyperlink w:anchor="_Toc419447633" w:history="1">
+          <w:hyperlink w:anchor="_Toc419479204" w:history="1">
             <w:r>
               <w:rPr>
                 <w:rStyle w:val="Hyperlink"/>
@@ -859,7 +867,7 @@
                 <w:noProof/>
                 <w:webHidden/>
               </w:rPr>
-              <w:instrText xml:space="preserve"> PAGEREF _Toc419447633 \h </w:instrText>
+              <w:instrText xml:space="preserve"> PAGEREF _Toc419479204 \h </w:instrText>
             </w:r>
             <w:r>
               <w:rPr>
@@ -902,7 +910,7 @@
               <w:noProof/>
             </w:rPr>
           </w:pPr>
-          <w:hyperlink w:anchor="_Toc419447634" w:history="1">
+          <w:hyperlink w:anchor="_Toc419479205" w:history="1">
             <w:r>
               <w:rPr>
                 <w:rStyle w:val="Hyperlink"/>
@@ -943,7 +951,7 @@
                 <w:noProof/>
                 <w:webHidden/>
               </w:rPr>
-              <w:instrText xml:space="preserve"> PAGEREF _Toc419447634 \h </w:instrText>
+              <w:instrText xml:space="preserve"> PAGEREF _Toc419479205 \h </w:instrText>
             </w:r>
             <w:r>
               <w:rPr>
@@ -986,7 +994,7 @@
               <w:noProof/>
             </w:rPr>
           </w:pPr>
-          <w:hyperlink w:anchor="_Toc419447635" w:history="1">
+          <w:hyperlink w:anchor="_Toc419479206" w:history="1">
             <w:r>
               <w:rPr>
                 <w:rStyle w:val="Hyperlink"/>
@@ -1027,7 +1035,7 @@
                 <w:noProof/>
                 <w:webHidden/>
               </w:rPr>
-              <w:instrText xml:space="preserve"> PAGEREF _Toc419447635 \h </w:instrText>
+              <w:instrText xml:space="preserve"> PAGEREF _Toc419479206 \h </w:instrText>
             </w:r>
             <w:r>
               <w:rPr>
@@ -1070,7 +1078,7 @@
               <w:noProof/>
             </w:rPr>
           </w:pPr>
-          <w:hyperlink w:anchor="_Toc419447636" w:history="1">
+          <w:hyperlink w:anchor="_Toc419479207" w:history="1">
             <w:r>
               <w:rPr>
                 <w:rStyle w:val="Hyperlink"/>
@@ -1111,7 +1119,7 @@
                 <w:noProof/>
                 <w:webHidden/>
               </w:rPr>
-              <w:instrText xml:space="preserve"> PAGEREF _Toc419447636 \h </w:instrText>
+              <w:instrText xml:space="preserve"> PAGEREF _Toc419479207 \h </w:instrText>
             </w:r>
             <w:r>
               <w:rPr>
@@ -1154,7 +1162,7 @@
               <w:noProof/>
             </w:rPr>
           </w:pPr>
-          <w:hyperlink w:anchor="_Toc419447637" w:history="1">
+          <w:hyperlink w:anchor="_Toc419479208" w:history="1">
             <w:r>
               <w:rPr>
                 <w:rStyle w:val="Hyperlink"/>
@@ -1195,7 +1203,7 @@
                 <w:noProof/>
                 <w:webHidden/>
               </w:rPr>
-              <w:instrText xml:space="preserve"> PAGEREF _Toc419447637 \h </w:instrText>
+              <w:instrText xml:space="preserve"> PAGEREF _Toc419479208 \h </w:instrText>
             </w:r>
             <w:r>
               <w:rPr>
@@ -1238,7 +1246,7 @@
               <w:noProof/>
             </w:rPr>
           </w:pPr>
-          <w:hyperlink w:anchor="_Toc419447638" w:history="1">
+          <w:hyperlink w:anchor="_Toc419479209" w:history="1">
             <w:r>
               <w:rPr>
                 <w:rStyle w:val="Hyperlink"/>
@@ -1279,7 +1287,7 @@
                 <w:noProof/>
                 <w:webHidden/>
               </w:rPr>
-              <w:instrText xml:space="preserve"> PAGEREF _Toc419447638 \h </w:instrText>
+              <w:instrText xml:space="preserve"> PAGEREF _Toc419479209 \h </w:instrText>
             </w:r>
             <w:r>
               <w:rPr>
@@ -1322,7 +1330,7 @@
               <w:noProof/>
             </w:rPr>
           </w:pPr>
-          <w:hyperlink w:anchor="_Toc419447639" w:history="1">
+          <w:hyperlink w:anchor="_Toc419479210" w:history="1">
             <w:r>
               <w:rPr>
                 <w:rStyle w:val="Hyperlink"/>
@@ -1363,7 +1371,7 @@
                 <w:noProof/>
                 <w:webHidden/>
               </w:rPr>
-              <w:instrText xml:space="preserve"> PAGEREF _Toc419447639 \h </w:instrText>
+              <w:instrText xml:space="preserve"> PAGEREF _Toc419479210 \h </w:instrText>
             </w:r>
             <w:r>
               <w:rPr>
@@ -1406,7 +1414,7 @@
               <w:noProof/>
             </w:rPr>
           </w:pPr>
-          <w:hyperlink w:anchor="_Toc419447640" w:history="1">
+          <w:hyperlink w:anchor="_Toc419479211" w:history="1">
             <w:r>
               <w:rPr>
                 <w:rStyle w:val="Hyperlink"/>
@@ -1447,7 +1455,7 @@
                 <w:noProof/>
                 <w:webHidden/>
               </w:rPr>
-              <w:instrText xml:space="preserve"> PAGEREF _Toc419447640 \h </w:instrText>
+              <w:instrText xml:space="preserve"> PAGEREF _Toc419479211 \h </w:instrText>
             </w:r>
             <w:r>
               <w:rPr>
@@ -1482,18 +1490,34 @@
           <w:pPr>
             <w:pStyle w:val="TOC3"/>
             <w:tabs>
+              <w:tab w:val="left" w:pos="1540"/>
               <w:tab w:val="right" w:leader="dot" w:pos="9163"/>
             </w:tabs>
             <w:rPr>
+              <w:rFonts w:asciiTheme="minorHAnsi" w:eastAsiaTheme="minorEastAsia" w:hAnsiTheme="minorHAnsi"/>
               <w:noProof/>
             </w:rPr>
           </w:pPr>
-          <w:hyperlink w:anchor="_Toc419447641" w:history="1">
+          <w:hyperlink w:anchor="_Toc419479212" w:history="1">
             <w:r>
               <w:rPr>
                 <w:rStyle w:val="Hyperlink"/>
                 <w:noProof/>
               </w:rPr>
+              <w:t>4.1.1</w:t>
+            </w:r>
+            <w:r>
+              <w:rPr>
+                <w:rFonts w:asciiTheme="minorHAnsi" w:eastAsiaTheme="minorEastAsia" w:hAnsiTheme="minorHAnsi"/>
+                <w:noProof/>
+              </w:rPr>
+              <w:tab/>
+            </w:r>
+            <w:r>
+              <w:rPr>
+                <w:rStyle w:val="Hyperlink"/>
+                <w:noProof/>
+              </w:rPr>
               <w:t>Nội dung bài toán</w:t>
             </w:r>
             <w:r>
@@ -1515,7 +1539,7 @@
                 <w:noProof/>
                 <w:webHidden/>
               </w:rPr>
-              <w:instrText xml:space="preserve"> PAGEREF _Toc419447641 \h </w:instrText>
+              <w:instrText xml:space="preserve"> PAGEREF _Toc419479212 \h </w:instrText>
             </w:r>
             <w:r>
               <w:rPr>
@@ -1550,18 +1574,34 @@
           <w:pPr>
             <w:pStyle w:val="TOC3"/>
             <w:tabs>
+              <w:tab w:val="left" w:pos="1540"/>
               <w:tab w:val="right" w:leader="dot" w:pos="9163"/>
             </w:tabs>
             <w:rPr>
+              <w:rFonts w:asciiTheme="minorHAnsi" w:eastAsiaTheme="minorEastAsia" w:hAnsiTheme="minorHAnsi"/>
               <w:noProof/>
             </w:rPr>
           </w:pPr>
-          <w:hyperlink w:anchor="_Toc419447642" w:history="1">
+          <w:hyperlink w:anchor="_Toc419479213" w:history="1">
             <w:r>
               <w:rPr>
                 <w:rStyle w:val="Hyperlink"/>
                 <w:noProof/>
               </w:rPr>
+              <w:t>4.1.2</w:t>
+            </w:r>
+            <w:r>
+              <w:rPr>
+                <w:rFonts w:asciiTheme="minorHAnsi" w:eastAsiaTheme="minorEastAsia" w:hAnsiTheme="minorHAnsi"/>
+                <w:noProof/>
+              </w:rPr>
+              <w:tab/>
+            </w:r>
+            <w:r>
+              <w:rPr>
+                <w:rStyle w:val="Hyperlink"/>
+                <w:noProof/>
+              </w:rPr>
               <w:t>Dữ liệu đầu vào</w:t>
             </w:r>
             <w:r>
@@ -1583,7 +1623,7 @@
                 <w:noProof/>
                 <w:webHidden/>
               </w:rPr>
-              <w:instrText xml:space="preserve"> PAGEREF _Toc419447642 \h </w:instrText>
+              <w:instrText xml:space="preserve"> PAGEREF _Toc419479213 \h </w:instrText>
             </w:r>
             <w:r>
               <w:rPr>
@@ -1618,18 +1658,34 @@
           <w:pPr>
             <w:pStyle w:val="TOC3"/>
             <w:tabs>
+              <w:tab w:val="left" w:pos="1540"/>
               <w:tab w:val="right" w:leader="dot" w:pos="9163"/>
             </w:tabs>
             <w:rPr>
+              <w:rFonts w:asciiTheme="minorHAnsi" w:eastAsiaTheme="minorEastAsia" w:hAnsiTheme="minorHAnsi"/>
               <w:noProof/>
             </w:rPr>
           </w:pPr>
-          <w:hyperlink w:anchor="_Toc419447643" w:history="1">
+          <w:hyperlink w:anchor="_Toc419479214" w:history="1">
             <w:r>
               <w:rPr>
                 <w:rStyle w:val="Hyperlink"/>
                 <w:noProof/>
               </w:rPr>
+              <w:t>4.1.3</w:t>
+            </w:r>
+            <w:r>
+              <w:rPr>
+                <w:rFonts w:asciiTheme="minorHAnsi" w:eastAsiaTheme="minorEastAsia" w:hAnsiTheme="minorHAnsi"/>
+                <w:noProof/>
+              </w:rPr>
+              <w:tab/>
+            </w:r>
+            <w:r>
+              <w:rPr>
+                <w:rStyle w:val="Hyperlink"/>
+                <w:noProof/>
+              </w:rPr>
               <w:t>Kết quả đầu ra</w:t>
             </w:r>
             <w:r>
@@ -1651,7 +1707,7 @@
                 <w:noProof/>
                 <w:webHidden/>
               </w:rPr>
-              <w:instrText xml:space="preserve"> PAGEREF _Toc419447643 \h </w:instrText>
+              <w:instrText xml:space="preserve"> PAGEREF _Toc419479214 \h </w:instrText>
             </w:r>
             <w:r>
               <w:rPr>
@@ -1694,7 +1750,7 @@
               <w:noProof/>
             </w:rPr>
           </w:pPr>
-          <w:hyperlink w:anchor="_Toc419447644" w:history="1">
+          <w:hyperlink w:anchor="_Toc419479215" w:history="1">
             <w:r>
               <w:rPr>
                 <w:rStyle w:val="Hyperlink"/>
@@ -1735,7 +1791,7 @@
                 <w:noProof/>
                 <w:webHidden/>
               </w:rPr>
-              <w:instrText xml:space="preserve"> PAGEREF _Toc419447644 \h </w:instrText>
+              <w:instrText xml:space="preserve"> PAGEREF _Toc419479215 \h </w:instrText>
             </w:r>
             <w:r>
               <w:rPr>
@@ -1770,18 +1826,34 @@
           <w:pPr>
             <w:pStyle w:val="TOC3"/>
             <w:tabs>
+              <w:tab w:val="left" w:pos="1540"/>
               <w:tab w:val="right" w:leader="dot" w:pos="9163"/>
             </w:tabs>
             <w:rPr>
+              <w:rFonts w:asciiTheme="minorHAnsi" w:eastAsiaTheme="minorEastAsia" w:hAnsiTheme="minorHAnsi"/>
               <w:noProof/>
             </w:rPr>
           </w:pPr>
-          <w:hyperlink w:anchor="_Toc419447645" w:history="1">
+          <w:hyperlink w:anchor="_Toc419479216" w:history="1">
             <w:r>
               <w:rPr>
                 <w:rStyle w:val="Hyperlink"/>
                 <w:noProof/>
               </w:rPr>
+              <w:t>4.2.1</w:t>
+            </w:r>
+            <w:r>
+              <w:rPr>
+                <w:rFonts w:asciiTheme="minorHAnsi" w:eastAsiaTheme="minorEastAsia" w:hAnsiTheme="minorHAnsi"/>
+                <w:noProof/>
+              </w:rPr>
+              <w:tab/>
+            </w:r>
+            <w:r>
+              <w:rPr>
+                <w:rStyle w:val="Hyperlink"/>
+                <w:noProof/>
+              </w:rPr>
               <w:t>Định nghĩa nhãn</w:t>
             </w:r>
             <w:r>
@@ -1803,7 +1875,7 @@
                 <w:noProof/>
                 <w:webHidden/>
               </w:rPr>
-              <w:instrText xml:space="preserve"> PAGEREF _Toc419447645 \h </w:instrText>
+              <w:instrText xml:space="preserve"> PAGEREF _Toc419479216 \h </w:instrText>
             </w:r>
             <w:r>
               <w:rPr>
@@ -1838,18 +1910,34 @@
           <w:pPr>
             <w:pStyle w:val="TOC3"/>
             <w:tabs>
+              <w:tab w:val="left" w:pos="1540"/>
               <w:tab w:val="right" w:leader="dot" w:pos="9163"/>
             </w:tabs>
             <w:rPr>
+              <w:rFonts w:asciiTheme="minorHAnsi" w:eastAsiaTheme="minorEastAsia" w:hAnsiTheme="minorHAnsi"/>
               <w:noProof/>
             </w:rPr>
           </w:pPr>
-          <w:hyperlink w:anchor="_Toc419447646" w:history="1">
+          <w:hyperlink w:anchor="_Toc419479217" w:history="1">
             <w:r>
               <w:rPr>
                 <w:rStyle w:val="Hyperlink"/>
                 <w:noProof/>
               </w:rPr>
+              <w:t>4.2.2</w:t>
+            </w:r>
+            <w:r>
+              <w:rPr>
+                <w:rFonts w:asciiTheme="minorHAnsi" w:eastAsiaTheme="minorEastAsia" w:hAnsiTheme="minorHAnsi"/>
+                <w:noProof/>
+              </w:rPr>
+              <w:tab/>
+            </w:r>
+            <w:r>
+              <w:rPr>
+                <w:rStyle w:val="Hyperlink"/>
+                <w:noProof/>
+              </w:rPr>
               <w:t>Chi tiết hệ thống</w:t>
             </w:r>
             <w:r>
@@ -1871,7 +1959,7 @@
                 <w:noProof/>
                 <w:webHidden/>
               </w:rPr>
-              <w:instrText xml:space="preserve"> PAGEREF _Toc419447646 \h </w:instrText>
+              <w:instrText xml:space="preserve"> PAGEREF _Toc419479217 \h </w:instrText>
             </w:r>
             <w:r>
               <w:rPr>
@@ -1906,18 +1994,34 @@
           <w:pPr>
             <w:pStyle w:val="TOC3"/>
             <w:tabs>
+              <w:tab w:val="left" w:pos="1540"/>
               <w:tab w:val="right" w:leader="dot" w:pos="9163"/>
             </w:tabs>
             <w:rPr>
+              <w:rFonts w:asciiTheme="minorHAnsi" w:eastAsiaTheme="minorEastAsia" w:hAnsiTheme="minorHAnsi"/>
               <w:noProof/>
             </w:rPr>
           </w:pPr>
-          <w:hyperlink w:anchor="_Toc419447647" w:history="1">
+          <w:hyperlink w:anchor="_Toc419479218" w:history="1">
             <w:r>
               <w:rPr>
                 <w:rStyle w:val="Hyperlink"/>
                 <w:noProof/>
               </w:rPr>
+              <w:t>4.2.3</w:t>
+            </w:r>
+            <w:r>
+              <w:rPr>
+                <w:rFonts w:asciiTheme="minorHAnsi" w:eastAsiaTheme="minorEastAsia" w:hAnsiTheme="minorHAnsi"/>
+                <w:noProof/>
+              </w:rPr>
+              <w:tab/>
+            </w:r>
+            <w:r>
+              <w:rPr>
+                <w:rStyle w:val="Hyperlink"/>
+                <w:noProof/>
+              </w:rPr>
               <w:t>Tiền xử lý</w:t>
             </w:r>
             <w:r>
@@ -1939,7 +2043,7 @@
                 <w:noProof/>
                 <w:webHidden/>
               </w:rPr>
-              <w:instrText xml:space="preserve"> PAGEREF _Toc419447647 \h </w:instrText>
+              <w:instrText xml:space="preserve"> PAGEREF _Toc419479218 \h </w:instrText>
             </w:r>
             <w:r>
               <w:rPr>
@@ -1974,18 +2078,34 @@
           <w:pPr>
             <w:pStyle w:val="TOC3"/>
             <w:tabs>
+              <w:tab w:val="left" w:pos="1540"/>
               <w:tab w:val="right" w:leader="dot" w:pos="9163"/>
             </w:tabs>
             <w:rPr>
+              <w:rFonts w:asciiTheme="minorHAnsi" w:eastAsiaTheme="minorEastAsia" w:hAnsiTheme="minorHAnsi"/>
               <w:noProof/>
             </w:rPr>
           </w:pPr>
-          <w:hyperlink w:anchor="_Toc419447648" w:history="1">
+          <w:hyperlink w:anchor="_Toc419479219" w:history="1">
             <w:r>
               <w:rPr>
                 <w:rStyle w:val="Hyperlink"/>
                 <w:noProof/>
               </w:rPr>
+              <w:t>4.2.4</w:t>
+            </w:r>
+            <w:r>
+              <w:rPr>
+                <w:rFonts w:asciiTheme="minorHAnsi" w:eastAsiaTheme="minorEastAsia" w:hAnsiTheme="minorHAnsi"/>
+                <w:noProof/>
+              </w:rPr>
+              <w:tab/>
+            </w:r>
+            <w:r>
+              <w:rPr>
+                <w:rStyle w:val="Hyperlink"/>
+                <w:noProof/>
+              </w:rPr>
               <w:t>Học máy có giám sát</w:t>
             </w:r>
             <w:r>
@@ -2007,7 +2127,7 @@
                 <w:noProof/>
                 <w:webHidden/>
               </w:rPr>
-              <w:instrText xml:space="preserve"> PAGEREF _Toc419447648 \h </w:instrText>
+              <w:instrText xml:space="preserve"> PAGEREF _Toc419479219 \h </w:instrText>
             </w:r>
             <w:r>
               <w:rPr>
@@ -2042,18 +2162,34 @@
           <w:pPr>
             <w:pStyle w:val="TOC3"/>
             <w:tabs>
+              <w:tab w:val="left" w:pos="1540"/>
               <w:tab w:val="right" w:leader="dot" w:pos="9163"/>
             </w:tabs>
             <w:rPr>
+              <w:rFonts w:asciiTheme="minorHAnsi" w:eastAsiaTheme="minorEastAsia" w:hAnsiTheme="minorHAnsi"/>
               <w:noProof/>
             </w:rPr>
           </w:pPr>
-          <w:hyperlink w:anchor="_Toc419447649" w:history="1">
+          <w:hyperlink w:anchor="_Toc419479220" w:history="1">
             <w:r>
               <w:rPr>
                 <w:rStyle w:val="Hyperlink"/>
                 <w:noProof/>
               </w:rPr>
+              <w:t>4.2.5</w:t>
+            </w:r>
+            <w:r>
+              <w:rPr>
+                <w:rFonts w:asciiTheme="minorHAnsi" w:eastAsiaTheme="minorEastAsia" w:hAnsiTheme="minorHAnsi"/>
+                <w:noProof/>
+              </w:rPr>
+              <w:tab/>
+            </w:r>
+            <w:r>
+              <w:rPr>
+                <w:rStyle w:val="Hyperlink"/>
+                <w:noProof/>
+              </w:rPr>
               <w:t>Best-first clustering</w:t>
             </w:r>
             <w:r>
@@ -2075,7 +2211,7 @@
                 <w:noProof/>
                 <w:webHidden/>
               </w:rPr>
-              <w:instrText xml:space="preserve"> PAGEREF _Toc419447649 \h </w:instrText>
+              <w:instrText xml:space="preserve"> PAGEREF _Toc419479220 \h </w:instrText>
             </w:r>
             <w:r>
               <w:rPr>
@@ -2095,7 +2231,7 @@
                 <w:noProof/>
                 <w:webHidden/>
               </w:rPr>
-              <w:t>7</w:t>
+              <w:t>8</w:t>
             </w:r>
             <w:r>
               <w:rPr>
@@ -2110,18 +2246,34 @@
           <w:pPr>
             <w:pStyle w:val="TOC3"/>
             <w:tabs>
+              <w:tab w:val="left" w:pos="1540"/>
               <w:tab w:val="right" w:leader="dot" w:pos="9163"/>
             </w:tabs>
             <w:rPr>
+              <w:rFonts w:asciiTheme="minorHAnsi" w:eastAsiaTheme="minorEastAsia" w:hAnsiTheme="minorHAnsi"/>
               <w:noProof/>
             </w:rPr>
           </w:pPr>
-          <w:hyperlink w:anchor="_Toc419447650" w:history="1">
+          <w:hyperlink w:anchor="_Toc419479221" w:history="1">
             <w:r>
               <w:rPr>
                 <w:rStyle w:val="Hyperlink"/>
                 <w:noProof/>
               </w:rPr>
+              <w:t>4.2.6</w:t>
+            </w:r>
+            <w:r>
+              <w:rPr>
+                <w:rFonts w:asciiTheme="minorHAnsi" w:eastAsiaTheme="minorEastAsia" w:hAnsiTheme="minorHAnsi"/>
+                <w:noProof/>
+              </w:rPr>
+              <w:tab/>
+            </w:r>
+            <w:r>
+              <w:rPr>
+                <w:rStyle w:val="Hyperlink"/>
+                <w:noProof/>
+              </w:rPr>
               <w:t>Xây dựng chuỗi đồng tham chiếu</w:t>
             </w:r>
             <w:r>
@@ -2143,7 +2295,7 @@
                 <w:noProof/>
                 <w:webHidden/>
               </w:rPr>
-              <w:instrText xml:space="preserve"> PAGEREF _Toc419447650 \h </w:instrText>
+              <w:instrText xml:space="preserve"> PAGEREF _Toc419479221 \h </w:instrText>
             </w:r>
             <w:r>
               <w:rPr>
@@ -2163,7 +2315,7 @@
                 <w:noProof/>
                 <w:webHidden/>
               </w:rPr>
-              <w:t>7</w:t>
+              <w:t>8</w:t>
             </w:r>
             <w:r>
               <w:rPr>
@@ -2186,7 +2338,14 @@
               <w:noProof/>
             </w:rPr>
           </w:pPr>
-          <w:hyperlink w:anchor="_Toc419447651" w:history="1">
+          <w:hyperlink w:anchor="_Toc419479222" w:history="1">
+            <w:r>
+              <w:rPr>
+                <w:rStyle w:val="Hyperlink"/>
+                <w:noProof/>
+              </w:rPr>
+              <w:t>5</w:t>
+            </w:r>
             <w:r>
               <w:rPr>
                 <w:rFonts w:asciiTheme="minorHAnsi" w:eastAsiaTheme="minorEastAsia" w:hAnsiTheme="minorHAnsi"/>
@@ -2199,7 +2358,7 @@
                 <w:rStyle w:val="Hyperlink"/>
                 <w:noProof/>
               </w:rPr>
-              <w:t>Tập</w:t>
+              <w:t>Tập dữ liệu và phương pháp đánh giá</w:t>
             </w:r>
             <w:r>
               <w:rPr>
@@ -2220,7 +2379,7 @@
                 <w:noProof/>
                 <w:webHidden/>
               </w:rPr>
-              <w:instrText xml:space="preserve"> PAGEREF _Toc419447651 \h </w:instrText>
+              <w:instrText xml:space="preserve"> PAGEREF _Toc419479222 \h </w:instrText>
             </w:r>
             <w:r>
               <w:rPr>
@@ -2240,7 +2399,175 @@
                 <w:noProof/>
                 <w:webHidden/>
               </w:rPr>
-              <w:t>7</w:t>
+              <w:t>8</w:t>
+            </w:r>
+            <w:r>
+              <w:rPr>
+                <w:noProof/>
+                <w:webHidden/>
+              </w:rPr>
+              <w:fldChar w:fldCharType="end"/>
+            </w:r>
+          </w:hyperlink>
+        </w:p>
+        <w:p>
+          <w:pPr>
+            <w:pStyle w:val="TOC2"/>
+            <w:tabs>
+              <w:tab w:val="left" w:pos="1100"/>
+              <w:tab w:val="right" w:leader="dot" w:pos="9163"/>
+            </w:tabs>
+            <w:rPr>
+              <w:rFonts w:asciiTheme="minorHAnsi" w:eastAsiaTheme="minorEastAsia" w:hAnsiTheme="minorHAnsi"/>
+              <w:noProof/>
+            </w:rPr>
+          </w:pPr>
+          <w:hyperlink w:anchor="_Toc419479223" w:history="1">
+            <w:r>
+              <w:rPr>
+                <w:rStyle w:val="Hyperlink"/>
+                <w:noProof/>
+              </w:rPr>
+              <w:t>5.1</w:t>
+            </w:r>
+            <w:r>
+              <w:rPr>
+                <w:rFonts w:asciiTheme="minorHAnsi" w:eastAsiaTheme="minorEastAsia" w:hAnsiTheme="minorHAnsi"/>
+                <w:noProof/>
+              </w:rPr>
+              <w:tab/>
+            </w:r>
+            <w:r>
+              <w:rPr>
+                <w:rStyle w:val="Hyperlink"/>
+                <w:noProof/>
+              </w:rPr>
+              <w:t>Tập dữ liệu</w:t>
+            </w:r>
+            <w:r>
+              <w:rPr>
+                <w:noProof/>
+                <w:webHidden/>
+              </w:rPr>
+              <w:tab/>
+            </w:r>
+            <w:r>
+              <w:rPr>
+                <w:noProof/>
+                <w:webHidden/>
+              </w:rPr>
+              <w:fldChar w:fldCharType="begin"/>
+            </w:r>
+            <w:r>
+              <w:rPr>
+                <w:noProof/>
+                <w:webHidden/>
+              </w:rPr>
+              <w:instrText xml:space="preserve"> PAGEREF _Toc419479223 \h </w:instrText>
+            </w:r>
+            <w:r>
+              <w:rPr>
+                <w:noProof/>
+                <w:webHidden/>
+              </w:rPr>
+            </w:r>
+            <w:r>
+              <w:rPr>
+                <w:noProof/>
+                <w:webHidden/>
+              </w:rPr>
+              <w:fldChar w:fldCharType="separate"/>
+            </w:r>
+            <w:r>
+              <w:rPr>
+                <w:noProof/>
+                <w:webHidden/>
+              </w:rPr>
+              <w:t>8</w:t>
+            </w:r>
+            <w:r>
+              <w:rPr>
+                <w:noProof/>
+                <w:webHidden/>
+              </w:rPr>
+              <w:fldChar w:fldCharType="end"/>
+            </w:r>
+          </w:hyperlink>
+        </w:p>
+        <w:p>
+          <w:pPr>
+            <w:pStyle w:val="TOC2"/>
+            <w:tabs>
+              <w:tab w:val="left" w:pos="1100"/>
+              <w:tab w:val="right" w:leader="dot" w:pos="9163"/>
+            </w:tabs>
+            <w:rPr>
+              <w:rFonts w:asciiTheme="minorHAnsi" w:eastAsiaTheme="minorEastAsia" w:hAnsiTheme="minorHAnsi"/>
+              <w:noProof/>
+            </w:rPr>
+          </w:pPr>
+          <w:hyperlink w:anchor="_Toc419479224" w:history="1">
+            <w:r>
+              <w:rPr>
+                <w:rStyle w:val="Hyperlink"/>
+                <w:noProof/>
+              </w:rPr>
+              <w:t>5.2</w:t>
+            </w:r>
+            <w:r>
+              <w:rPr>
+                <w:rFonts w:asciiTheme="minorHAnsi" w:eastAsiaTheme="minorEastAsia" w:hAnsiTheme="minorHAnsi"/>
+                <w:noProof/>
+              </w:rPr>
+              <w:tab/>
+            </w:r>
+            <w:r>
+              <w:rPr>
+                <w:rStyle w:val="Hyperlink"/>
+                <w:noProof/>
+              </w:rPr>
+              <w:t>Phương pháp đánh giá</w:t>
+            </w:r>
+            <w:r>
+              <w:rPr>
+                <w:noProof/>
+                <w:webHidden/>
+              </w:rPr>
+              <w:tab/>
+            </w:r>
+            <w:r>
+              <w:rPr>
+                <w:noProof/>
+                <w:webHidden/>
+              </w:rPr>
+              <w:fldChar w:fldCharType="begin"/>
+            </w:r>
+            <w:r>
+              <w:rPr>
+                <w:noProof/>
+                <w:webHidden/>
+              </w:rPr>
+              <w:instrText xml:space="preserve"> PAGEREF _Toc419479224 \h </w:instrText>
+            </w:r>
+            <w:r>
+              <w:rPr>
+                <w:noProof/>
+                <w:webHidden/>
+              </w:rPr>
+            </w:r>
+            <w:r>
+              <w:rPr>
+                <w:noProof/>
+                <w:webHidden/>
+              </w:rPr>
+              <w:fldChar w:fldCharType="separate"/>
+            </w:r>
+            <w:r>
+              <w:rPr>
+                <w:noProof/>
+                <w:webHidden/>
+              </w:rPr>
+              <w:t>8</w:t>
             </w:r>
             <w:r>
               <w:rPr>
@@ -2263,13 +2590,13 @@
               <w:noProof/>
             </w:rPr>
           </w:pPr>
-          <w:hyperlink w:anchor="_Toc419447652" w:history="1">
+          <w:hyperlink w:anchor="_Toc419479225" w:history="1">
             <w:r>
               <w:rPr>
                 <w:rStyle w:val="Hyperlink"/>
                 <w:noProof/>
               </w:rPr>
-              <w:t>5</w:t>
+              <w:t>6</w:t>
             </w:r>
             <w:r>
               <w:rPr>
@@ -2283,7 +2610,7 @@
                 <w:rStyle w:val="Hyperlink"/>
                 <w:noProof/>
               </w:rPr>
-              <w:t>dữ liệu và phương pháp đánh giá</w:t>
+              <w:t>Kết luận</w:t>
             </w:r>
             <w:r>
               <w:rPr>
@@ -2304,175 +2631,7 @@
                 <w:noProof/>
                 <w:webHidden/>
               </w:rPr>
-              <w:instrText xml:space="preserve"> PAGEREF _Toc419447652 \h </w:instrText>
-            </w:r>
-            <w:r>
-              <w:rPr>
-                <w:noProof/>
-                <w:webHidden/>
-              </w:rPr>
-            </w:r>
-            <w:r>
-              <w:rPr>
-                <w:noProof/>
-                <w:webHidden/>
-              </w:rPr>
-              <w:fldChar w:fldCharType="separate"/>
-            </w:r>
-            <w:r>
-              <w:rPr>
-                <w:noProof/>
-                <w:webHidden/>
-              </w:rPr>
-              <w:t>7</w:t>
-            </w:r>
-            <w:r>
-              <w:rPr>
-                <w:noProof/>
-                <w:webHidden/>
-              </w:rPr>
-              <w:fldChar w:fldCharType="end"/>
-            </w:r>
-          </w:hyperlink>
-        </w:p>
-        <w:p>
-          <w:pPr>
-            <w:pStyle w:val="TOC2"/>
-            <w:tabs>
-              <w:tab w:val="left" w:pos="1100"/>
-              <w:tab w:val="right" w:leader="dot" w:pos="9163"/>
-            </w:tabs>
-            <w:rPr>
-              <w:rFonts w:asciiTheme="minorHAnsi" w:eastAsiaTheme="minorEastAsia" w:hAnsiTheme="minorHAnsi"/>
-              <w:noProof/>
-            </w:rPr>
-          </w:pPr>
-          <w:hyperlink w:anchor="_Toc419447653" w:history="1">
-            <w:r>
-              <w:rPr>
-                <w:rStyle w:val="Hyperlink"/>
-                <w:noProof/>
-              </w:rPr>
-              <w:t>5.1</w:t>
-            </w:r>
-            <w:r>
-              <w:rPr>
-                <w:rFonts w:asciiTheme="minorHAnsi" w:eastAsiaTheme="minorEastAsia" w:hAnsiTheme="minorHAnsi"/>
-                <w:noProof/>
-              </w:rPr>
-              <w:tab/>
-            </w:r>
-            <w:r>
-              <w:rPr>
-                <w:rStyle w:val="Hyperlink"/>
-                <w:noProof/>
-              </w:rPr>
-              <w:t>Tập dữ liệu</w:t>
-            </w:r>
-            <w:r>
-              <w:rPr>
-                <w:noProof/>
-                <w:webHidden/>
-              </w:rPr>
-              <w:tab/>
-            </w:r>
-            <w:r>
-              <w:rPr>
-                <w:noProof/>
-                <w:webHidden/>
-              </w:rPr>
-              <w:fldChar w:fldCharType="begin"/>
-            </w:r>
-            <w:r>
-              <w:rPr>
-                <w:noProof/>
-                <w:webHidden/>
-              </w:rPr>
-              <w:instrText xml:space="preserve"> PAGEREF _Toc419447653 \h </w:instrText>
-            </w:r>
-            <w:r>
-              <w:rPr>
-                <w:noProof/>
-                <w:webHidden/>
-              </w:rPr>
-            </w:r>
-            <w:r>
-              <w:rPr>
-                <w:noProof/>
-                <w:webHidden/>
-              </w:rPr>
-              <w:fldChar w:fldCharType="separate"/>
-            </w:r>
-            <w:r>
-              <w:rPr>
-                <w:noProof/>
-                <w:webHidden/>
-              </w:rPr>
-              <w:t>7</w:t>
-            </w:r>
-            <w:r>
-              <w:rPr>
-                <w:noProof/>
-                <w:webHidden/>
-              </w:rPr>
-              <w:fldChar w:fldCharType="end"/>
-            </w:r>
-          </w:hyperlink>
-        </w:p>
-        <w:p>
-          <w:pPr>
-            <w:pStyle w:val="TOC2"/>
-            <w:tabs>
-              <w:tab w:val="left" w:pos="1100"/>
-              <w:tab w:val="right" w:leader="dot" w:pos="9163"/>
-            </w:tabs>
-            <w:rPr>
-              <w:rFonts w:asciiTheme="minorHAnsi" w:eastAsiaTheme="minorEastAsia" w:hAnsiTheme="minorHAnsi"/>
-              <w:noProof/>
-            </w:rPr>
-          </w:pPr>
-          <w:hyperlink w:anchor="_Toc419447654" w:history="1">
-            <w:r>
-              <w:rPr>
-                <w:rStyle w:val="Hyperlink"/>
-                <w:noProof/>
-              </w:rPr>
-              <w:t>5.2</w:t>
-            </w:r>
-            <w:r>
-              <w:rPr>
-                <w:rFonts w:asciiTheme="minorHAnsi" w:eastAsiaTheme="minorEastAsia" w:hAnsiTheme="minorHAnsi"/>
-                <w:noProof/>
-              </w:rPr>
-              <w:tab/>
-            </w:r>
-            <w:r>
-              <w:rPr>
-                <w:rStyle w:val="Hyperlink"/>
-                <w:noProof/>
-              </w:rPr>
-              <w:t>Phương pháp đánh giá</w:t>
-            </w:r>
-            <w:r>
-              <w:rPr>
-                <w:noProof/>
-                <w:webHidden/>
-              </w:rPr>
-              <w:tab/>
-            </w:r>
-            <w:r>
-              <w:rPr>
-                <w:noProof/>
-                <w:webHidden/>
-              </w:rPr>
-              <w:fldChar w:fldCharType="begin"/>
-            </w:r>
-            <w:r>
-              <w:rPr>
-                <w:noProof/>
-                <w:webHidden/>
-              </w:rPr>
-              <w:instrText xml:space="preserve"> PAGEREF _Toc419447654 \h </w:instrText>
+              <w:instrText xml:space="preserve"> PAGEREF _Toc419479225 \h </w:instrText>
             </w:r>
             <w:r>
               <w:rPr>
@@ -2515,13 +2674,13 @@
               <w:noProof/>
             </w:rPr>
           </w:pPr>
-          <w:hyperlink w:anchor="_Toc419447655" w:history="1">
+          <w:hyperlink w:anchor="_Toc419479226" w:history="1">
             <w:r>
               <w:rPr>
                 <w:rStyle w:val="Hyperlink"/>
                 <w:noProof/>
               </w:rPr>
-              <w:t>6</w:t>
+              <w:t>7</w:t>
             </w:r>
             <w:r>
               <w:rPr>
@@ -2535,7 +2694,7 @@
                 <w:rStyle w:val="Hyperlink"/>
                 <w:noProof/>
               </w:rPr>
-              <w:t>Kết luận</w:t>
+              <w:t>Tài liệu tham khảo</w:t>
             </w:r>
             <w:r>
               <w:rPr>
@@ -2556,91 +2715,7 @@
                 <w:noProof/>
                 <w:webHidden/>
               </w:rPr>
-              <w:instrText xml:space="preserve"> PAGEREF _Toc419447655 \h </w:instrText>
-            </w:r>
-            <w:r>
-              <w:rPr>
-                <w:noProof/>
-                <w:webHidden/>
-              </w:rPr>
-            </w:r>
-            <w:r>
-              <w:rPr>
-                <w:noProof/>
-                <w:webHidden/>
-              </w:rPr>
-              <w:fldChar w:fldCharType="separate"/>
-            </w:r>
-            <w:r>
-              <w:rPr>
-                <w:noProof/>
-                <w:webHidden/>
-              </w:rPr>
-              <w:t>8</w:t>
-            </w:r>
-            <w:r>
-              <w:rPr>
-                <w:noProof/>
-                <w:webHidden/>
-              </w:rPr>
-              <w:fldChar w:fldCharType="end"/>
-            </w:r>
-          </w:hyperlink>
-        </w:p>
-        <w:p>
-          <w:pPr>
-            <w:pStyle w:val="TOC1"/>
-            <w:tabs>
-              <w:tab w:val="left" w:pos="660"/>
-              <w:tab w:val="right" w:leader="dot" w:pos="9163"/>
-            </w:tabs>
-            <w:rPr>
-              <w:rFonts w:asciiTheme="minorHAnsi" w:eastAsiaTheme="minorEastAsia" w:hAnsiTheme="minorHAnsi"/>
-              <w:noProof/>
-            </w:rPr>
-          </w:pPr>
-          <w:hyperlink w:anchor="_Toc419447656" w:history="1">
-            <w:r>
-              <w:rPr>
-                <w:rStyle w:val="Hyperlink"/>
-                <w:noProof/>
-              </w:rPr>
-              <w:t>7</w:t>
-            </w:r>
-            <w:r>
-              <w:rPr>
-                <w:rFonts w:asciiTheme="minorHAnsi" w:eastAsiaTheme="minorEastAsia" w:hAnsiTheme="minorHAnsi"/>
-                <w:noProof/>
-              </w:rPr>
-              <w:tab/>
-            </w:r>
-            <w:r>
-              <w:rPr>
-                <w:rStyle w:val="Hyperlink"/>
-                <w:noProof/>
-              </w:rPr>
-              <w:t>Tài liệu tham khảo</w:t>
-            </w:r>
-            <w:r>
-              <w:rPr>
-                <w:noProof/>
-                <w:webHidden/>
-              </w:rPr>
-              <w:tab/>
-            </w:r>
-            <w:r>
-              <w:rPr>
-                <w:noProof/>
-                <w:webHidden/>
-              </w:rPr>
-              <w:fldChar w:fldCharType="begin"/>
-            </w:r>
-            <w:r>
-              <w:rPr>
-                <w:noProof/>
-                <w:webHidden/>
-              </w:rPr>
-              <w:instrText xml:space="preserve"> PAGEREF _Toc419447656 \h </w:instrText>
+              <w:instrText xml:space="preserve"> PAGEREF _Toc419479226 \h </w:instrText>
             </w:r>
             <w:r>
               <w:rPr>
@@ -2697,12 +2772,12 @@
       <w:pPr>
         <w:pStyle w:val="Heading1"/>
       </w:pPr>
-      <w:bookmarkStart w:id="1" w:name="_Toc419447631"/>
+      <w:bookmarkStart w:id="0" w:name="_Toc419479202"/>
       <w:r>
         <w:lastRenderedPageBreak/>
         <w:t>Giới thiệu vấn đề</w:t>
       </w:r>
-      <w:bookmarkEnd w:id="1"/>
+      <w:bookmarkEnd w:id="0"/>
     </w:p>
     <w:p>
       <w:pPr>
@@ -2758,26 +2833,25 @@
         <w:t>Giới thiệu cụ thể bài toán: phân giải đồng tham chiếu trên bệnh án điện tử</w:t>
       </w:r>
     </w:p>
-    <w:p/>
     <w:p>
       <w:pPr>
         <w:pStyle w:val="Heading1"/>
       </w:pPr>
-      <w:bookmarkStart w:id="2" w:name="_Toc419447632"/>
+      <w:bookmarkStart w:id="1" w:name="_Toc419479203"/>
       <w:r>
         <w:t>Các công trình liên quan</w:t>
       </w:r>
+      <w:bookmarkEnd w:id="1"/>
+    </w:p>
+    <w:p>
+      <w:pPr>
+        <w:pStyle w:val="Heading2"/>
+      </w:pPr>
+      <w:bookmarkStart w:id="2" w:name="_Toc419479204"/>
+      <w:r>
+        <w:t>Bệnh án điện tử</w:t>
+      </w:r>
       <w:bookmarkEnd w:id="2"/>
-    </w:p>
-    <w:p>
-      <w:pPr>
-        <w:pStyle w:val="Heading2"/>
-      </w:pPr>
-      <w:bookmarkStart w:id="3" w:name="_Toc419447633"/>
-      <w:r>
-        <w:t>Bệnh án điện tử</w:t>
-      </w:r>
-      <w:bookmarkEnd w:id="3"/>
     </w:p>
     <w:p>
       <w:pPr>
@@ -2807,11 +2881,11 @@
       <w:pPr>
         <w:pStyle w:val="Heading2"/>
       </w:pPr>
-      <w:bookmarkStart w:id="4" w:name="_Toc419447634"/>
+      <w:bookmarkStart w:id="3" w:name="_Toc419479205"/>
       <w:r>
         <w:t>Phân giải đồng tham chiếu</w:t>
       </w:r>
-      <w:bookmarkEnd w:id="4"/>
+      <w:bookmarkEnd w:id="3"/>
     </w:p>
     <w:p>
       <w:pPr>
@@ -2889,11 +2963,11 @@
       <w:pPr>
         <w:pStyle w:val="Heading2"/>
       </w:pPr>
-      <w:bookmarkStart w:id="5" w:name="_Toc419447635"/>
+      <w:bookmarkStart w:id="4" w:name="_Toc419479206"/>
       <w:r>
         <w:t>Phân giải đồng tham chiếu cho bệnh án điện tử</w:t>
       </w:r>
-      <w:bookmarkEnd w:id="5"/>
+      <w:bookmarkEnd w:id="4"/>
     </w:p>
     <w:p>
       <w:pPr>
@@ -2966,21 +3040,21 @@
       <w:pPr>
         <w:pStyle w:val="Heading1"/>
       </w:pPr>
-      <w:bookmarkStart w:id="6" w:name="_Toc419447636"/>
+      <w:bookmarkStart w:id="5" w:name="_Toc419479207"/>
       <w:r>
         <w:t>Kiến thức và công nghệ</w:t>
       </w:r>
+      <w:bookmarkEnd w:id="5"/>
+    </w:p>
+    <w:p>
+      <w:pPr>
+        <w:pStyle w:val="Heading2"/>
+      </w:pPr>
+      <w:bookmarkStart w:id="6" w:name="_Toc419479208"/>
+      <w:r>
+        <w:t>Named-Entity-Regconition</w:t>
+      </w:r>
       <w:bookmarkEnd w:id="6"/>
-    </w:p>
-    <w:p>
-      <w:pPr>
-        <w:pStyle w:val="Heading2"/>
-      </w:pPr>
-      <w:bookmarkStart w:id="7" w:name="_Toc419447637"/>
-      <w:r>
-        <w:t>Named-Entity-Regconition</w:t>
-      </w:r>
-      <w:bookmarkEnd w:id="7"/>
     </w:p>
     <w:p>
       <w:pPr>
@@ -2998,11 +3072,11 @@
       <w:pPr>
         <w:pStyle w:val="Heading2"/>
       </w:pPr>
-      <w:bookmarkStart w:id="8" w:name="_Toc419447638"/>
+      <w:bookmarkStart w:id="7" w:name="_Toc419479209"/>
       <w:r>
         <w:t>Những vấn đề trong phân giải đồng tham chiếu trong bệnh án điện tử</w:t>
       </w:r>
-      <w:bookmarkEnd w:id="8"/>
+      <w:bookmarkEnd w:id="7"/>
     </w:p>
     <w:p>
       <w:pPr>
@@ -3045,7 +3119,7 @@
       <w:pPr>
         <w:pStyle w:val="Heading1"/>
       </w:pPr>
-      <w:bookmarkStart w:id="9" w:name="_Toc419447639"/>
+      <w:bookmarkStart w:id="8" w:name="_Toc419479210"/>
       <w:r>
         <w:lastRenderedPageBreak/>
         <w:t>Bài toán</w:t>
@@ -3053,27 +3127,27 @@
       <w:r>
         <w:t xml:space="preserve"> đề xuất</w:t>
       </w:r>
+      <w:bookmarkEnd w:id="8"/>
+    </w:p>
+    <w:p>
+      <w:pPr>
+        <w:pStyle w:val="Heading2"/>
+      </w:pPr>
+      <w:bookmarkStart w:id="9" w:name="_Toc419479211"/>
+      <w:r>
+        <w:t>Phạm vi đề tài</w:t>
+      </w:r>
       <w:bookmarkEnd w:id="9"/>
     </w:p>
     <w:p>
       <w:pPr>
-        <w:pStyle w:val="Heading2"/>
-      </w:pPr>
-      <w:bookmarkStart w:id="10" w:name="_Toc419447640"/>
-      <w:r>
-        <w:t>Phạm vi đề tài</w:t>
+        <w:pStyle w:val="Heading3"/>
+      </w:pPr>
+      <w:bookmarkStart w:id="10" w:name="_Toc419479212"/>
+      <w:r>
+        <w:t>Nội dung bài toán</w:t>
       </w:r>
       <w:bookmarkEnd w:id="10"/>
-    </w:p>
-    <w:p>
-      <w:pPr>
-        <w:pStyle w:val="Heading3"/>
-      </w:pPr>
-      <w:bookmarkStart w:id="11" w:name="_Toc419447641"/>
-      <w:r>
-        <w:t>Nội dung bài toán</w:t>
-      </w:r>
-      <w:bookmarkEnd w:id="11"/>
     </w:p>
     <w:p>
       <w:pPr>
@@ -3091,11 +3165,11 @@
       <w:pPr>
         <w:pStyle w:val="Heading3"/>
       </w:pPr>
-      <w:bookmarkStart w:id="12" w:name="_Toc419447642"/>
+      <w:bookmarkStart w:id="11" w:name="_Toc419479213"/>
       <w:r>
         <w:t>Dữ liệu đầu vào</w:t>
       </w:r>
-      <w:bookmarkEnd w:id="12"/>
+      <w:bookmarkEnd w:id="11"/>
     </w:p>
     <w:p>
       <w:pPr>
@@ -3146,11 +3220,11 @@
       <w:pPr>
         <w:pStyle w:val="Heading3"/>
       </w:pPr>
-      <w:bookmarkStart w:id="13" w:name="_Toc419447643"/>
+      <w:bookmarkStart w:id="12" w:name="_Toc419479214"/>
       <w:r>
         <w:t>Kết quả đầu ra</w:t>
       </w:r>
-      <w:bookmarkEnd w:id="13"/>
+      <w:bookmarkEnd w:id="12"/>
     </w:p>
     <w:p>
       <w:pPr>
@@ -3192,21 +3266,21 @@
       <w:pPr>
         <w:pStyle w:val="Heading2"/>
       </w:pPr>
-      <w:bookmarkStart w:id="14" w:name="_Toc419447644"/>
+      <w:bookmarkStart w:id="13" w:name="_Toc419479215"/>
       <w:r>
         <w:t>Thiết kế hệ thống</w:t>
       </w:r>
+      <w:bookmarkEnd w:id="13"/>
+    </w:p>
+    <w:p>
+      <w:pPr>
+        <w:pStyle w:val="Heading3"/>
+      </w:pPr>
+      <w:bookmarkStart w:id="14" w:name="_Toc419479216"/>
+      <w:r>
+        <w:t>Định nghĩa nhãn</w:t>
+      </w:r>
       <w:bookmarkEnd w:id="14"/>
-    </w:p>
-    <w:p>
-      <w:pPr>
-        <w:pStyle w:val="Heading3"/>
-      </w:pPr>
-      <w:bookmarkStart w:id="15" w:name="_Toc419447645"/>
-      <w:r>
-        <w:t>Định nghĩa nhãn</w:t>
-      </w:r>
-      <w:bookmarkEnd w:id="15"/>
     </w:p>
     <w:p>
       <w:pPr>
@@ -3242,11 +3316,11 @@
       <w:pPr>
         <w:pStyle w:val="Heading3"/>
       </w:pPr>
-      <w:bookmarkStart w:id="16" w:name="_Toc419447646"/>
+      <w:bookmarkStart w:id="15" w:name="_Toc419479217"/>
       <w:r>
         <w:t>Chi tiết hệ thống</w:t>
       </w:r>
-      <w:bookmarkEnd w:id="16"/>
+      <w:bookmarkEnd w:id="15"/>
     </w:p>
     <w:p>
       <w:r>
@@ -3351,10 +3425,10 @@
             <v:path o:extrusionok="f" gradientshapeok="t" o:connecttype="rect"/>
             <o:lock v:ext="edit" aspectratio="t"/>
           </v:shapetype>
-          <v:shape id="_x0000_i1025" type="#_x0000_t75" style="width:248.25pt;height:272.45pt" o:ole="">
+          <v:shape id="_x0000_i1025" type="#_x0000_t75" style="width:248.5pt;height:272.5pt" o:ole="">
             <v:imagedata r:id="rId14" o:title=""/>
           </v:shape>
-          <o:OLEObject Type="Embed" ProgID="Visio.Drawing.15" ShapeID="_x0000_i1025" DrawAspect="Content" ObjectID="_1493198035" r:id="rId15"/>
+          <o:OLEObject Type="Embed" ProgID="Visio.Drawing.15" ShapeID="_x0000_i1025" DrawAspect="Content" ObjectID="_1493221188" r:id="rId15"/>
         </w:object>
       </w:r>
     </w:p>
@@ -3362,32 +3436,45 @@
       <w:pPr>
         <w:pStyle w:val="Caption"/>
       </w:pPr>
-      <w:bookmarkStart w:id="17" w:name="_Ref419449232"/>
+      <w:bookmarkStart w:id="16" w:name="_Ref419449232"/>
       <w:r>
         <w:t xml:space="preserve">Hình </w:t>
       </w:r>
-      <w:fldSimple w:instr=" SEQ Hình \* ARABIC ">
-        <w:r>
-          <w:rPr>
-            <w:noProof/>
-          </w:rPr>
-          <w:t>1</w:t>
-        </w:r>
-      </w:fldSimple>
+      <w:r>
+        <w:fldChar w:fldCharType="begin"/>
+      </w:r>
+      <w:r>
+        <w:instrText xml:space="preserve"> SEQ Hình \* ARABIC </w:instrText>
+      </w:r>
+      <w:r>
+        <w:fldChar w:fldCharType="separate"/>
+      </w:r>
+      <w:r>
+        <w:rPr>
+          <w:noProof/>
+        </w:rPr>
+        <w:t>1</w:t>
+      </w:r>
+      <w:r>
+        <w:rPr>
+          <w:noProof/>
+        </w:rPr>
+        <w:fldChar w:fldCharType="end"/>
+      </w:r>
+      <w:bookmarkEnd w:id="16"/>
+      <w:r>
+        <w:t>. Sơ đồ khối</w:t>
+      </w:r>
+    </w:p>
+    <w:p>
+      <w:pPr>
+        <w:pStyle w:val="Heading3"/>
+      </w:pPr>
+      <w:bookmarkStart w:id="17" w:name="_Toc419479218"/>
+      <w:r>
+        <w:t>Tiền xử lý</w:t>
+      </w:r>
       <w:bookmarkEnd w:id="17"/>
-      <w:r>
-        <w:t>. Sơ đồ khối</w:t>
-      </w:r>
-    </w:p>
-    <w:p>
-      <w:pPr>
-        <w:pStyle w:val="Heading3"/>
-      </w:pPr>
-      <w:bookmarkStart w:id="18" w:name="_Toc419447647"/>
-      <w:r>
-        <w:t>Tiền xử lý</w:t>
-      </w:r>
-      <w:bookmarkEnd w:id="18"/>
     </w:p>
     <w:p>
       <w:pPr>
@@ -3432,16 +3519,22 @@
           <m:t>C(n,2)</m:t>
         </m:r>
       </m:oMath>
+      <w:r>
+        <w:rPr>
+          <w:rFonts w:eastAsiaTheme="minorEastAsia"/>
+        </w:rPr>
+        <w:t xml:space="preserve"> các cặp mention.</w:t>
+      </w:r>
     </w:p>
     <w:p>
       <w:pPr>
         <w:pStyle w:val="Heading3"/>
       </w:pPr>
-      <w:bookmarkStart w:id="19" w:name="_Toc419447648"/>
+      <w:bookmarkStart w:id="18" w:name="_Toc419479219"/>
       <w:r>
         <w:t>Học máy có giám sát</w:t>
       </w:r>
-      <w:bookmarkEnd w:id="19"/>
+      <w:bookmarkEnd w:id="18"/>
     </w:p>
     <w:p>
       <w:pPr>
@@ -3502,7 +3595,7 @@
         </w:rPr>
         <w:lastRenderedPageBreak/>
         <w:drawing>
-          <wp:inline distT="0" distB="0" distL="0" distR="0" wp14:anchorId="30E3D4CE" wp14:editId="2F67A500">
+          <wp:inline distT="0" distB="0" distL="0" distR="0" wp14:anchorId="2BB1CB39" wp14:editId="5ECE0546">
             <wp:extent cx="5353651" cy="2952750"/>
             <wp:effectExtent l="0" t="0" r="0" b="0"/>
             <wp:docPr id="2" name="Picture 2"/>
@@ -3551,14 +3644,27 @@
       <w:r>
         <w:t xml:space="preserve">Hình </w:t>
       </w:r>
-      <w:fldSimple w:instr=" SEQ Hình \* ARABIC ">
-        <w:r>
-          <w:rPr>
-            <w:noProof/>
-          </w:rPr>
-          <w:t>2</w:t>
-        </w:r>
-      </w:fldSimple>
+      <w:r>
+        <w:fldChar w:fldCharType="begin"/>
+      </w:r>
+      <w:r>
+        <w:instrText xml:space="preserve"> SEQ Hình \* ARABIC </w:instrText>
+      </w:r>
+      <w:r>
+        <w:fldChar w:fldCharType="separate"/>
+      </w:r>
+      <w:r>
+        <w:rPr>
+          <w:noProof/>
+        </w:rPr>
+        <w:t>2</w:t>
+      </w:r>
+      <w:r>
+        <w:rPr>
+          <w:noProof/>
+        </w:rPr>
+        <w:fldChar w:fldCharType="end"/>
+      </w:r>
       <w:r>
         <w:t>. Sơ đồ khối</w:t>
       </w:r>
@@ -3567,11 +3673,11 @@
       <w:pPr>
         <w:pStyle w:val="Heading3"/>
       </w:pPr>
-      <w:bookmarkStart w:id="20" w:name="_Toc419447649"/>
+      <w:bookmarkStart w:id="19" w:name="_Toc419479220"/>
       <w:r>
         <w:t>Best-first clustering</w:t>
       </w:r>
-      <w:bookmarkEnd w:id="20"/>
+      <w:bookmarkEnd w:id="19"/>
     </w:p>
     <w:p>
       <w:pPr>
@@ -3589,11 +3695,11 @@
       <w:pPr>
         <w:pStyle w:val="Heading3"/>
       </w:pPr>
-      <w:bookmarkStart w:id="21" w:name="_Toc419447650"/>
+      <w:bookmarkStart w:id="20" w:name="_Toc419479221"/>
       <w:r>
         <w:t>Xây dựng chuỗi đồng tham chiếu</w:t>
       </w:r>
-      <w:bookmarkEnd w:id="21"/>
+      <w:bookmarkEnd w:id="20"/>
     </w:p>
     <w:p>
       <w:pPr>
@@ -3612,35 +3718,27 @@
       <w:pPr>
         <w:pStyle w:val="Heading1"/>
       </w:pPr>
-      <w:bookmarkStart w:id="22" w:name="_Toc419447651"/>
-      <w:r>
-        <w:t>Tập</w:t>
+      <w:bookmarkStart w:id="21" w:name="_Toc419479222"/>
+      <w:r>
+        <w:t>Tập d</w:t>
+      </w:r>
+      <w:r>
+        <w:t>ữ liệu</w:t>
+      </w:r>
+      <w:r>
+        <w:t xml:space="preserve"> và phương pháp đánh giá</w:t>
+      </w:r>
+      <w:bookmarkEnd w:id="21"/>
+    </w:p>
+    <w:p>
+      <w:pPr>
+        <w:pStyle w:val="Heading2"/>
+      </w:pPr>
+      <w:bookmarkStart w:id="22" w:name="_Toc419479223"/>
+      <w:r>
+        <w:t>Tập dữ liệu</w:t>
       </w:r>
       <w:bookmarkEnd w:id="22"/>
-      <w:r>
-        <w:t xml:space="preserve"> </w:t>
-      </w:r>
-      <w:bookmarkStart w:id="23" w:name="_Toc419447652"/>
-      <w:r>
-        <w:t>d</w:t>
-      </w:r>
-      <w:r>
-        <w:t>ữ liệu</w:t>
-      </w:r>
-      <w:r>
-        <w:t xml:space="preserve"> và phương pháp đánh giá</w:t>
-      </w:r>
-      <w:bookmarkEnd w:id="23"/>
-    </w:p>
-    <w:p>
-      <w:pPr>
-        <w:pStyle w:val="Heading2"/>
-      </w:pPr>
-      <w:bookmarkStart w:id="24" w:name="_Toc419447653"/>
-      <w:r>
-        <w:t>Tập dữ liệu</w:t>
-      </w:r>
-      <w:bookmarkEnd w:id="24"/>
     </w:p>
     <w:p>
       <w:pPr>
@@ -3682,11 +3780,11 @@
       <w:pPr>
         <w:pStyle w:val="Heading2"/>
       </w:pPr>
-      <w:bookmarkStart w:id="25" w:name="_Toc419447654"/>
+      <w:bookmarkStart w:id="23" w:name="_Toc419479224"/>
       <w:r>
         <w:t>Phương pháp đánh giá</w:t>
       </w:r>
-      <w:bookmarkEnd w:id="25"/>
+      <w:bookmarkEnd w:id="23"/>
     </w:p>
     <w:p>
       <w:pPr>
@@ -3726,6 +3824,11 @@
       <w:r>
         <w:t>B-CUBED và CEAF (giải thích kĩ)</w:t>
       </w:r>
+      <w:r>
+        <w:t>, sau đó lấy trung bình không trọng số</w:t>
+      </w:r>
+      <w:bookmarkStart w:id="24" w:name="_GoBack"/>
+      <w:bookmarkEnd w:id="24"/>
     </w:p>
     <w:p>
       <w:pPr>
@@ -3743,14 +3846,14 @@
       <w:pPr>
         <w:pStyle w:val="Heading1"/>
       </w:pPr>
-      <w:bookmarkStart w:id="26" w:name="_Toc419447655"/>
+      <w:bookmarkStart w:id="25" w:name="_Toc419479225"/>
       <w:r>
         <w:t>Kết luận</w:t>
       </w:r>
-      <w:bookmarkEnd w:id="26"/>
+      <w:bookmarkEnd w:id="25"/>
     </w:p>
     <w:p/>
-    <w:bookmarkStart w:id="27" w:name="_Toc419447656" w:displacedByCustomXml="next"/>
+    <w:bookmarkStart w:id="26" w:name="_Toc419479226" w:displacedByCustomXml="next"/>
     <w:sdt>
       <w:sdtPr>
         <w:rPr>
@@ -3774,7 +3877,7 @@
           <w:r>
             <w:t>Tài liệu tham khảo</w:t>
           </w:r>
-          <w:bookmarkEnd w:id="27"/>
+          <w:bookmarkEnd w:id="26"/>
         </w:p>
         <w:sdt>
           <w:sdtPr>
@@ -4094,7 +4197,7 @@
         <w:rFonts w:ascii="LM Sans 10" w:hAnsi="LM Sans 10"/>
         <w:noProof/>
       </w:rPr>
-      <w:t>7</w:t>
+      <w:t>9</w:t>
     </w:r>
     <w:r>
       <w:rPr>
@@ -4266,7 +4369,7 @@
         <w:rFonts w:ascii="LM Sans 10" w:hAnsi="LM Sans 10"/>
         <w:noProof/>
       </w:rPr>
-      <w:t>Bài toán đề xuất</w:t>
+      <w:t>Tài liệu tham khảo</w:t>
     </w:r>
     <w:r>
       <w:rPr>
@@ -6463,7 +6566,7 @@
   <w:style w:type="paragraph" w:default="1" w:styleId="Normal">
     <w:name w:val="Normal"/>
     <w:qFormat/>
-    <w:rsid w:val="002C7AEC"/>
+    <w:rsid w:val="001E4348"/>
     <w:pPr>
       <w:spacing w:line="240" w:lineRule="auto"/>
       <w:ind w:firstLine="288"/>
@@ -6480,7 +6583,7 @@
     <w:link w:val="Heading1Char"/>
     <w:uiPriority w:val="9"/>
     <w:qFormat/>
-    <w:rsid w:val="002C7AEC"/>
+    <w:rsid w:val="001E4348"/>
     <w:pPr>
       <w:keepNext/>
       <w:keepLines/>
@@ -6505,7 +6608,7 @@
     <w:uiPriority w:val="9"/>
     <w:unhideWhenUsed/>
     <w:qFormat/>
-    <w:rsid w:val="002C7AEC"/>
+    <w:rsid w:val="001E4348"/>
     <w:pPr>
       <w:keepNext/>
       <w:keepLines/>
@@ -6531,7 +6634,7 @@
     <w:uiPriority w:val="9"/>
     <w:unhideWhenUsed/>
     <w:qFormat/>
-    <w:rsid w:val="002C7AEC"/>
+    <w:rsid w:val="001E4348"/>
     <w:pPr>
       <w:keepNext/>
       <w:keepLines/>
@@ -6557,7 +6660,7 @@
     <w:semiHidden/>
     <w:unhideWhenUsed/>
     <w:qFormat/>
-    <w:rsid w:val="002C7AEC"/>
+    <w:rsid w:val="001E4348"/>
     <w:pPr>
       <w:keepNext/>
       <w:keepLines/>
@@ -6584,7 +6687,7 @@
     <w:semiHidden/>
     <w:unhideWhenUsed/>
     <w:qFormat/>
-    <w:rsid w:val="002C7AEC"/>
+    <w:rsid w:val="001E4348"/>
     <w:pPr>
       <w:keepNext/>
       <w:keepLines/>
@@ -6609,7 +6712,7 @@
     <w:semiHidden/>
     <w:unhideWhenUsed/>
     <w:qFormat/>
-    <w:rsid w:val="002C7AEC"/>
+    <w:rsid w:val="001E4348"/>
     <w:pPr>
       <w:keepNext/>
       <w:keepLines/>
@@ -6634,7 +6737,7 @@
     <w:semiHidden/>
     <w:unhideWhenUsed/>
     <w:qFormat/>
-    <w:rsid w:val="002C7AEC"/>
+    <w:rsid w:val="001E4348"/>
     <w:pPr>
       <w:keepNext/>
       <w:keepLines/>
@@ -6661,7 +6764,7 @@
     <w:semiHidden/>
     <w:unhideWhenUsed/>
     <w:qFormat/>
-    <w:rsid w:val="002C7AEC"/>
+    <w:rsid w:val="001E4348"/>
     <w:pPr>
       <w:keepNext/>
       <w:keepLines/>
@@ -6688,7 +6791,7 @@
     <w:semiHidden/>
     <w:unhideWhenUsed/>
     <w:qFormat/>
-    <w:rsid w:val="002C7AEC"/>
+    <w:rsid w:val="001E4348"/>
     <w:pPr>
       <w:keepNext/>
       <w:keepLines/>
@@ -6713,7 +6816,7 @@
     <w:uiPriority w:val="1"/>
     <w:semiHidden/>
     <w:unhideWhenUsed/>
-    <w:rsid w:val="002C7AEC"/>
+    <w:rsid w:val="001E4348"/>
   </w:style>
   <w:style w:type="table" w:default="1" w:styleId="TableNormal">
     <w:name w:val="Normal Table"/>
@@ -6735,14 +6838,14 @@
     <w:uiPriority w:val="99"/>
     <w:semiHidden/>
     <w:unhideWhenUsed/>
-    <w:rsid w:val="002C7AEC"/>
+    <w:rsid w:val="001E4348"/>
   </w:style>
   <w:style w:type="character" w:styleId="PlaceholderText">
     <w:name w:val="Placeholder Text"/>
     <w:basedOn w:val="DefaultParagraphFont"/>
     <w:uiPriority w:val="99"/>
     <w:semiHidden/>
-    <w:rsid w:val="002C7AEC"/>
+    <w:rsid w:val="001E4348"/>
     <w:rPr>
       <w:color w:val="808080"/>
     </w:rPr>
@@ -6752,7 +6855,7 @@
     <w:basedOn w:val="DefaultParagraphFont"/>
     <w:link w:val="Heading1"/>
     <w:uiPriority w:val="9"/>
-    <w:rsid w:val="002C7AEC"/>
+    <w:rsid w:val="001E4348"/>
     <w:rPr>
       <w:rFonts w:ascii="LM Roman 10" w:eastAsiaTheme="majorEastAsia" w:hAnsi="LM Roman 10" w:cstheme="majorBidi"/>
       <w:b/>
@@ -6765,7 +6868,7 @@
     <w:link w:val="NoSpacingChar"/>
     <w:uiPriority w:val="1"/>
     <w:qFormat/>
-    <w:rsid w:val="002C7AEC"/>
+    <w:rsid w:val="001E4348"/>
     <w:pPr>
       <w:spacing w:after="0" w:line="240" w:lineRule="auto"/>
     </w:pPr>
@@ -6778,7 +6881,7 @@
     <w:basedOn w:val="DefaultParagraphFont"/>
     <w:link w:val="Heading2"/>
     <w:uiPriority w:val="9"/>
-    <w:rsid w:val="002C7AEC"/>
+    <w:rsid w:val="001E4348"/>
     <w:rPr>
       <w:rFonts w:ascii="LM Roman 10" w:eastAsiaTheme="majorEastAsia" w:hAnsi="LM Roman 10" w:cstheme="majorBidi"/>
       <w:b/>
@@ -6790,7 +6893,7 @@
     <w:basedOn w:val="Normal"/>
     <w:uiPriority w:val="34"/>
     <w:qFormat/>
-    <w:rsid w:val="002C7AEC"/>
+    <w:rsid w:val="001E4348"/>
     <w:pPr>
       <w:ind w:left="720"/>
       <w:contextualSpacing/>
@@ -6801,7 +6904,7 @@
     <w:basedOn w:val="DefaultParagraphFont"/>
     <w:link w:val="Heading3"/>
     <w:uiPriority w:val="9"/>
-    <w:rsid w:val="002C7AEC"/>
+    <w:rsid w:val="001E4348"/>
     <w:rPr>
       <w:rFonts w:ascii="LM Roman 10" w:eastAsiaTheme="majorEastAsia" w:hAnsi="LM Roman 10" w:cstheme="majorBidi"/>
       <w:b/>
@@ -6814,7 +6917,7 @@
     <w:link w:val="Heading4"/>
     <w:uiPriority w:val="9"/>
     <w:semiHidden/>
-    <w:rsid w:val="002C7AEC"/>
+    <w:rsid w:val="001E4348"/>
     <w:rPr>
       <w:rFonts w:asciiTheme="majorHAnsi" w:eastAsiaTheme="majorEastAsia" w:hAnsiTheme="majorHAnsi" w:cstheme="majorBidi"/>
       <w:i/>
@@ -6828,7 +6931,7 @@
     <w:link w:val="Heading5"/>
     <w:uiPriority w:val="9"/>
     <w:semiHidden/>
-    <w:rsid w:val="002C7AEC"/>
+    <w:rsid w:val="001E4348"/>
     <w:rPr>
       <w:rFonts w:asciiTheme="majorHAnsi" w:eastAsiaTheme="majorEastAsia" w:hAnsiTheme="majorHAnsi" w:cstheme="majorBidi"/>
       <w:color w:val="2E74B5" w:themeColor="accent1" w:themeShade="BF"/>
@@ -6840,7 +6943,7 @@
     <w:link w:val="Heading6"/>
     <w:uiPriority w:val="9"/>
     <w:semiHidden/>
-    <w:rsid w:val="002C7AEC"/>
+    <w:rsid w:val="001E4348"/>
     <w:rPr>
       <w:rFonts w:asciiTheme="majorHAnsi" w:eastAsiaTheme="majorEastAsia" w:hAnsiTheme="majorHAnsi" w:cstheme="majorBidi"/>
       <w:color w:val="1F4D78" w:themeColor="accent1" w:themeShade="7F"/>
@@ -6852,7 +6955,7 @@
     <w:link w:val="Heading7"/>
     <w:uiPriority w:val="9"/>
     <w:semiHidden/>
-    <w:rsid w:val="002C7AEC"/>
+    <w:rsid w:val="001E4348"/>
     <w:rPr>
       <w:rFonts w:asciiTheme="majorHAnsi" w:eastAsiaTheme="majorEastAsia" w:hAnsiTheme="majorHAnsi" w:cstheme="majorBidi"/>
       <w:i/>
@@ -6866,7 +6969,7 @@
     <w:link w:val="Heading8"/>
     <w:uiPriority w:val="9"/>
     <w:semiHidden/>
-    <w:rsid w:val="002C7AEC"/>
+    <w:rsid w:val="001E4348"/>
     <w:rPr>
       <w:rFonts w:asciiTheme="majorHAnsi" w:eastAsiaTheme="majorEastAsia" w:hAnsiTheme="majorHAnsi" w:cstheme="majorBidi"/>
       <w:color w:val="272727" w:themeColor="text1" w:themeTint="D8"/>
@@ -6880,7 +6983,7 @@
     <w:link w:val="Heading9"/>
     <w:uiPriority w:val="9"/>
     <w:semiHidden/>
-    <w:rsid w:val="002C7AEC"/>
+    <w:rsid w:val="001E4348"/>
     <w:rPr>
       <w:rFonts w:asciiTheme="majorHAnsi" w:eastAsiaTheme="majorEastAsia" w:hAnsiTheme="majorHAnsi" w:cstheme="majorBidi"/>
       <w:i/>
@@ -6896,7 +6999,7 @@
     <w:link w:val="TitleChar"/>
     <w:uiPriority w:val="10"/>
     <w:qFormat/>
-    <w:rsid w:val="002C7AEC"/>
+    <w:rsid w:val="001E4348"/>
     <w:pPr>
       <w:spacing w:after="0"/>
       <w:contextualSpacing/>
@@ -6916,7 +7019,7 @@
     <w:basedOn w:val="DefaultParagraphFont"/>
     <w:link w:val="Title"/>
     <w:uiPriority w:val="10"/>
-    <w:rsid w:val="002C7AEC"/>
+    <w:rsid w:val="001E4348"/>
     <w:rPr>
       <w:rFonts w:ascii="LM Roman 10" w:eastAsiaTheme="majorEastAsia" w:hAnsi="LM Roman 10" w:cstheme="majorBidi"/>
       <w:b/>
@@ -6933,7 +7036,7 @@
     <w:link w:val="IntenseQuoteChar"/>
     <w:uiPriority w:val="30"/>
     <w:qFormat/>
-    <w:rsid w:val="002C7AEC"/>
+    <w:rsid w:val="001E4348"/>
     <w:pPr>
       <w:pBdr>
         <w:top w:val="single" w:sz="4" w:space="10" w:color="5B9BD5" w:themeColor="accent1"/>
@@ -6954,7 +7057,7 @@
     <w:basedOn w:val="DefaultParagraphFont"/>
     <w:link w:val="IntenseQuote"/>
     <w:uiPriority w:val="30"/>
-    <w:rsid w:val="002C7AEC"/>
+    <w:rsid w:val="001E4348"/>
     <w:rPr>
       <w:rFonts w:ascii="LM Roman 10" w:hAnsi="LM Roman 10"/>
       <w:i/>
@@ -6966,7 +7069,7 @@
     <w:name w:val="Table Grid"/>
     <w:basedOn w:val="TableNormal"/>
     <w:uiPriority w:val="39"/>
-    <w:rsid w:val="002C7AEC"/>
+    <w:rsid w:val="001E4348"/>
     <w:pPr>
       <w:spacing w:after="0" w:line="240" w:lineRule="auto"/>
     </w:pPr>
@@ -6988,7 +7091,7 @@
     <w:uiPriority w:val="39"/>
     <w:unhideWhenUsed/>
     <w:qFormat/>
-    <w:rsid w:val="002C7AEC"/>
+    <w:rsid w:val="001E4348"/>
     <w:pPr>
       <w:numPr>
         <w:numId w:val="0"/>
@@ -7011,7 +7114,7 @@
     <w:autoRedefine/>
     <w:uiPriority w:val="39"/>
     <w:unhideWhenUsed/>
-    <w:rsid w:val="002C7AEC"/>
+    <w:rsid w:val="001E4348"/>
     <w:pPr>
       <w:spacing w:after="100"/>
     </w:pPr>
@@ -7023,7 +7126,7 @@
     <w:autoRedefine/>
     <w:uiPriority w:val="39"/>
     <w:unhideWhenUsed/>
-    <w:rsid w:val="002C7AEC"/>
+    <w:rsid w:val="001E4348"/>
     <w:pPr>
       <w:spacing w:after="100"/>
       <w:ind w:left="220"/>
@@ -7034,7 +7137,7 @@
     <w:basedOn w:val="DefaultParagraphFont"/>
     <w:uiPriority w:val="99"/>
     <w:unhideWhenUsed/>
-    <w:rsid w:val="002C7AEC"/>
+    <w:rsid w:val="001E4348"/>
     <w:rPr>
       <w:color w:val="0563C1" w:themeColor="hyperlink"/>
       <w:u w:val="single"/>
@@ -7046,7 +7149,7 @@
     <w:link w:val="HeaderChar"/>
     <w:uiPriority w:val="99"/>
     <w:unhideWhenUsed/>
-    <w:rsid w:val="002C7AEC"/>
+    <w:rsid w:val="001E4348"/>
     <w:pPr>
       <w:tabs>
         <w:tab w:val="center" w:pos="4680"/>
@@ -7060,7 +7163,7 @@
     <w:basedOn w:val="DefaultParagraphFont"/>
     <w:link w:val="Header"/>
     <w:uiPriority w:val="99"/>
-    <w:rsid w:val="002C7AEC"/>
+    <w:rsid w:val="001E4348"/>
     <w:rPr>
       <w:rFonts w:ascii="LM Roman 10" w:hAnsi="LM Roman 10"/>
     </w:rPr>
@@ -7071,7 +7174,7 @@
     <w:link w:val="FooterChar"/>
     <w:uiPriority w:val="99"/>
     <w:unhideWhenUsed/>
-    <w:rsid w:val="002C7AEC"/>
+    <w:rsid w:val="001E4348"/>
     <w:pPr>
       <w:tabs>
         <w:tab w:val="center" w:pos="4680"/>
@@ -7085,7 +7188,7 @@
     <w:basedOn w:val="DefaultParagraphFont"/>
     <w:link w:val="Footer"/>
     <w:uiPriority w:val="99"/>
-    <w:rsid w:val="002C7AEC"/>
+    <w:rsid w:val="001E4348"/>
     <w:rPr>
       <w:rFonts w:ascii="LM Roman 10" w:hAnsi="LM Roman 10"/>
     </w:rPr>
@@ -7096,7 +7199,7 @@
     <w:next w:val="Normal"/>
     <w:link w:val="AbstractChar"/>
     <w:qFormat/>
-    <w:rsid w:val="002C7AEC"/>
+    <w:rsid w:val="001E4348"/>
     <w:pPr>
       <w:spacing w:before="480" w:after="480"/>
       <w:ind w:left="547" w:right="533"/>
@@ -7113,7 +7216,7 @@
     <w:next w:val="Normal"/>
     <w:link w:val="KeywordChar"/>
     <w:qFormat/>
-    <w:rsid w:val="002C7AEC"/>
+    <w:rsid w:val="001E4348"/>
     <w:pPr>
       <w:spacing w:before="480" w:after="480"/>
     </w:pPr>
@@ -7126,7 +7229,7 @@
     <w:basedOn w:val="DefaultParagraphFont"/>
     <w:link w:val="NoSpacing"/>
     <w:uiPriority w:val="1"/>
-    <w:rsid w:val="002C7AEC"/>
+    <w:rsid w:val="001E4348"/>
     <w:rPr>
       <w:rFonts w:ascii="LM Roman 10" w:hAnsi="LM Roman 10"/>
     </w:rPr>
@@ -7135,7 +7238,7 @@
     <w:name w:val="Abstract Char"/>
     <w:basedOn w:val="NoSpacingChar"/>
     <w:link w:val="Abstract"/>
-    <w:rsid w:val="002C7AEC"/>
+    <w:rsid w:val="001E4348"/>
     <w:rPr>
       <w:rFonts w:ascii="LM Roman 10" w:hAnsi="LM Roman 10"/>
       <w:b/>
@@ -7146,7 +7249,7 @@
     <w:name w:val="Keyword Char"/>
     <w:basedOn w:val="NoSpacingChar"/>
     <w:link w:val="Keyword"/>
-    <w:rsid w:val="002C7AEC"/>
+    <w:rsid w:val="001E4348"/>
     <w:rPr>
       <w:rFonts w:ascii="LM Roman 10" w:hAnsi="LM Roman 10"/>
       <w:b/>
@@ -7160,7 +7263,7 @@
     <w:uiPriority w:val="35"/>
     <w:unhideWhenUsed/>
     <w:qFormat/>
-    <w:rsid w:val="002C7AEC"/>
+    <w:rsid w:val="001E4348"/>
     <w:pPr>
       <w:spacing w:after="200"/>
       <w:jc w:val="center"/>
@@ -7418,6 +7521,7 @@
   </w:compat>
   <w:rsids>
     <w:rsidRoot w:val="0079255E"/>
+    <w:rsid w:val="001A0C53"/>
     <w:rsid w:val="002B1A7A"/>
     <w:rsid w:val="00337A18"/>
     <w:rsid w:val="00456C99"/>
@@ -8235,7 +8339,7 @@
 </file>
 
 <file path=customXml/itemProps2.xml><?xml version="1.0" encoding="utf-8"?>
-<ds:datastoreItem xmlns:ds="http://schemas.openxmlformats.org/officeDocument/2006/customXml" ds:itemID="{0827F84B-FC86-41FE-84DF-31828AC7B186}">
+<ds:datastoreItem xmlns:ds="http://schemas.openxmlformats.org/officeDocument/2006/customXml" ds:itemID="{F4EEE75E-A5AF-4690-AA3B-2CB9D4EA5100}">
   <ds:schemaRefs>
     <ds:schemaRef ds:uri="http://schemas.openxmlformats.org/officeDocument/2006/bibliography"/>
   </ds:schemaRefs>

</xml_diff>

<commit_message>
21/5 merge to master
</commit_message>
<xml_diff>
--- a/reports/tttn/TTTN HCMUT 2015.docx
+++ b/reports/tttn/TTTN HCMUT 2015.docx
@@ -329,6 +329,7 @@
         <w:dataBinding w:prefixMappings="xmlns:ns0='http://purl.org/dc/elements/1.1/' xmlns:ns1='http://schemas.openxmlformats.org/package/2006/metadata/core-properties' " w:xpath="/ns1:coreProperties[1]/ns0:subject[1]" w:storeItemID="{6C3C8BC8-F283-45AE-878A-BAB7291924A1}"/>
         <w:text/>
       </w:sdtPr>
+      <w:sdtEndPr/>
       <w:sdtContent>
         <w:p>
           <w:pPr>
@@ -379,24 +380,13 @@
           <w:dataBinding w:prefixMappings="xmlns:ns0='http://purl.org/dc/elements/1.1/' xmlns:ns1='http://schemas.openxmlformats.org/package/2006/metadata/core-properties' " w:xpath="/ns1:coreProperties[1]/ns0:title[1]" w:storeItemID="{6C3C8BC8-F283-45AE-878A-BAB7291924A1}"/>
           <w:text/>
         </w:sdtPr>
+        <w:sdtEndPr/>
         <w:sdtContent>
           <w:r>
             <w:rPr>
               <w:sz w:val="42"/>
             </w:rPr>
-            <w:t xml:space="preserve">Phân giải </w:t>
-          </w:r>
-          <w:r>
-            <w:rPr>
-              <w:sz w:val="42"/>
-            </w:rPr>
-            <w:t>đồng tham chiếu trên</w:t>
-          </w:r>
-          <w:r>
-            <w:rPr>
-              <w:sz w:val="42"/>
-            </w:rPr>
-            <w:t xml:space="preserve"> bệnh án điện tử</w:t>
+            <w:t>Phân giải đồng tham chiếu cho bệnh án điện tử</w:t>
           </w:r>
         </w:sdtContent>
       </w:sdt>
@@ -564,7 +554,7 @@
                 <w:sz w:val="28"/>
                 <w:szCs w:val="28"/>
               </w:rPr>
-              <w:t>15/05/2015</w:t>
+              <w:t>21/05/2015</w:t>
             </w:r>
             <w:r>
               <w:rPr>
@@ -658,7 +648,7 @@
           <w:r>
             <w:fldChar w:fldCharType="separate"/>
           </w:r>
-          <w:hyperlink w:anchor="_Toc419479202" w:history="1">
+          <w:hyperlink w:anchor="_Toc420010180" w:history="1">
             <w:r>
               <w:rPr>
                 <w:rStyle w:val="Hyperlink"/>
@@ -699,7 +689,7 @@
                 <w:noProof/>
                 <w:webHidden/>
               </w:rPr>
-              <w:instrText xml:space="preserve"> PAGEREF _Toc419479202 \h </w:instrText>
+              <w:instrText xml:space="preserve"> PAGEREF _Toc420010180 \h </w:instrText>
             </w:r>
             <w:r>
               <w:rPr>
@@ -719,7 +709,7 @@
                 <w:noProof/>
                 <w:webHidden/>
               </w:rPr>
-              <w:t>5</w:t>
+              <w:t>1</w:t>
             </w:r>
             <w:r>
               <w:rPr>
@@ -742,7 +732,7 @@
               <w:noProof/>
             </w:rPr>
           </w:pPr>
-          <w:hyperlink w:anchor="_Toc419479203" w:history="1">
+          <w:hyperlink w:anchor="_Toc420010181" w:history="1">
             <w:r>
               <w:rPr>
                 <w:rStyle w:val="Hyperlink"/>
@@ -783,7 +773,7 @@
                 <w:noProof/>
                 <w:webHidden/>
               </w:rPr>
-              <w:instrText xml:space="preserve"> PAGEREF _Toc419479203 \h </w:instrText>
+              <w:instrText xml:space="preserve"> PAGEREF _Toc420010181 \h </w:instrText>
             </w:r>
             <w:r>
               <w:rPr>
@@ -803,7 +793,7 @@
                 <w:noProof/>
                 <w:webHidden/>
               </w:rPr>
-              <w:t>5</w:t>
+              <w:t>1</w:t>
             </w:r>
             <w:r>
               <w:rPr>
@@ -826,7 +816,7 @@
               <w:noProof/>
             </w:rPr>
           </w:pPr>
-          <w:hyperlink w:anchor="_Toc419479204" w:history="1">
+          <w:hyperlink w:anchor="_Toc420010182" w:history="1">
             <w:r>
               <w:rPr>
                 <w:rStyle w:val="Hyperlink"/>
@@ -867,7 +857,7 @@
                 <w:noProof/>
                 <w:webHidden/>
               </w:rPr>
-              <w:instrText xml:space="preserve"> PAGEREF _Toc419479204 \h </w:instrText>
+              <w:instrText xml:space="preserve"> PAGEREF _Toc420010182 \h </w:instrText>
             </w:r>
             <w:r>
               <w:rPr>
@@ -887,7 +877,7 @@
                 <w:noProof/>
                 <w:webHidden/>
               </w:rPr>
-              <w:t>5</w:t>
+              <w:t>1</w:t>
             </w:r>
             <w:r>
               <w:rPr>
@@ -910,7 +900,7 @@
               <w:noProof/>
             </w:rPr>
           </w:pPr>
-          <w:hyperlink w:anchor="_Toc419479205" w:history="1">
+          <w:hyperlink w:anchor="_Toc420010183" w:history="1">
             <w:r>
               <w:rPr>
                 <w:rStyle w:val="Hyperlink"/>
@@ -951,7 +941,7 @@
                 <w:noProof/>
                 <w:webHidden/>
               </w:rPr>
-              <w:instrText xml:space="preserve"> PAGEREF _Toc419479205 \h </w:instrText>
+              <w:instrText xml:space="preserve"> PAGEREF _Toc420010183 \h </w:instrText>
             </w:r>
             <w:r>
               <w:rPr>
@@ -971,7 +961,7 @@
                 <w:noProof/>
                 <w:webHidden/>
               </w:rPr>
-              <w:t>5</w:t>
+              <w:t>1</w:t>
             </w:r>
             <w:r>
               <w:rPr>
@@ -994,7 +984,7 @@
               <w:noProof/>
             </w:rPr>
           </w:pPr>
-          <w:hyperlink w:anchor="_Toc419479206" w:history="1">
+          <w:hyperlink w:anchor="_Toc420010184" w:history="1">
             <w:r>
               <w:rPr>
                 <w:rStyle w:val="Hyperlink"/>
@@ -1035,7 +1025,7 @@
                 <w:noProof/>
                 <w:webHidden/>
               </w:rPr>
-              <w:instrText xml:space="preserve"> PAGEREF _Toc419479206 \h </w:instrText>
+              <w:instrText xml:space="preserve"> PAGEREF _Toc420010184 \h </w:instrText>
             </w:r>
             <w:r>
               <w:rPr>
@@ -1055,7 +1045,7 @@
                 <w:noProof/>
                 <w:webHidden/>
               </w:rPr>
-              <w:t>5</w:t>
+              <w:t>1</w:t>
             </w:r>
             <w:r>
               <w:rPr>
@@ -1078,7 +1068,7 @@
               <w:noProof/>
             </w:rPr>
           </w:pPr>
-          <w:hyperlink w:anchor="_Toc419479207" w:history="1">
+          <w:hyperlink w:anchor="_Toc420010185" w:history="1">
             <w:r>
               <w:rPr>
                 <w:rStyle w:val="Hyperlink"/>
@@ -1119,7 +1109,7 @@
                 <w:noProof/>
                 <w:webHidden/>
               </w:rPr>
-              <w:instrText xml:space="preserve"> PAGEREF _Toc419479207 \h </w:instrText>
+              <w:instrText xml:space="preserve"> PAGEREF _Toc420010185 \h </w:instrText>
             </w:r>
             <w:r>
               <w:rPr>
@@ -1139,7 +1129,7 @@
                 <w:noProof/>
                 <w:webHidden/>
               </w:rPr>
-              <w:t>5</w:t>
+              <w:t>1</w:t>
             </w:r>
             <w:r>
               <w:rPr>
@@ -1162,7 +1152,7 @@
               <w:noProof/>
             </w:rPr>
           </w:pPr>
-          <w:hyperlink w:anchor="_Toc419479208" w:history="1">
+          <w:hyperlink w:anchor="_Toc420010186" w:history="1">
             <w:r>
               <w:rPr>
                 <w:rStyle w:val="Hyperlink"/>
@@ -1203,7 +1193,7 @@
                 <w:noProof/>
                 <w:webHidden/>
               </w:rPr>
-              <w:instrText xml:space="preserve"> PAGEREF _Toc419479208 \h </w:instrText>
+              <w:instrText xml:space="preserve"> PAGEREF _Toc420010186 \h </w:instrText>
             </w:r>
             <w:r>
               <w:rPr>
@@ -1223,7 +1213,91 @@
                 <w:noProof/>
                 <w:webHidden/>
               </w:rPr>
-              <w:t>5</w:t>
+              <w:t>1</w:t>
+            </w:r>
+            <w:r>
+              <w:rPr>
+                <w:noProof/>
+                <w:webHidden/>
+              </w:rPr>
+              <w:fldChar w:fldCharType="end"/>
+            </w:r>
+          </w:hyperlink>
+        </w:p>
+        <w:p>
+          <w:pPr>
+            <w:pStyle w:val="TOC3"/>
+            <w:tabs>
+              <w:tab w:val="left" w:pos="1540"/>
+              <w:tab w:val="right" w:leader="dot" w:pos="9163"/>
+            </w:tabs>
+            <w:rPr>
+              <w:rFonts w:asciiTheme="minorHAnsi" w:eastAsiaTheme="minorEastAsia" w:hAnsiTheme="minorHAnsi"/>
+              <w:noProof/>
+            </w:rPr>
+          </w:pPr>
+          <w:hyperlink w:anchor="_Toc420010187" w:history="1">
+            <w:r>
+              <w:rPr>
+                <w:rStyle w:val="Hyperlink"/>
+                <w:noProof/>
+              </w:rPr>
+              <w:t>3.1.1</w:t>
+            </w:r>
+            <w:r>
+              <w:rPr>
+                <w:rFonts w:asciiTheme="minorHAnsi" w:eastAsiaTheme="minorEastAsia" w:hAnsiTheme="minorHAnsi"/>
+                <w:noProof/>
+              </w:rPr>
+              <w:tab/>
+            </w:r>
+            <w:r>
+              <w:rPr>
+                <w:rStyle w:val="Hyperlink"/>
+                <w:noProof/>
+              </w:rPr>
+              <w:t>Định nghĩa nhãn</w:t>
+            </w:r>
+            <w:r>
+              <w:rPr>
+                <w:noProof/>
+                <w:webHidden/>
+              </w:rPr>
+              <w:tab/>
+            </w:r>
+            <w:r>
+              <w:rPr>
+                <w:noProof/>
+                <w:webHidden/>
+              </w:rPr>
+              <w:fldChar w:fldCharType="begin"/>
+            </w:r>
+            <w:r>
+              <w:rPr>
+                <w:noProof/>
+                <w:webHidden/>
+              </w:rPr>
+              <w:instrText xml:space="preserve"> PAGEREF _Toc420010187 \h </w:instrText>
+            </w:r>
+            <w:r>
+              <w:rPr>
+                <w:noProof/>
+                <w:webHidden/>
+              </w:rPr>
+            </w:r>
+            <w:r>
+              <w:rPr>
+                <w:noProof/>
+                <w:webHidden/>
+              </w:rPr>
+              <w:fldChar w:fldCharType="separate"/>
+            </w:r>
+            <w:r>
+              <w:rPr>
+                <w:noProof/>
+                <w:webHidden/>
+              </w:rPr>
+              <w:t>1</w:t>
             </w:r>
             <w:r>
               <w:rPr>
@@ -1246,7 +1320,7 @@
               <w:noProof/>
             </w:rPr>
           </w:pPr>
-          <w:hyperlink w:anchor="_Toc419479209" w:history="1">
+          <w:hyperlink w:anchor="_Toc420010188" w:history="1">
             <w:r>
               <w:rPr>
                 <w:rStyle w:val="Hyperlink"/>
@@ -1287,7 +1361,7 @@
                 <w:noProof/>
                 <w:webHidden/>
               </w:rPr>
-              <w:instrText xml:space="preserve"> PAGEREF _Toc419479209 \h </w:instrText>
+              <w:instrText xml:space="preserve"> PAGEREF _Toc420010188 \h </w:instrText>
             </w:r>
             <w:r>
               <w:rPr>
@@ -1307,7 +1381,7 @@
                 <w:noProof/>
                 <w:webHidden/>
               </w:rPr>
-              <w:t>5</w:t>
+              <w:t>1</w:t>
             </w:r>
             <w:r>
               <w:rPr>
@@ -1330,7 +1404,7 @@
               <w:noProof/>
             </w:rPr>
           </w:pPr>
-          <w:hyperlink w:anchor="_Toc419479210" w:history="1">
+          <w:hyperlink w:anchor="_Toc420010189" w:history="1">
             <w:r>
               <w:rPr>
                 <w:rStyle w:val="Hyperlink"/>
@@ -1371,7 +1445,7 @@
                 <w:noProof/>
                 <w:webHidden/>
               </w:rPr>
-              <w:instrText xml:space="preserve"> PAGEREF _Toc419479210 \h </w:instrText>
+              <w:instrText xml:space="preserve"> PAGEREF _Toc420010189 \h </w:instrText>
             </w:r>
             <w:r>
               <w:rPr>
@@ -1391,7 +1465,7 @@
                 <w:noProof/>
                 <w:webHidden/>
               </w:rPr>
-              <w:t>6</w:t>
+              <w:t>1</w:t>
             </w:r>
             <w:r>
               <w:rPr>
@@ -1414,7 +1488,7 @@
               <w:noProof/>
             </w:rPr>
           </w:pPr>
-          <w:hyperlink w:anchor="_Toc419479211" w:history="1">
+          <w:hyperlink w:anchor="_Toc420010190" w:history="1">
             <w:r>
               <w:rPr>
                 <w:rStyle w:val="Hyperlink"/>
@@ -1455,7 +1529,7 @@
                 <w:noProof/>
                 <w:webHidden/>
               </w:rPr>
-              <w:instrText xml:space="preserve"> PAGEREF _Toc419479211 \h </w:instrText>
+              <w:instrText xml:space="preserve"> PAGEREF _Toc420010190 \h </w:instrText>
             </w:r>
             <w:r>
               <w:rPr>
@@ -1475,7 +1549,7 @@
                 <w:noProof/>
                 <w:webHidden/>
               </w:rPr>
-              <w:t>6</w:t>
+              <w:t>1</w:t>
             </w:r>
             <w:r>
               <w:rPr>
@@ -1498,7 +1572,7 @@
               <w:noProof/>
             </w:rPr>
           </w:pPr>
-          <w:hyperlink w:anchor="_Toc419479212" w:history="1">
+          <w:hyperlink w:anchor="_Toc420010191" w:history="1">
             <w:r>
               <w:rPr>
                 <w:rStyle w:val="Hyperlink"/>
@@ -1539,7 +1613,7 @@
                 <w:noProof/>
                 <w:webHidden/>
               </w:rPr>
-              <w:instrText xml:space="preserve"> PAGEREF _Toc419479212 \h </w:instrText>
+              <w:instrText xml:space="preserve"> PAGEREF _Toc420010191 \h </w:instrText>
             </w:r>
             <w:r>
               <w:rPr>
@@ -1559,7 +1633,7 @@
                 <w:noProof/>
                 <w:webHidden/>
               </w:rPr>
-              <w:t>6</w:t>
+              <w:t>1</w:t>
             </w:r>
             <w:r>
               <w:rPr>
@@ -1582,7 +1656,7 @@
               <w:noProof/>
             </w:rPr>
           </w:pPr>
-          <w:hyperlink w:anchor="_Toc419479213" w:history="1">
+          <w:hyperlink w:anchor="_Toc420010192" w:history="1">
             <w:r>
               <w:rPr>
                 <w:rStyle w:val="Hyperlink"/>
@@ -1623,7 +1697,7 @@
                 <w:noProof/>
                 <w:webHidden/>
               </w:rPr>
-              <w:instrText xml:space="preserve"> PAGEREF _Toc419479213 \h </w:instrText>
+              <w:instrText xml:space="preserve"> PAGEREF _Toc420010192 \h </w:instrText>
             </w:r>
             <w:r>
               <w:rPr>
@@ -1643,7 +1717,7 @@
                 <w:noProof/>
                 <w:webHidden/>
               </w:rPr>
-              <w:t>6</w:t>
+              <w:t>1</w:t>
             </w:r>
             <w:r>
               <w:rPr>
@@ -1666,7 +1740,7 @@
               <w:noProof/>
             </w:rPr>
           </w:pPr>
-          <w:hyperlink w:anchor="_Toc419479214" w:history="1">
+          <w:hyperlink w:anchor="_Toc420010193" w:history="1">
             <w:r>
               <w:rPr>
                 <w:rStyle w:val="Hyperlink"/>
@@ -1707,7 +1781,7 @@
                 <w:noProof/>
                 <w:webHidden/>
               </w:rPr>
-              <w:instrText xml:space="preserve"> PAGEREF _Toc419479214 \h </w:instrText>
+              <w:instrText xml:space="preserve"> PAGEREF _Toc420010193 \h </w:instrText>
             </w:r>
             <w:r>
               <w:rPr>
@@ -1727,7 +1801,7 @@
                 <w:noProof/>
                 <w:webHidden/>
               </w:rPr>
-              <w:t>6</w:t>
+              <w:t>1</w:t>
             </w:r>
             <w:r>
               <w:rPr>
@@ -1750,7 +1824,7 @@
               <w:noProof/>
             </w:rPr>
           </w:pPr>
-          <w:hyperlink w:anchor="_Toc419479215" w:history="1">
+          <w:hyperlink w:anchor="_Toc420010194" w:history="1">
             <w:r>
               <w:rPr>
                 <w:rStyle w:val="Hyperlink"/>
@@ -1791,7 +1865,7 @@
                 <w:noProof/>
                 <w:webHidden/>
               </w:rPr>
-              <w:instrText xml:space="preserve"> PAGEREF _Toc419479215 \h </w:instrText>
+              <w:instrText xml:space="preserve"> PAGEREF _Toc420010194 \h </w:instrText>
             </w:r>
             <w:r>
               <w:rPr>
@@ -1811,7 +1885,7 @@
                 <w:noProof/>
                 <w:webHidden/>
               </w:rPr>
-              <w:t>6</w:t>
+              <w:t>1</w:t>
             </w:r>
             <w:r>
               <w:rPr>
@@ -1834,7 +1908,7 @@
               <w:noProof/>
             </w:rPr>
           </w:pPr>
-          <w:hyperlink w:anchor="_Toc419479216" w:history="1">
+          <w:hyperlink w:anchor="_Toc420010195" w:history="1">
             <w:r>
               <w:rPr>
                 <w:rStyle w:val="Hyperlink"/>
@@ -1854,7 +1928,7 @@
                 <w:rStyle w:val="Hyperlink"/>
                 <w:noProof/>
               </w:rPr>
-              <w:t>Định nghĩa nhãn</w:t>
+              <w:t>Tiền xử lý</w:t>
             </w:r>
             <w:r>
               <w:rPr>
@@ -1875,7 +1949,7 @@
                 <w:noProof/>
                 <w:webHidden/>
               </w:rPr>
-              <w:instrText xml:space="preserve"> PAGEREF _Toc419479216 \h </w:instrText>
+              <w:instrText xml:space="preserve"> PAGEREF _Toc420010195 \h </w:instrText>
             </w:r>
             <w:r>
               <w:rPr>
@@ -1895,7 +1969,7 @@
                 <w:noProof/>
                 <w:webHidden/>
               </w:rPr>
-              <w:t>6</w:t>
+              <w:t>1</w:t>
             </w:r>
             <w:r>
               <w:rPr>
@@ -1918,7 +1992,7 @@
               <w:noProof/>
             </w:rPr>
           </w:pPr>
-          <w:hyperlink w:anchor="_Toc419479217" w:history="1">
+          <w:hyperlink w:anchor="_Toc420010196" w:history="1">
             <w:r>
               <w:rPr>
                 <w:rStyle w:val="Hyperlink"/>
@@ -1938,7 +2012,7 @@
                 <w:rStyle w:val="Hyperlink"/>
                 <w:noProof/>
               </w:rPr>
-              <w:t>Chi tiết hệ thống</w:t>
+              <w:t>Xây dựng các cặp khái niệm</w:t>
             </w:r>
             <w:r>
               <w:rPr>
@@ -1959,7 +2033,7 @@
                 <w:noProof/>
                 <w:webHidden/>
               </w:rPr>
-              <w:instrText xml:space="preserve"> PAGEREF _Toc419479217 \h </w:instrText>
+              <w:instrText xml:space="preserve"> PAGEREF _Toc420010196 \h </w:instrText>
             </w:r>
             <w:r>
               <w:rPr>
@@ -1979,7 +2053,7 @@
                 <w:noProof/>
                 <w:webHidden/>
               </w:rPr>
-              <w:t>6</w:t>
+              <w:t>1</w:t>
             </w:r>
             <w:r>
               <w:rPr>
@@ -2002,7 +2076,7 @@
               <w:noProof/>
             </w:rPr>
           </w:pPr>
-          <w:hyperlink w:anchor="_Toc419479218" w:history="1">
+          <w:hyperlink w:anchor="_Toc420010197" w:history="1">
             <w:r>
               <w:rPr>
                 <w:rStyle w:val="Hyperlink"/>
@@ -2022,7 +2096,7 @@
                 <w:rStyle w:val="Hyperlink"/>
                 <w:noProof/>
               </w:rPr>
-              <w:t>Tiền xử lý</w:t>
+              <w:t>Các phương pháp phân loại</w:t>
             </w:r>
             <w:r>
               <w:rPr>
@@ -2043,7 +2117,7 @@
                 <w:noProof/>
                 <w:webHidden/>
               </w:rPr>
-              <w:instrText xml:space="preserve"> PAGEREF _Toc419479218 \h </w:instrText>
+              <w:instrText xml:space="preserve"> PAGEREF _Toc420010197 \h </w:instrText>
             </w:r>
             <w:r>
               <w:rPr>
@@ -2063,7 +2137,7 @@
                 <w:noProof/>
                 <w:webHidden/>
               </w:rPr>
-              <w:t>7</w:t>
+              <w:t>1</w:t>
             </w:r>
             <w:r>
               <w:rPr>
@@ -2086,7 +2160,7 @@
               <w:noProof/>
             </w:rPr>
           </w:pPr>
-          <w:hyperlink w:anchor="_Toc419479219" w:history="1">
+          <w:hyperlink w:anchor="_Toc420010198" w:history="1">
             <w:r>
               <w:rPr>
                 <w:rStyle w:val="Hyperlink"/>
@@ -2106,7 +2180,7 @@
                 <w:rStyle w:val="Hyperlink"/>
                 <w:noProof/>
               </w:rPr>
-              <w:t>Học máy có giám sát</w:t>
+              <w:t>Best-first clustering</w:t>
             </w:r>
             <w:r>
               <w:rPr>
@@ -2127,7 +2201,7 @@
                 <w:noProof/>
                 <w:webHidden/>
               </w:rPr>
-              <w:instrText xml:space="preserve"> PAGEREF _Toc419479219 \h </w:instrText>
+              <w:instrText xml:space="preserve"> PAGEREF _Toc420010198 \h </w:instrText>
             </w:r>
             <w:r>
               <w:rPr>
@@ -2147,7 +2221,7 @@
                 <w:noProof/>
                 <w:webHidden/>
               </w:rPr>
-              <w:t>7</w:t>
+              <w:t>1</w:t>
             </w:r>
             <w:r>
               <w:rPr>
@@ -2170,7 +2244,7 @@
               <w:noProof/>
             </w:rPr>
           </w:pPr>
-          <w:hyperlink w:anchor="_Toc419479220" w:history="1">
+          <w:hyperlink w:anchor="_Toc420010199" w:history="1">
             <w:r>
               <w:rPr>
                 <w:rStyle w:val="Hyperlink"/>
@@ -2190,7 +2264,7 @@
                 <w:rStyle w:val="Hyperlink"/>
                 <w:noProof/>
               </w:rPr>
-              <w:t>Best-first clustering</w:t>
+              <w:t>Xây dựng chuỗi đồng tham chiếu</w:t>
             </w:r>
             <w:r>
               <w:rPr>
@@ -2211,7 +2285,7 @@
                 <w:noProof/>
                 <w:webHidden/>
               </w:rPr>
-              <w:instrText xml:space="preserve"> PAGEREF _Toc419479220 \h </w:instrText>
+              <w:instrText xml:space="preserve"> PAGEREF _Toc420010199 \h </w:instrText>
             </w:r>
             <w:r>
               <w:rPr>
@@ -2231,91 +2305,7 @@
                 <w:noProof/>
                 <w:webHidden/>
               </w:rPr>
-              <w:t>8</w:t>
-            </w:r>
-            <w:r>
-              <w:rPr>
-                <w:noProof/>
-                <w:webHidden/>
-              </w:rPr>
-              <w:fldChar w:fldCharType="end"/>
-            </w:r>
-          </w:hyperlink>
-        </w:p>
-        <w:p>
-          <w:pPr>
-            <w:pStyle w:val="TOC3"/>
-            <w:tabs>
-              <w:tab w:val="left" w:pos="1540"/>
-              <w:tab w:val="right" w:leader="dot" w:pos="9163"/>
-            </w:tabs>
-            <w:rPr>
-              <w:rFonts w:asciiTheme="minorHAnsi" w:eastAsiaTheme="minorEastAsia" w:hAnsiTheme="minorHAnsi"/>
-              <w:noProof/>
-            </w:rPr>
-          </w:pPr>
-          <w:hyperlink w:anchor="_Toc419479221" w:history="1">
-            <w:r>
-              <w:rPr>
-                <w:rStyle w:val="Hyperlink"/>
-                <w:noProof/>
-              </w:rPr>
-              <w:t>4.2.6</w:t>
-            </w:r>
-            <w:r>
-              <w:rPr>
-                <w:rFonts w:asciiTheme="minorHAnsi" w:eastAsiaTheme="minorEastAsia" w:hAnsiTheme="minorHAnsi"/>
-                <w:noProof/>
-              </w:rPr>
-              <w:tab/>
-            </w:r>
-            <w:r>
-              <w:rPr>
-                <w:rStyle w:val="Hyperlink"/>
-                <w:noProof/>
-              </w:rPr>
-              <w:t>Xây dựng chuỗi đồng tham chiếu</w:t>
-            </w:r>
-            <w:r>
-              <w:rPr>
-                <w:noProof/>
-                <w:webHidden/>
-              </w:rPr>
-              <w:tab/>
-            </w:r>
-            <w:r>
-              <w:rPr>
-                <w:noProof/>
-                <w:webHidden/>
-              </w:rPr>
-              <w:fldChar w:fldCharType="begin"/>
-            </w:r>
-            <w:r>
-              <w:rPr>
-                <w:noProof/>
-                <w:webHidden/>
-              </w:rPr>
-              <w:instrText xml:space="preserve"> PAGEREF _Toc419479221 \h </w:instrText>
-            </w:r>
-            <w:r>
-              <w:rPr>
-                <w:noProof/>
-                <w:webHidden/>
-              </w:rPr>
-            </w:r>
-            <w:r>
-              <w:rPr>
-                <w:noProof/>
-                <w:webHidden/>
-              </w:rPr>
-              <w:fldChar w:fldCharType="separate"/>
-            </w:r>
-            <w:r>
-              <w:rPr>
-                <w:noProof/>
-                <w:webHidden/>
-              </w:rPr>
-              <w:t>8</w:t>
+              <w:t>1</w:t>
             </w:r>
             <w:r>
               <w:rPr>
@@ -2338,7 +2328,7 @@
               <w:noProof/>
             </w:rPr>
           </w:pPr>
-          <w:hyperlink w:anchor="_Toc419479222" w:history="1">
+          <w:hyperlink w:anchor="_Toc420010200" w:history="1">
             <w:r>
               <w:rPr>
                 <w:rStyle w:val="Hyperlink"/>
@@ -2379,7 +2369,7 @@
                 <w:noProof/>
                 <w:webHidden/>
               </w:rPr>
-              <w:instrText xml:space="preserve"> PAGEREF _Toc419479222 \h </w:instrText>
+              <w:instrText xml:space="preserve"> PAGEREF _Toc420010200 \h </w:instrText>
             </w:r>
             <w:r>
               <w:rPr>
@@ -2399,7 +2389,7 @@
                 <w:noProof/>
                 <w:webHidden/>
               </w:rPr>
-              <w:t>8</w:t>
+              <w:t>1</w:t>
             </w:r>
             <w:r>
               <w:rPr>
@@ -2422,7 +2412,7 @@
               <w:noProof/>
             </w:rPr>
           </w:pPr>
-          <w:hyperlink w:anchor="_Toc419479223" w:history="1">
+          <w:hyperlink w:anchor="_Toc420010201" w:history="1">
             <w:r>
               <w:rPr>
                 <w:rStyle w:val="Hyperlink"/>
@@ -2463,7 +2453,7 @@
                 <w:noProof/>
                 <w:webHidden/>
               </w:rPr>
-              <w:instrText xml:space="preserve"> PAGEREF _Toc419479223 \h </w:instrText>
+              <w:instrText xml:space="preserve"> PAGEREF _Toc420010201 \h </w:instrText>
             </w:r>
             <w:r>
               <w:rPr>
@@ -2483,7 +2473,7 @@
                 <w:noProof/>
                 <w:webHidden/>
               </w:rPr>
-              <w:t>8</w:t>
+              <w:t>1</w:t>
             </w:r>
             <w:r>
               <w:rPr>
@@ -2506,7 +2496,7 @@
               <w:noProof/>
             </w:rPr>
           </w:pPr>
-          <w:hyperlink w:anchor="_Toc419479224" w:history="1">
+          <w:hyperlink w:anchor="_Toc420010202" w:history="1">
             <w:r>
               <w:rPr>
                 <w:rStyle w:val="Hyperlink"/>
@@ -2547,7 +2537,7 @@
                 <w:noProof/>
                 <w:webHidden/>
               </w:rPr>
-              <w:instrText xml:space="preserve"> PAGEREF _Toc419479224 \h </w:instrText>
+              <w:instrText xml:space="preserve"> PAGEREF _Toc420010202 \h </w:instrText>
             </w:r>
             <w:r>
               <w:rPr>
@@ -2567,7 +2557,7 @@
                 <w:noProof/>
                 <w:webHidden/>
               </w:rPr>
-              <w:t>8</w:t>
+              <w:t>1</w:t>
             </w:r>
             <w:r>
               <w:rPr>
@@ -2590,7 +2580,7 @@
               <w:noProof/>
             </w:rPr>
           </w:pPr>
-          <w:hyperlink w:anchor="_Toc419479225" w:history="1">
+          <w:hyperlink w:anchor="_Toc420010203" w:history="1">
             <w:r>
               <w:rPr>
                 <w:rStyle w:val="Hyperlink"/>
@@ -2631,7 +2621,7 @@
                 <w:noProof/>
                 <w:webHidden/>
               </w:rPr>
-              <w:instrText xml:space="preserve"> PAGEREF _Toc419479225 \h </w:instrText>
+              <w:instrText xml:space="preserve"> PAGEREF _Toc420010203 \h </w:instrText>
             </w:r>
             <w:r>
               <w:rPr>
@@ -2651,7 +2641,7 @@
                 <w:noProof/>
                 <w:webHidden/>
               </w:rPr>
-              <w:t>8</w:t>
+              <w:t>1</w:t>
             </w:r>
             <w:r>
               <w:rPr>
@@ -2674,7 +2664,7 @@
               <w:noProof/>
             </w:rPr>
           </w:pPr>
-          <w:hyperlink w:anchor="_Toc419479226" w:history="1">
+          <w:hyperlink w:anchor="_Toc420010204" w:history="1">
             <w:r>
               <w:rPr>
                 <w:rStyle w:val="Hyperlink"/>
@@ -2715,7 +2705,7 @@
                 <w:noProof/>
                 <w:webHidden/>
               </w:rPr>
-              <w:instrText xml:space="preserve"> PAGEREF _Toc419479226 \h </w:instrText>
+              <w:instrText xml:space="preserve"> PAGEREF _Toc420010204 \h </w:instrText>
             </w:r>
             <w:r>
               <w:rPr>
@@ -2735,7 +2725,7 @@
                 <w:noProof/>
                 <w:webHidden/>
               </w:rPr>
-              <w:t>8</w:t>
+              <w:t>1</w:t>
             </w:r>
             <w:r>
               <w:rPr>
@@ -2772,12 +2762,13 @@
       <w:pPr>
         <w:pStyle w:val="Heading1"/>
       </w:pPr>
-      <w:bookmarkStart w:id="0" w:name="_Toc419479202"/>
-      <w:r>
-        <w:lastRenderedPageBreak/>
+      <w:bookmarkStart w:id="0" w:name="_Toc420004820"/>
+      <w:bookmarkStart w:id="1" w:name="_Toc420010180"/>
+      <w:r>
         <w:t>Giới thiệu vấn đề</w:t>
       </w:r>
       <w:bookmarkEnd w:id="0"/>
+      <w:bookmarkEnd w:id="1"/>
     </w:p>
     <w:p>
       <w:pPr>
@@ -2802,6 +2793,8 @@
       <w:r>
         <w:t>Nêu lên vấn đề về trích xuất các kiến thức từ nguồn dữ liệu lớn như bệnh án điện tử</w:t>
       </w:r>
+      <w:bookmarkStart w:id="2" w:name="_GoBack"/>
+      <w:bookmarkEnd w:id="2"/>
     </w:p>
     <w:p>
       <w:pPr>
@@ -2837,21 +2830,25 @@
       <w:pPr>
         <w:pStyle w:val="Heading1"/>
       </w:pPr>
-      <w:bookmarkStart w:id="1" w:name="_Toc419479203"/>
+      <w:bookmarkStart w:id="3" w:name="_Toc420004821"/>
+      <w:bookmarkStart w:id="4" w:name="_Toc420010181"/>
       <w:r>
         <w:t>Các công trình liên quan</w:t>
       </w:r>
-      <w:bookmarkEnd w:id="1"/>
+      <w:bookmarkEnd w:id="3"/>
+      <w:bookmarkEnd w:id="4"/>
     </w:p>
     <w:p>
       <w:pPr>
         <w:pStyle w:val="Heading2"/>
       </w:pPr>
-      <w:bookmarkStart w:id="2" w:name="_Toc419479204"/>
+      <w:bookmarkStart w:id="5" w:name="_Toc420004822"/>
+      <w:bookmarkStart w:id="6" w:name="_Toc420010182"/>
       <w:r>
         <w:t>Bệnh án điện tử</w:t>
       </w:r>
-      <w:bookmarkEnd w:id="2"/>
+      <w:bookmarkEnd w:id="5"/>
+      <w:bookmarkEnd w:id="6"/>
     </w:p>
     <w:p>
       <w:pPr>
@@ -2881,11 +2878,13 @@
       <w:pPr>
         <w:pStyle w:val="Heading2"/>
       </w:pPr>
-      <w:bookmarkStart w:id="3" w:name="_Toc419479205"/>
+      <w:bookmarkStart w:id="7" w:name="_Toc420004823"/>
+      <w:bookmarkStart w:id="8" w:name="_Toc420010183"/>
       <w:r>
         <w:t>Phân giải đồng tham chiếu</w:t>
       </w:r>
-      <w:bookmarkEnd w:id="3"/>
+      <w:bookmarkEnd w:id="7"/>
+      <w:bookmarkEnd w:id="8"/>
     </w:p>
     <w:p>
       <w:pPr>
@@ -2963,11 +2962,13 @@
       <w:pPr>
         <w:pStyle w:val="Heading2"/>
       </w:pPr>
-      <w:bookmarkStart w:id="4" w:name="_Toc419479206"/>
+      <w:bookmarkStart w:id="9" w:name="_Toc420004824"/>
+      <w:bookmarkStart w:id="10" w:name="_Toc420010184"/>
       <w:r>
         <w:t>Phân giải đồng tham chiếu cho bệnh án điện tử</w:t>
       </w:r>
-      <w:bookmarkEnd w:id="4"/>
+      <w:bookmarkEnd w:id="9"/>
+      <w:bookmarkEnd w:id="10"/>
     </w:p>
     <w:p>
       <w:pPr>
@@ -3040,21 +3041,25 @@
       <w:pPr>
         <w:pStyle w:val="Heading1"/>
       </w:pPr>
-      <w:bookmarkStart w:id="5" w:name="_Toc419479207"/>
+      <w:bookmarkStart w:id="11" w:name="_Toc420004825"/>
+      <w:bookmarkStart w:id="12" w:name="_Toc420010185"/>
       <w:r>
         <w:t>Kiến thức và công nghệ</w:t>
       </w:r>
-      <w:bookmarkEnd w:id="5"/>
+      <w:bookmarkEnd w:id="11"/>
+      <w:bookmarkEnd w:id="12"/>
     </w:p>
     <w:p>
       <w:pPr>
         <w:pStyle w:val="Heading2"/>
       </w:pPr>
-      <w:bookmarkStart w:id="6" w:name="_Toc419479208"/>
+      <w:bookmarkStart w:id="13" w:name="_Toc420004826"/>
+      <w:bookmarkStart w:id="14" w:name="_Toc420010186"/>
       <w:r>
         <w:t>Named-Entity-Regconition</w:t>
       </w:r>
-      <w:bookmarkEnd w:id="6"/>
+      <w:bookmarkEnd w:id="13"/>
+      <w:bookmarkEnd w:id="14"/>
     </w:p>
     <w:p>
       <w:pPr>
@@ -3070,13 +3075,63 @@
     </w:p>
     <w:p>
       <w:pPr>
+        <w:pStyle w:val="Heading3"/>
+      </w:pPr>
+      <w:bookmarkStart w:id="15" w:name="_Toc420004834"/>
+      <w:bookmarkStart w:id="16" w:name="_Toc420010187"/>
+      <w:r>
+        <w:t>Định nghĩa nhãn</w:t>
+      </w:r>
+      <w:bookmarkEnd w:id="15"/>
+      <w:bookmarkEnd w:id="16"/>
+    </w:p>
+    <w:p>
+      <w:pPr>
+        <w:pStyle w:val="ListParagraph"/>
+        <w:numPr>
+          <w:ilvl w:val="0"/>
+          <w:numId w:val="10"/>
+        </w:numPr>
+      </w:pPr>
+      <w:r>
+        <w:t>Đị</w:t>
+      </w:r>
+      <w:r>
+        <w:t>nh nghĩa 5</w:t>
+      </w:r>
+      <w:r>
+        <w:t xml:space="preserve"> nhãn Person, Problem, Test, Treatment, Pronoun</w:t>
+      </w:r>
+    </w:p>
+    <w:p>
+      <w:pPr>
+        <w:pStyle w:val="ListParagraph"/>
+        <w:numPr>
+          <w:ilvl w:val="0"/>
+          <w:numId w:val="10"/>
+        </w:numPr>
+      </w:pPr>
+      <w:r>
+        <w:t xml:space="preserve">Đưa ra ví dụ về các </w:t>
+      </w:r>
+      <w:r>
+        <w:t>khái niệm</w:t>
+      </w:r>
+      <w:r>
+        <w:t xml:space="preserve"> và nhãn trong một bệnh án cụ thể</w:t>
+      </w:r>
+    </w:p>
+    <w:p>
+      <w:pPr>
         <w:pStyle w:val="Heading2"/>
       </w:pPr>
-      <w:bookmarkStart w:id="7" w:name="_Toc419479209"/>
+      <w:bookmarkStart w:id="17" w:name="_Toc420004827"/>
+      <w:bookmarkStart w:id="18" w:name="_Toc420010188"/>
       <w:r>
         <w:t>Những vấn đề trong phân giải đồng tham chiếu trong bệnh án điện tử</w:t>
       </w:r>
-      <w:bookmarkEnd w:id="7"/>
+      <w:bookmarkEnd w:id="17"/>
+      <w:bookmarkEnd w:id="18"/>
     </w:p>
     <w:p>
       <w:pPr>
@@ -3114,40 +3169,44 @@
         <w:t>Nói rõ về coreference là gì và phân giải nó là như thế nào</w:t>
       </w:r>
     </w:p>
-    <w:p/>
     <w:p>
       <w:pPr>
         <w:pStyle w:val="Heading1"/>
       </w:pPr>
-      <w:bookmarkStart w:id="8" w:name="_Toc419479210"/>
-      <w:r>
-        <w:lastRenderedPageBreak/>
+      <w:bookmarkStart w:id="19" w:name="_Toc420004828"/>
+      <w:bookmarkStart w:id="20" w:name="_Toc420010189"/>
+      <w:r>
         <w:t>Bài toán</w:t>
       </w:r>
       <w:r>
         <w:t xml:space="preserve"> đề xuất</w:t>
       </w:r>
-      <w:bookmarkEnd w:id="8"/>
+      <w:bookmarkEnd w:id="19"/>
+      <w:bookmarkEnd w:id="20"/>
     </w:p>
     <w:p>
       <w:pPr>
         <w:pStyle w:val="Heading2"/>
       </w:pPr>
-      <w:bookmarkStart w:id="9" w:name="_Toc419479211"/>
+      <w:bookmarkStart w:id="21" w:name="_Toc420004829"/>
+      <w:bookmarkStart w:id="22" w:name="_Toc420010190"/>
       <w:r>
         <w:t>Phạm vi đề tài</w:t>
       </w:r>
-      <w:bookmarkEnd w:id="9"/>
+      <w:bookmarkEnd w:id="21"/>
+      <w:bookmarkEnd w:id="22"/>
     </w:p>
     <w:p>
       <w:pPr>
         <w:pStyle w:val="Heading3"/>
       </w:pPr>
-      <w:bookmarkStart w:id="10" w:name="_Toc419479212"/>
+      <w:bookmarkStart w:id="23" w:name="_Toc420004830"/>
+      <w:bookmarkStart w:id="24" w:name="_Toc420010191"/>
       <w:r>
         <w:t>Nội dung bài toán</w:t>
       </w:r>
-      <w:bookmarkEnd w:id="10"/>
+      <w:bookmarkEnd w:id="23"/>
+      <w:bookmarkEnd w:id="24"/>
     </w:p>
     <w:p>
       <w:pPr>
@@ -3158,18 +3217,26 @@
         </w:numPr>
       </w:pPr>
       <w:r>
-        <w:t>Xây dựng hệ thống phân giải đồng tham chiếu trên các bệnh án điện tử với các thực thể đã được cho biết trước</w:t>
+        <w:t xml:space="preserve">Xây dựng hệ thống phân giải đồng tham chiếu trên các bệnh án điện tử với các </w:t>
+      </w:r>
+      <w:r>
+        <w:t>khái niệm</w:t>
+      </w:r>
+      <w:r>
+        <w:t xml:space="preserve"> đã được cho biết trước</w:t>
       </w:r>
     </w:p>
     <w:p>
       <w:pPr>
         <w:pStyle w:val="Heading3"/>
       </w:pPr>
-      <w:bookmarkStart w:id="11" w:name="_Toc419479213"/>
+      <w:bookmarkStart w:id="25" w:name="_Toc420004831"/>
+      <w:bookmarkStart w:id="26" w:name="_Toc420010192"/>
       <w:r>
         <w:t>Dữ liệu đầu vào</w:t>
       </w:r>
-      <w:bookmarkEnd w:id="11"/>
+      <w:bookmarkEnd w:id="25"/>
+      <w:bookmarkEnd w:id="26"/>
     </w:p>
     <w:p>
       <w:pPr>
@@ -3183,7 +3250,10 @@
         <w:t>L</w:t>
       </w:r>
       <w:r>
-        <w:t>à các bệnh án điện tử cùng với danh sách các thực thể</w:t>
+        <w:t xml:space="preserve">à các bệnh án điện tử cùng với danh sách các </w:t>
+      </w:r>
+      <w:r>
+        <w:t>khái niệm</w:t>
       </w:r>
       <w:r>
         <w:t xml:space="preserve"> đã được gán nhãn</w:t>
@@ -3213,18 +3283,26 @@
         </w:numPr>
       </w:pPr>
       <w:r>
-        <w:t>Đưa ra các ví dụ thực thể trong bệnh án</w:t>
+        <w:t xml:space="preserve">Đưa ra các ví dụ </w:t>
+      </w:r>
+      <w:r>
+        <w:t>khái niệm</w:t>
+      </w:r>
+      <w:r>
+        <w:t xml:space="preserve"> trong bệnh án</w:t>
       </w:r>
     </w:p>
     <w:p>
       <w:pPr>
         <w:pStyle w:val="Heading3"/>
       </w:pPr>
-      <w:bookmarkStart w:id="12" w:name="_Toc419479214"/>
+      <w:bookmarkStart w:id="27" w:name="_Toc420004832"/>
+      <w:bookmarkStart w:id="28" w:name="_Toc420010193"/>
       <w:r>
         <w:t>Kết quả đầu ra</w:t>
       </w:r>
-      <w:bookmarkEnd w:id="12"/>
+      <w:bookmarkEnd w:id="27"/>
+      <w:bookmarkEnd w:id="28"/>
     </w:p>
     <w:p>
       <w:pPr>
@@ -3235,7 +3313,13 @@
         </w:numPr>
       </w:pPr>
       <w:r>
-        <w:t>Là chuỗi đồng tham chiếu các thực thể và nhãn cho chuỗi đó</w:t>
+        <w:t xml:space="preserve">Là chuỗi đồng tham chiếu các </w:t>
+      </w:r>
+      <w:r>
+        <w:t>khái niệm</w:t>
+      </w:r>
+      <w:r>
+        <w:t xml:space="preserve"> và nhãn cho chuỗi đó</w:t>
       </w:r>
     </w:p>
     <w:p>
@@ -3266,65 +3350,44 @@
       <w:pPr>
         <w:pStyle w:val="Heading2"/>
       </w:pPr>
-      <w:bookmarkStart w:id="13" w:name="_Toc419479215"/>
+      <w:bookmarkStart w:id="29" w:name="_Toc420004833"/>
+      <w:bookmarkStart w:id="30" w:name="_Toc420010194"/>
       <w:r>
         <w:t>Thiết kế hệ thống</w:t>
       </w:r>
-      <w:bookmarkEnd w:id="13"/>
-    </w:p>
-    <w:p>
-      <w:pPr>
-        <w:pStyle w:val="Heading3"/>
-      </w:pPr>
-      <w:bookmarkStart w:id="14" w:name="_Toc419479216"/>
-      <w:r>
-        <w:t>Định nghĩa nhãn</w:t>
-      </w:r>
-      <w:bookmarkEnd w:id="14"/>
-    </w:p>
-    <w:p>
-      <w:pPr>
-        <w:pStyle w:val="ListParagraph"/>
-        <w:numPr>
-          <w:ilvl w:val="0"/>
-          <w:numId w:val="10"/>
-        </w:numPr>
-      </w:pPr>
-      <w:r>
-        <w:t>Đị</w:t>
-      </w:r>
-      <w:r>
-        <w:t>nh nghĩa 5</w:t>
-      </w:r>
-      <w:r>
-        <w:t xml:space="preserve"> nhãn Person, Problem, Test, Treatment, Pronoun</w:t>
-      </w:r>
-    </w:p>
-    <w:p>
-      <w:pPr>
-        <w:pStyle w:val="ListParagraph"/>
-        <w:numPr>
-          <w:ilvl w:val="0"/>
-          <w:numId w:val="10"/>
-        </w:numPr>
-      </w:pPr>
-      <w:r>
-        <w:t>Đưa ra ví dụ về các thực thể và nhãn trong một bệnh án cụ thể</w:t>
-      </w:r>
-    </w:p>
-    <w:p>
-      <w:pPr>
-        <w:pStyle w:val="Heading3"/>
-      </w:pPr>
-      <w:bookmarkStart w:id="15" w:name="_Toc419479217"/>
-      <w:r>
-        <w:t>Chi tiết hệ thống</w:t>
-      </w:r>
-      <w:bookmarkEnd w:id="15"/>
-    </w:p>
-    <w:p>
-      <w:r>
-        <w:t>Hệ thống sẽ gồm các bước (</w:t>
+      <w:bookmarkEnd w:id="29"/>
+      <w:bookmarkEnd w:id="30"/>
+    </w:p>
+    <w:p>
+      <w:r>
+        <w:t>Ở phần này, nhóm sẽ trình bày</w:t>
+      </w:r>
+      <w:r>
+        <w:t xml:space="preserve"> một </w:t>
+      </w:r>
+      <w:r>
+        <w:t>cách chi</w:t>
+      </w:r>
+      <w:r>
+        <w:t xml:space="preserve"> tiết </w:t>
+      </w:r>
+      <w:r>
+        <w:t xml:space="preserve">các bước hiện thực </w:t>
+      </w:r>
+      <w:r>
+        <w:t>hệ thống</w:t>
+      </w:r>
+      <w:r>
+        <w:t xml:space="preserve"> phân giải đồng tham chiếu cho bệnh án điện tử. Một cách tổng quan, hệ</w:t>
+      </w:r>
+      <w:r>
+        <w:t xml:space="preserve"> thống sẽ gồm các bước </w:t>
+      </w:r>
+      <w:r>
+        <w:t xml:space="preserve">sau </w:t>
+      </w:r>
+      <w:r>
+        <w:t>(</w:t>
       </w:r>
       <w:r>
         <w:fldChar w:fldCharType="begin"/>
@@ -3348,55 +3411,109 @@
         <w:fldChar w:fldCharType="end"/>
       </w:r>
       <w:r>
-        <w:t>)</w:t>
-      </w:r>
-    </w:p>
-    <w:p>
-      <w:pPr>
-        <w:pStyle w:val="ListParagraph"/>
-        <w:numPr>
-          <w:ilvl w:val="0"/>
-          <w:numId w:val="12"/>
-        </w:numPr>
-      </w:pPr>
-      <w:r>
-        <w:t>Tiền xử lý (kết quả là các cặp thực thể có khả năng đồng tham chiếu)</w:t>
-      </w:r>
-    </w:p>
-    <w:p>
-      <w:pPr>
-        <w:pStyle w:val="ListParagraph"/>
-        <w:numPr>
-          <w:ilvl w:val="0"/>
-          <w:numId w:val="12"/>
-        </w:numPr>
-      </w:pPr>
-      <w:r>
-        <w:t>Học máy có giám sát sử dụng 3 module riêng biệt để phân loại 3 nhóm nhãn thực thể (kết quả là độ tin cậy việc đồng tham chiếu của căp thực thể)</w:t>
-      </w:r>
-    </w:p>
-    <w:p>
-      <w:pPr>
-        <w:pStyle w:val="ListParagraph"/>
-        <w:numPr>
-          <w:ilvl w:val="0"/>
-          <w:numId w:val="12"/>
-        </w:numPr>
-      </w:pPr>
-      <w:r>
-        <w:t>Áp dụng giải thuật best-first clustering (kết quả là các cặp thực thể đã được xác định là đồng tham chiếu)</w:t>
-      </w:r>
-    </w:p>
-    <w:p>
-      <w:pPr>
-        <w:pStyle w:val="ListParagraph"/>
-        <w:numPr>
-          <w:ilvl w:val="0"/>
-          <w:numId w:val="12"/>
-        </w:numPr>
-      </w:pPr>
-      <w:r>
-        <w:t>Xây dựng chuỗi đồng tham chiếu</w:t>
+        <w:t>): tiền</w:t>
+      </w:r>
+      <w:r>
+        <w:t xml:space="preserve"> xử lý</w:t>
+      </w:r>
+      <w:r>
+        <w:t>, sinh</w:t>
+      </w:r>
+      <w:r>
+        <w:t xml:space="preserve"> các cặp </w:t>
+      </w:r>
+      <w:r>
+        <w:t>khái niệm</w:t>
+      </w:r>
+      <w:r>
+        <w:t xml:space="preserve"> </w:t>
+      </w:r>
+      <w:r>
+        <w:t>và lọc ra những cặp</w:t>
+      </w:r>
+      <w:r>
+        <w:t xml:space="preserve"> có khả năng </w:t>
+      </w:r>
+      <w:r>
+        <w:t xml:space="preserve">là </w:t>
+      </w:r>
+      <w:r>
+        <w:t>đồng tham chiếu</w:t>
+      </w:r>
+      <w:r>
+        <w:t>,</w:t>
+      </w:r>
+      <w:r>
+        <w:t xml:space="preserve"> sử dụng </w:t>
+      </w:r>
+      <w:r>
+        <w:t>SVM</w:t>
+      </w:r>
+      <w:r>
+        <w:t xml:space="preserve"> để </w:t>
+      </w:r>
+      <w:r>
+        <w:t xml:space="preserve">học trên tập các cặp </w:t>
+      </w:r>
+      <w:r>
+        <w:t>khái niệm</w:t>
+      </w:r>
+      <w:r>
+        <w:t xml:space="preserve"> </w:t>
+      </w:r>
+      <w:r>
+        <w:t xml:space="preserve">để đánh giá mức </w:t>
+      </w:r>
+      <w:r>
+        <w:t xml:space="preserve">độ tin cậy </w:t>
+      </w:r>
+      <w:r>
+        <w:t xml:space="preserve">về </w:t>
+      </w:r>
+      <w:r>
+        <w:t xml:space="preserve">việc đồng tham chiếu của </w:t>
+      </w:r>
+      <w:r>
+        <w:t>chúng</w:t>
+      </w:r>
+      <w:r>
+        <w:t xml:space="preserve">, </w:t>
+      </w:r>
+      <w:r>
+        <w:t>áp</w:t>
+      </w:r>
+      <w:r>
+        <w:t xml:space="preserve"> dụng giải thuật </w:t>
+      </w:r>
+      <w:r>
+        <w:t xml:space="preserve">gom cụm </w:t>
+      </w:r>
+      <w:r>
+        <w:t xml:space="preserve">best-first </w:t>
+      </w:r>
+      <w:r>
+        <w:t>để</w:t>
+      </w:r>
+      <w:r>
+        <w:t xml:space="preserve"> xác định </w:t>
+      </w:r>
+      <w:r>
+        <w:t>các cặp</w:t>
+      </w:r>
+      <w:r>
+        <w:t xml:space="preserve"> đồng tham chiếu</w:t>
+      </w:r>
+      <w:r>
+        <w:t xml:space="preserve"> </w:t>
+      </w:r>
+      <w:r>
+        <w:t>và cuối cùng là xây</w:t>
+      </w:r>
+      <w:r>
+        <w:t xml:space="preserve"> dựng chuỗi đồng tham chiếu</w:t>
+      </w:r>
+      <w:r>
+        <w:t xml:space="preserve"> từ các cặp đồng tham chiếu đó.</w:t>
       </w:r>
     </w:p>
     <w:p>
@@ -3428,7 +3545,7 @@
           <v:shape id="_x0000_i1025" type="#_x0000_t75" style="width:248.5pt;height:272.5pt" o:ole="">
             <v:imagedata r:id="rId14" o:title=""/>
           </v:shape>
-          <o:OLEObject Type="Embed" ProgID="Visio.Drawing.15" ShapeID="_x0000_i1025" DrawAspect="Content" ObjectID="_1493221188" r:id="rId15"/>
+          <o:OLEObject Type="Embed" ProgID="Visio.Drawing.15" ShapeID="_x0000_i1025" DrawAspect="Content" ObjectID="_1493752073" r:id="rId15"/>
         </w:object>
       </w:r>
     </w:p>
@@ -3436,7 +3553,7 @@
       <w:pPr>
         <w:pStyle w:val="Caption"/>
       </w:pPr>
-      <w:bookmarkStart w:id="16" w:name="_Ref419449232"/>
+      <w:bookmarkStart w:id="31" w:name="_Ref419449232"/>
       <w:r>
         <w:t xml:space="preserve">Hình </w:t>
       </w:r>
@@ -3461,7 +3578,7 @@
         </w:rPr>
         <w:fldChar w:fldCharType="end"/>
       </w:r>
-      <w:bookmarkEnd w:id="16"/>
+      <w:bookmarkEnd w:id="31"/>
       <w:r>
         <w:t>. Sơ đồ khối</w:t>
       </w:r>
@@ -3470,46 +3587,117 @@
       <w:pPr>
         <w:pStyle w:val="Heading3"/>
       </w:pPr>
-      <w:bookmarkStart w:id="17" w:name="_Toc419479218"/>
+      <w:bookmarkStart w:id="32" w:name="_Toc420004836"/>
+      <w:bookmarkStart w:id="33" w:name="_Toc420010195"/>
       <w:r>
         <w:t>Tiền xử lý</w:t>
       </w:r>
-      <w:bookmarkEnd w:id="17"/>
-    </w:p>
-    <w:p>
-      <w:pPr>
-        <w:pStyle w:val="ListParagraph"/>
-        <w:numPr>
-          <w:ilvl w:val="0"/>
-          <w:numId w:val="12"/>
-        </w:numPr>
-      </w:pPr>
-      <w:r>
-        <w:t>Giải thích bước tiền xử lý</w:t>
-      </w:r>
-    </w:p>
-    <w:p>
-      <w:pPr>
-        <w:pStyle w:val="ListParagraph"/>
-        <w:numPr>
-          <w:ilvl w:val="0"/>
-          <w:numId w:val="12"/>
-        </w:numPr>
-      </w:pPr>
-      <w:r>
-        <w:t>Đưa ví dụ: “her CT scan” và “a CT scan” sau khi được tiền xử lý đều trở thành “CT scan”</w:t>
-      </w:r>
-    </w:p>
-    <w:p>
-      <w:pPr>
-        <w:pStyle w:val="ListParagraph"/>
-        <w:numPr>
-          <w:ilvl w:val="0"/>
-          <w:numId w:val="12"/>
-        </w:numPr>
-      </w:pPr>
-      <w:r>
-        <w:t xml:space="preserve">Cặp mention được xây dựng là lọc từ </w:t>
+      <w:bookmarkEnd w:id="32"/>
+      <w:bookmarkEnd w:id="33"/>
+    </w:p>
+    <w:p>
+      <w:r>
+        <w:t>Ở</w:t>
+      </w:r>
+      <w:r>
+        <w:t xml:space="preserve"> bước tiền xử lý</w:t>
+      </w:r>
+      <w:r>
+        <w:t xml:space="preserve"> này,</w:t>
+      </w:r>
+      <w:r>
+        <w:t xml:space="preserve"> các </w:t>
+      </w:r>
+      <w:r>
+        <w:t>khái niệm</w:t>
+      </w:r>
+      <w:r>
+        <w:t xml:space="preserve"> (concept) ở dữ liệu đầu vào</w:t>
+      </w:r>
+      <w:r>
+        <w:t xml:space="preserve"> sẽ được </w:t>
+      </w:r>
+      <w:r>
+        <w:t>loại bỏ</w:t>
+      </w:r>
+      <w:r>
+        <w:t xml:space="preserve"> đi các </w:t>
+      </w:r>
+      <w:r>
+        <w:t>bổ từ xung quanh nó</w:t>
+      </w:r>
+      <w:r>
+        <w:t xml:space="preserve"> (nếu có)</w:t>
+      </w:r>
+      <w:r>
+        <w:t xml:space="preserve">. </w:t>
+      </w:r>
+      <w:r>
+        <w:t>Mục đích là để so trùng chuỗi kí tự giữa các cặp danh từ, giữa</w:t>
+      </w:r>
+      <w:r>
+        <w:t xml:space="preserve"> các</w:t>
+      </w:r>
+      <w:r>
+        <w:t xml:space="preserve"> danh từ và các kiến thức nền (Wikipedia), sử dụng làm thuộc tính cho hệ thống phân loại. Ví</w:t>
+      </w:r>
+      <w:r>
+        <w:t xml:space="preserve"> dụ</w:t>
+      </w:r>
+      <w:r>
+        <w:t xml:space="preserve"> cụm từ</w:t>
+      </w:r>
+      <w:r>
+        <w:t xml:space="preserve"> “her CT scan” và “a CT scan” sau khi </w:t>
+      </w:r>
+      <w:r>
+        <w:t>qua bước</w:t>
+      </w:r>
+      <w:r>
+        <w:t xml:space="preserve"> tiền xử lý đều trở thành “CT scan</w:t>
+      </w:r>
+      <w:r>
+        <w:t>”. Đối với các cụm từ có chứa giới từ, giới từ cùng với nội dung phía sau nó sẽ được loại bỏ.</w:t>
+      </w:r>
+    </w:p>
+    <w:p>
+      <w:pPr>
+        <w:pStyle w:val="Heading3"/>
+      </w:pPr>
+      <w:bookmarkStart w:id="34" w:name="_Toc420004837"/>
+      <w:bookmarkStart w:id="35" w:name="_Toc420010196"/>
+      <w:r>
+        <w:t xml:space="preserve">Xây dựng các cặp </w:t>
+      </w:r>
+      <w:r>
+        <w:t>khái niệm</w:t>
+      </w:r>
+      <w:bookmarkEnd w:id="34"/>
+      <w:bookmarkEnd w:id="35"/>
+    </w:p>
+    <w:p>
+      <w:r>
+        <w:t xml:space="preserve">Từ danh sách </w:t>
+      </w:r>
+      <m:oMath>
+        <m:r>
+          <w:rPr>
+            <w:rFonts w:ascii="Latin Modern Math" w:hAnsi="Latin Modern Math"/>
+          </w:rPr>
+          <m:t>n</m:t>
+        </m:r>
+      </m:oMath>
+      <w:r>
+        <w:rPr>
+          <w:rFonts w:eastAsiaTheme="minorEastAsia"/>
+        </w:rPr>
+        <w:t xml:space="preserve"> </w:t>
+      </w:r>
+      <w:r>
+        <w:t>khái niệm</w:t>
+      </w:r>
+      <w:r>
+        <w:t xml:space="preserve"> ở dữ liệu đầu vào, </w:t>
       </w:r>
       <m:oMath>
         <m:r>
@@ -3523,66 +3711,62 @@
         <w:rPr>
           <w:rFonts w:eastAsiaTheme="minorEastAsia"/>
         </w:rPr>
-        <w:t xml:space="preserve"> các cặp mention.</w:t>
+        <w:t xml:space="preserve"> cặp </w:t>
+      </w:r>
+      <w:r>
+        <w:rPr>
+          <w:rFonts w:eastAsiaTheme="minorEastAsia"/>
+        </w:rPr>
+        <w:t>khái niệm</w:t>
+      </w:r>
+      <w:r>
+        <w:rPr>
+          <w:rFonts w:eastAsiaTheme="minorEastAsia"/>
+        </w:rPr>
+        <w:t xml:space="preserve"> sẽ được xây dựng. N</w:t>
+      </w:r>
+      <w:r>
+        <w:rPr>
+          <w:rFonts w:eastAsiaTheme="minorEastAsia"/>
+        </w:rPr>
+        <w:t>hư đã được</w:t>
+      </w:r>
+      <w:r>
+        <w:rPr>
+          <w:rFonts w:eastAsiaTheme="minorEastAsia"/>
+        </w:rPr>
+        <w:t xml:space="preserve"> đề cập ở phần trước, loại bỏ đi các cặp ít có khả năng là đồng tham chiếu sẽ tránh đi ảnh hưởng tiêu cực của chúng lên hệ thống phân loại. </w:t>
+      </w:r>
+      <w:r>
+        <w:rPr>
+          <w:rFonts w:eastAsiaTheme="minorEastAsia"/>
+        </w:rPr>
+        <w:t xml:space="preserve">Một số phương pháp được đề xuất để làm điều này, nhóm quyết định sẽ chọn phương pháp đơn giản nhất, đó là loại bỏ đi các cặp mà hai </w:t>
+      </w:r>
+      <w:r>
+        <w:rPr>
+          <w:rFonts w:eastAsiaTheme="minorEastAsia"/>
+        </w:rPr>
+        <w:t>khái niệm</w:t>
+      </w:r>
+      <w:r>
+        <w:rPr>
+          <w:rFonts w:eastAsiaTheme="minorEastAsia"/>
+        </w:rPr>
+        <w:t xml:space="preserve"> thuộc về hai lớp khác nhau.</w:t>
       </w:r>
     </w:p>
     <w:p>
       <w:pPr>
         <w:pStyle w:val="Heading3"/>
       </w:pPr>
-      <w:bookmarkStart w:id="18" w:name="_Toc419479219"/>
-      <w:r>
-        <w:t>Học máy có giám sát</w:t>
-      </w:r>
-      <w:bookmarkEnd w:id="18"/>
-    </w:p>
-    <w:p>
-      <w:pPr>
-        <w:pStyle w:val="ListParagraph"/>
-        <w:numPr>
-          <w:ilvl w:val="0"/>
-          <w:numId w:val="13"/>
-        </w:numPr>
-      </w:pPr>
-      <w:r>
-        <w:t>Sử dụng 3 module riêng biệt ứng với 5 nhãn</w:t>
-      </w:r>
-    </w:p>
-    <w:p>
-      <w:pPr>
-        <w:pStyle w:val="ListParagraph"/>
-        <w:numPr>
-          <w:ilvl w:val="1"/>
-          <w:numId w:val="13"/>
-        </w:numPr>
-      </w:pPr>
-      <w:r>
-        <w:t>Module Person (thêm vào thuộc tính patient hoặc family hoặc hospital person)</w:t>
-      </w:r>
-    </w:p>
-    <w:p>
-      <w:pPr>
-        <w:pStyle w:val="ListParagraph"/>
-        <w:numPr>
-          <w:ilvl w:val="1"/>
-          <w:numId w:val="13"/>
-        </w:numPr>
-      </w:pPr>
-      <w:r>
-        <w:t>Module Non-person (Problem – Test – Treatment)</w:t>
-      </w:r>
-    </w:p>
-    <w:p>
-      <w:pPr>
-        <w:pStyle w:val="ListParagraph"/>
-        <w:numPr>
-          <w:ilvl w:val="1"/>
-          <w:numId w:val="13"/>
-        </w:numPr>
-      </w:pPr>
-      <w:r>
-        <w:t xml:space="preserve">Module Pronoun </w:t>
-      </w:r>
+      <w:bookmarkStart w:id="36" w:name="_Toc420004838"/>
+      <w:bookmarkStart w:id="37" w:name="_Toc420010197"/>
+      <w:r>
+        <w:t>Các phương pháp phân loại</w:t>
+      </w:r>
+      <w:bookmarkEnd w:id="36"/>
+      <w:bookmarkEnd w:id="37"/>
     </w:p>
     <w:p>
       <w:pPr>
@@ -3593,7 +3777,6 @@
         <w:rPr>
           <w:noProof/>
         </w:rPr>
-        <w:lastRenderedPageBreak/>
         <w:drawing>
           <wp:inline distT="0" distB="0" distL="0" distR="0" wp14:anchorId="2BB1CB39" wp14:editId="5ECE0546">
             <wp:extent cx="5353651" cy="2952750"/>
@@ -3670,14 +3853,101 @@
       </w:r>
     </w:p>
     <w:p>
+      <w:r>
+        <w:t xml:space="preserve">Các </w:t>
+      </w:r>
+      <w:r>
+        <w:t>khái niệm</w:t>
+      </w:r>
+      <w:r>
+        <w:t xml:space="preserve"> được chia làm năm lớp: Person, Problem, Treatment, Test và Pronoun. Mỗi mối quan hệ đồng tham chiếu được phân vào một trong các lớp trên, trừ Pronoun. Một đặc tính nổi bật của một mối quan hệ tham chiếu thuộc lớp Person là các </w:t>
+      </w:r>
+      <w:r>
+        <w:t>khái niệm</w:t>
+      </w:r>
+      <w:r>
+        <w:t xml:space="preserve"> tham gia vào quan hệ đó có thể là một trong rất nhiều các đại từ nhân xưng (he, she, it, they, …), đại từ sở hữu (his, her, its, their, …) hoặc đại từ phản thân (himself, herself, itself, themselves, …). Việc phân giải đồng tham chiếu cho tên</w:t>
+      </w:r>
+      <w:r>
+        <w:t xml:space="preserve"> người</w:t>
+      </w:r>
+      <w:r>
+        <w:t xml:space="preserve"> và đại từ nói chung là một công việc khó, vì thông tin có được từ các đại từ là rất ít, chúng chỉ có thể cho ta biết về số lượng (số ít hay nhiều) hay ngôi thứ (ngôi thứ nhất, thứ hai), v.v… Mặt khác, các tài liệu thường chứa nhiều sự đề cập đến nhiều hơn một người khiến cho việc phát hiện đúng chuỗi đồng tham chiếu cho các đề cập này là một thách thức lớn. Tuy nhiên, nếu chúng ta chỉ giới hạn lại trong phạm vi bệnh án điện tử thì công việc này sẽ dễ hơn rất nhiều. Một bệnh án điện tử thông thường chỉ đề cập đến một bệnh nhân, và nếu một </w:t>
+      </w:r>
+      <w:r>
+        <w:t>khái niệm</w:t>
+      </w:r>
+      <w:r>
+        <w:t xml:space="preserve"> được phát hiện là một sự đề cập đến bệnh nhân, thì </w:t>
+      </w:r>
+      <w:r>
+        <w:t>khái niệm</w:t>
+      </w:r>
+      <w:r>
+        <w:t xml:space="preserve"> đó gần như chắc chắn thuộc vào chuỗi đồng tham chiếu duy nhất đến bệnh nhân đó. Do vậy, việc xác định xem một </w:t>
+      </w:r>
+      <w:r>
+        <w:t>khái niệm</w:t>
+      </w:r>
+      <w:r>
+        <w:t xml:space="preserve"> có phải là một sự đề cập đến bệnh nhân hay không là một công việc cực kì quan trọng trong phạm vi bệnh án điện tử.</w:t>
+      </w:r>
+    </w:p>
+    <w:p>
+      <w:r>
+        <w:t>&lt;Problem, Treatment, Test&gt; here.</w:t>
+      </w:r>
+    </w:p>
+    <w:p>
+      <w:r>
+        <w:t>&lt;Pronoun&gt; here.</w:t>
+      </w:r>
+    </w:p>
+    <w:p>
+      <w:pPr>
+        <w:pStyle w:val="High-levelHeading"/>
+      </w:pPr>
+      <w:r>
+        <w:t>Đồng tham chiếu lớp Person</w:t>
+      </w:r>
+    </w:p>
+    <w:p>
+      <w:r>
+        <w:t>…</w:t>
+      </w:r>
+    </w:p>
+    <w:p>
+      <w:pPr>
+        <w:pStyle w:val="High-levelHeading"/>
+      </w:pPr>
+      <w:r>
+        <w:t>Đồng tham chiếu các lớp Problem/Treatment/Test</w:t>
+      </w:r>
+    </w:p>
+    <w:p>
+      <w:r>
+        <w:t>…</w:t>
+      </w:r>
+    </w:p>
+    <w:p>
+      <w:pPr>
+        <w:pStyle w:val="High-levelHeading"/>
+      </w:pPr>
+      <w:r>
+        <w:t>Đồng tham chiếu lớp Pronoun</w:t>
+      </w:r>
+    </w:p>
+    <w:p>
       <w:pPr>
         <w:pStyle w:val="Heading3"/>
       </w:pPr>
-      <w:bookmarkStart w:id="19" w:name="_Toc419479220"/>
+      <w:bookmarkStart w:id="38" w:name="_Toc420004839"/>
+      <w:bookmarkStart w:id="39" w:name="_Toc420010198"/>
       <w:r>
         <w:t>Best-first clustering</w:t>
       </w:r>
-      <w:bookmarkEnd w:id="19"/>
+      <w:bookmarkEnd w:id="38"/>
+      <w:bookmarkEnd w:id="39"/>
     </w:p>
     <w:p>
       <w:pPr>
@@ -3695,11 +3965,13 @@
       <w:pPr>
         <w:pStyle w:val="Heading3"/>
       </w:pPr>
-      <w:bookmarkStart w:id="20" w:name="_Toc419479221"/>
+      <w:bookmarkStart w:id="40" w:name="_Toc420004840"/>
+      <w:bookmarkStart w:id="41" w:name="_Toc420010199"/>
       <w:r>
         <w:t>Xây dựng chuỗi đồng tham chiếu</w:t>
       </w:r>
-      <w:bookmarkEnd w:id="20"/>
+      <w:bookmarkEnd w:id="40"/>
+      <w:bookmarkEnd w:id="41"/>
     </w:p>
     <w:p>
       <w:pPr>
@@ -3710,7 +3982,13 @@
         </w:numPr>
       </w:pPr>
       <w:r>
-        <w:t>Ghép các cặp thực thể đồng tham chiếu để xây dựng chuỗi đồng tham chiếu</w:t>
+        <w:t xml:space="preserve">Ghép các cặp </w:t>
+      </w:r>
+      <w:r>
+        <w:t>khái niệm</w:t>
+      </w:r>
+      <w:r>
+        <w:t xml:space="preserve"> đồng tham chiếu để xây dựng chuỗi đồng tham chiếu</w:t>
       </w:r>
     </w:p>
     <w:p/>
@@ -3718,7 +3996,8 @@
       <w:pPr>
         <w:pStyle w:val="Heading1"/>
       </w:pPr>
-      <w:bookmarkStart w:id="21" w:name="_Toc419479222"/>
+      <w:bookmarkStart w:id="42" w:name="_Toc420004841"/>
+      <w:bookmarkStart w:id="43" w:name="_Toc420010200"/>
       <w:r>
         <w:t>Tập d</w:t>
       </w:r>
@@ -3728,17 +4007,20 @@
       <w:r>
         <w:t xml:space="preserve"> và phương pháp đánh giá</w:t>
       </w:r>
-      <w:bookmarkEnd w:id="21"/>
+      <w:bookmarkEnd w:id="42"/>
+      <w:bookmarkEnd w:id="43"/>
     </w:p>
     <w:p>
       <w:pPr>
         <w:pStyle w:val="Heading2"/>
       </w:pPr>
-      <w:bookmarkStart w:id="22" w:name="_Toc419479223"/>
+      <w:bookmarkStart w:id="44" w:name="_Toc420004842"/>
+      <w:bookmarkStart w:id="45" w:name="_Toc420010201"/>
       <w:r>
         <w:t>Tập dữ liệu</w:t>
       </w:r>
-      <w:bookmarkEnd w:id="22"/>
+      <w:bookmarkEnd w:id="44"/>
+      <w:bookmarkEnd w:id="45"/>
     </w:p>
     <w:p>
       <w:pPr>
@@ -3780,11 +4062,13 @@
       <w:pPr>
         <w:pStyle w:val="Heading2"/>
       </w:pPr>
-      <w:bookmarkStart w:id="23" w:name="_Toc419479224"/>
+      <w:bookmarkStart w:id="46" w:name="_Toc420004843"/>
+      <w:bookmarkStart w:id="47" w:name="_Toc420010202"/>
       <w:r>
         <w:t>Phương pháp đánh giá</w:t>
       </w:r>
-      <w:bookmarkEnd w:id="23"/>
+      <w:bookmarkEnd w:id="46"/>
+      <w:bookmarkEnd w:id="47"/>
     </w:p>
     <w:p>
       <w:pPr>
@@ -3827,8 +4111,6 @@
       <w:r>
         <w:t>, sau đó lấy trung bình không trọng số</w:t>
       </w:r>
-      <w:bookmarkStart w:id="24" w:name="_GoBack"/>
-      <w:bookmarkEnd w:id="24"/>
     </w:p>
     <w:p>
       <w:pPr>
@@ -3846,14 +4128,17 @@
       <w:pPr>
         <w:pStyle w:val="Heading1"/>
       </w:pPr>
-      <w:bookmarkStart w:id="25" w:name="_Toc419479225"/>
+      <w:bookmarkStart w:id="48" w:name="_Toc420004844"/>
+      <w:bookmarkStart w:id="49" w:name="_Toc420010203"/>
       <w:r>
         <w:t>Kết luận</w:t>
       </w:r>
-      <w:bookmarkEnd w:id="25"/>
+      <w:bookmarkEnd w:id="48"/>
+      <w:bookmarkEnd w:id="49"/>
     </w:p>
     <w:p/>
-    <w:bookmarkStart w:id="26" w:name="_Toc419479226" w:displacedByCustomXml="next"/>
+    <w:bookmarkStart w:id="50" w:name="_Toc420010204" w:displacedByCustomXml="next"/>
+    <w:bookmarkStart w:id="51" w:name="_Toc420004845" w:displacedByCustomXml="next"/>
     <w:sdt>
       <w:sdtPr>
         <w:rPr>
@@ -3877,7 +4162,8 @@
           <w:r>
             <w:t>Tài liệu tham khảo</w:t>
           </w:r>
-          <w:bookmarkEnd w:id="26"/>
+          <w:bookmarkEnd w:id="51"/>
+          <w:bookmarkEnd w:id="50"/>
         </w:p>
         <w:sdt>
           <w:sdtPr>
@@ -3916,8 +4202,8 @@
                 <w:tblLook w:val="04A0" w:firstRow="1" w:lastRow="0" w:firstColumn="1" w:lastColumn="0" w:noHBand="0" w:noVBand="1"/>
               </w:tblPr>
               <w:tblGrid>
-                <w:gridCol w:w="596"/>
-                <w:gridCol w:w="8577"/>
+                <w:gridCol w:w="136"/>
+                <w:gridCol w:w="9037"/>
               </w:tblGrid>
               <w:tr>
                 <w:trPr>
@@ -3942,7 +4228,6 @@
                       <w:rPr>
                         <w:noProof/>
                       </w:rPr>
-                      <w:lastRenderedPageBreak/>
                       <w:t xml:space="preserve">[1] </w:t>
                     </w:r>
                   </w:p>
@@ -4044,6 +4329,13 @@
       </w:r>
     </w:p>
   </w:endnote>
+  <w:endnote w:type="continuationNotice" w:id="1">
+    <w:p>
+      <w:pPr>
+        <w:spacing w:after="0"/>
+      </w:pPr>
+    </w:p>
+  </w:endnote>
 </w:endnotes>
 </file>
 
@@ -4232,6 +4524,13 @@
       </w:r>
     </w:p>
   </w:footnote>
+  <w:footnote w:type="continuationNotice" w:id="1">
+    <w:p>
+      <w:pPr>
+        <w:spacing w:after="0"/>
+      </w:pPr>
+    </w:p>
+  </w:footnote>
 </w:footnotes>
 </file>
 
@@ -4320,7 +4619,7 @@
         <w:rFonts w:ascii="LM Sans 10" w:hAnsi="LM Sans 10"/>
         <w:noProof/>
       </w:rPr>
-      <w:t>Tập dữ liệu và phương pháp đánh giá</w:t>
+      <w:t>Bài toán đề xuất</w:t>
     </w:r>
     <w:r>
       <w:rPr>
@@ -4369,7 +4668,7 @@
         <w:rFonts w:ascii="LM Sans 10" w:hAnsi="LM Sans 10"/>
         <w:noProof/>
       </w:rPr>
-      <w:t>Tài liệu tham khảo</w:t>
+      <w:t>Tập dữ liệu và phương pháp đánh giá</w:t>
     </w:r>
     <w:r>
       <w:rPr>
@@ -5489,7 +5788,7 @@
   <w:abstractNum w:abstractNumId="10" w15:restartNumberingAfterBreak="0">
     <w:nsid w:val="4D0174CE"/>
     <w:multiLevelType w:val="multilevel"/>
-    <w:tmpl w:val="E96EE7A2"/>
+    <w:tmpl w:val="372C0E58"/>
     <w:lvl w:ilvl="0">
       <w:start w:val="1"/>
       <w:numFmt w:val="decimal"/>
@@ -6566,7 +6865,7 @@
   <w:style w:type="paragraph" w:default="1" w:styleId="Normal">
     <w:name w:val="Normal"/>
     <w:qFormat/>
-    <w:rsid w:val="001E4348"/>
+    <w:rsid w:val="00EB5B9D"/>
     <w:pPr>
       <w:spacing w:line="240" w:lineRule="auto"/>
       <w:ind w:firstLine="288"/>
@@ -6583,7 +6882,7 @@
     <w:link w:val="Heading1Char"/>
     <w:uiPriority w:val="9"/>
     <w:qFormat/>
-    <w:rsid w:val="001E4348"/>
+    <w:rsid w:val="00EB5B9D"/>
     <w:pPr>
       <w:keepNext/>
       <w:keepLines/>
@@ -6608,7 +6907,7 @@
     <w:uiPriority w:val="9"/>
     <w:unhideWhenUsed/>
     <w:qFormat/>
-    <w:rsid w:val="001E4348"/>
+    <w:rsid w:val="00EB5B9D"/>
     <w:pPr>
       <w:keepNext/>
       <w:keepLines/>
@@ -6634,7 +6933,7 @@
     <w:uiPriority w:val="9"/>
     <w:unhideWhenUsed/>
     <w:qFormat/>
-    <w:rsid w:val="001E4348"/>
+    <w:rsid w:val="00EB5B9D"/>
     <w:pPr>
       <w:keepNext/>
       <w:keepLines/>
@@ -6656,11 +6955,11 @@
     <w:basedOn w:val="Normal"/>
     <w:next w:val="Normal"/>
     <w:link w:val="Heading4Char"/>
+    <w:autoRedefine/>
     <w:uiPriority w:val="9"/>
-    <w:semiHidden/>
     <w:unhideWhenUsed/>
     <w:qFormat/>
-    <w:rsid w:val="001E4348"/>
+    <w:rsid w:val="00EB5B9D"/>
     <w:pPr>
       <w:keepNext/>
       <w:keepLines/>
@@ -6668,14 +6967,14 @@
         <w:ilvl w:val="3"/>
         <w:numId w:val="2"/>
       </w:numPr>
-      <w:spacing w:before="40" w:after="0"/>
+      <w:spacing w:before="120" w:after="120"/>
+      <w:ind w:left="862" w:hanging="862"/>
       <w:outlineLvl w:val="3"/>
     </w:pPr>
     <w:rPr>
-      <w:rFonts w:asciiTheme="majorHAnsi" w:eastAsiaTheme="majorEastAsia" w:hAnsiTheme="majorHAnsi" w:cstheme="majorBidi"/>
-      <w:i/>
+      <w:rFonts w:eastAsiaTheme="majorEastAsia" w:cstheme="majorBidi"/>
+      <w:b/>
       <w:iCs/>
-      <w:color w:val="2E74B5" w:themeColor="accent1" w:themeShade="BF"/>
     </w:rPr>
   </w:style>
   <w:style w:type="paragraph" w:styleId="Heading5">
@@ -6684,10 +6983,9 @@
     <w:next w:val="Normal"/>
     <w:link w:val="Heading5Char"/>
     <w:uiPriority w:val="9"/>
-    <w:semiHidden/>
     <w:unhideWhenUsed/>
     <w:qFormat/>
-    <w:rsid w:val="001E4348"/>
+    <w:rsid w:val="00EB5B9D"/>
     <w:pPr>
       <w:keepNext/>
       <w:keepLines/>
@@ -6709,10 +7007,9 @@
     <w:next w:val="Normal"/>
     <w:link w:val="Heading6Char"/>
     <w:uiPriority w:val="9"/>
-    <w:semiHidden/>
     <w:unhideWhenUsed/>
     <w:qFormat/>
-    <w:rsid w:val="001E4348"/>
+    <w:rsid w:val="00EB5B9D"/>
     <w:pPr>
       <w:keepNext/>
       <w:keepLines/>
@@ -6737,7 +7034,7 @@
     <w:semiHidden/>
     <w:unhideWhenUsed/>
     <w:qFormat/>
-    <w:rsid w:val="001E4348"/>
+    <w:rsid w:val="00EB5B9D"/>
     <w:pPr>
       <w:keepNext/>
       <w:keepLines/>
@@ -6764,7 +7061,7 @@
     <w:semiHidden/>
     <w:unhideWhenUsed/>
     <w:qFormat/>
-    <w:rsid w:val="001E4348"/>
+    <w:rsid w:val="00EB5B9D"/>
     <w:pPr>
       <w:keepNext/>
       <w:keepLines/>
@@ -6791,7 +7088,7 @@
     <w:semiHidden/>
     <w:unhideWhenUsed/>
     <w:qFormat/>
-    <w:rsid w:val="001E4348"/>
+    <w:rsid w:val="00EB5B9D"/>
     <w:pPr>
       <w:keepNext/>
       <w:keepLines/>
@@ -6816,7 +7113,7 @@
     <w:uiPriority w:val="1"/>
     <w:semiHidden/>
     <w:unhideWhenUsed/>
-    <w:rsid w:val="001E4348"/>
+    <w:rsid w:val="00EB5B9D"/>
   </w:style>
   <w:style w:type="table" w:default="1" w:styleId="TableNormal">
     <w:name w:val="Normal Table"/>
@@ -6838,14 +7135,14 @@
     <w:uiPriority w:val="99"/>
     <w:semiHidden/>
     <w:unhideWhenUsed/>
-    <w:rsid w:val="001E4348"/>
+    <w:rsid w:val="00EB5B9D"/>
   </w:style>
   <w:style w:type="character" w:styleId="PlaceholderText">
     <w:name w:val="Placeholder Text"/>
     <w:basedOn w:val="DefaultParagraphFont"/>
     <w:uiPriority w:val="99"/>
     <w:semiHidden/>
-    <w:rsid w:val="001E4348"/>
+    <w:rsid w:val="00EB5B9D"/>
     <w:rPr>
       <w:color w:val="808080"/>
     </w:rPr>
@@ -6855,7 +7152,7 @@
     <w:basedOn w:val="DefaultParagraphFont"/>
     <w:link w:val="Heading1"/>
     <w:uiPriority w:val="9"/>
-    <w:rsid w:val="001E4348"/>
+    <w:rsid w:val="00EB5B9D"/>
     <w:rPr>
       <w:rFonts w:ascii="LM Roman 10" w:eastAsiaTheme="majorEastAsia" w:hAnsi="LM Roman 10" w:cstheme="majorBidi"/>
       <w:b/>
@@ -6868,7 +7165,7 @@
     <w:link w:val="NoSpacingChar"/>
     <w:uiPriority w:val="1"/>
     <w:qFormat/>
-    <w:rsid w:val="001E4348"/>
+    <w:rsid w:val="00EB5B9D"/>
     <w:pPr>
       <w:spacing w:after="0" w:line="240" w:lineRule="auto"/>
     </w:pPr>
@@ -6881,7 +7178,7 @@
     <w:basedOn w:val="DefaultParagraphFont"/>
     <w:link w:val="Heading2"/>
     <w:uiPriority w:val="9"/>
-    <w:rsid w:val="001E4348"/>
+    <w:rsid w:val="00EB5B9D"/>
     <w:rPr>
       <w:rFonts w:ascii="LM Roman 10" w:eastAsiaTheme="majorEastAsia" w:hAnsi="LM Roman 10" w:cstheme="majorBidi"/>
       <w:b/>
@@ -6893,7 +7190,7 @@
     <w:basedOn w:val="Normal"/>
     <w:uiPriority w:val="34"/>
     <w:qFormat/>
-    <w:rsid w:val="001E4348"/>
+    <w:rsid w:val="00EB5B9D"/>
     <w:pPr>
       <w:ind w:left="720"/>
       <w:contextualSpacing/>
@@ -6904,7 +7201,7 @@
     <w:basedOn w:val="DefaultParagraphFont"/>
     <w:link w:val="Heading3"/>
     <w:uiPriority w:val="9"/>
-    <w:rsid w:val="001E4348"/>
+    <w:rsid w:val="00EB5B9D"/>
     <w:rPr>
       <w:rFonts w:ascii="LM Roman 10" w:eastAsiaTheme="majorEastAsia" w:hAnsi="LM Roman 10" w:cstheme="majorBidi"/>
       <w:b/>
@@ -6916,13 +7213,11 @@
     <w:basedOn w:val="DefaultParagraphFont"/>
     <w:link w:val="Heading4"/>
     <w:uiPriority w:val="9"/>
-    <w:semiHidden/>
-    <w:rsid w:val="001E4348"/>
+    <w:rsid w:val="00EB5B9D"/>
     <w:rPr>
-      <w:rFonts w:asciiTheme="majorHAnsi" w:eastAsiaTheme="majorEastAsia" w:hAnsiTheme="majorHAnsi" w:cstheme="majorBidi"/>
-      <w:i/>
+      <w:rFonts w:ascii="LM Roman 10" w:eastAsiaTheme="majorEastAsia" w:hAnsi="LM Roman 10" w:cstheme="majorBidi"/>
+      <w:b/>
       <w:iCs/>
-      <w:color w:val="2E74B5" w:themeColor="accent1" w:themeShade="BF"/>
     </w:rPr>
   </w:style>
   <w:style w:type="character" w:customStyle="1" w:styleId="Heading5Char">
@@ -6930,8 +7225,7 @@
     <w:basedOn w:val="DefaultParagraphFont"/>
     <w:link w:val="Heading5"/>
     <w:uiPriority w:val="9"/>
-    <w:semiHidden/>
-    <w:rsid w:val="001E4348"/>
+    <w:rsid w:val="00EB5B9D"/>
     <w:rPr>
       <w:rFonts w:asciiTheme="majorHAnsi" w:eastAsiaTheme="majorEastAsia" w:hAnsiTheme="majorHAnsi" w:cstheme="majorBidi"/>
       <w:color w:val="2E74B5" w:themeColor="accent1" w:themeShade="BF"/>
@@ -6942,8 +7236,7 @@
     <w:basedOn w:val="DefaultParagraphFont"/>
     <w:link w:val="Heading6"/>
     <w:uiPriority w:val="9"/>
-    <w:semiHidden/>
-    <w:rsid w:val="001E4348"/>
+    <w:rsid w:val="00EB5B9D"/>
     <w:rPr>
       <w:rFonts w:asciiTheme="majorHAnsi" w:eastAsiaTheme="majorEastAsia" w:hAnsiTheme="majorHAnsi" w:cstheme="majorBidi"/>
       <w:color w:val="1F4D78" w:themeColor="accent1" w:themeShade="7F"/>
@@ -6955,7 +7248,7 @@
     <w:link w:val="Heading7"/>
     <w:uiPriority w:val="9"/>
     <w:semiHidden/>
-    <w:rsid w:val="001E4348"/>
+    <w:rsid w:val="00EB5B9D"/>
     <w:rPr>
       <w:rFonts w:asciiTheme="majorHAnsi" w:eastAsiaTheme="majorEastAsia" w:hAnsiTheme="majorHAnsi" w:cstheme="majorBidi"/>
       <w:i/>
@@ -6969,7 +7262,7 @@
     <w:link w:val="Heading8"/>
     <w:uiPriority w:val="9"/>
     <w:semiHidden/>
-    <w:rsid w:val="001E4348"/>
+    <w:rsid w:val="00EB5B9D"/>
     <w:rPr>
       <w:rFonts w:asciiTheme="majorHAnsi" w:eastAsiaTheme="majorEastAsia" w:hAnsiTheme="majorHAnsi" w:cstheme="majorBidi"/>
       <w:color w:val="272727" w:themeColor="text1" w:themeTint="D8"/>
@@ -6983,7 +7276,7 @@
     <w:link w:val="Heading9"/>
     <w:uiPriority w:val="9"/>
     <w:semiHidden/>
-    <w:rsid w:val="001E4348"/>
+    <w:rsid w:val="00EB5B9D"/>
     <w:rPr>
       <w:rFonts w:asciiTheme="majorHAnsi" w:eastAsiaTheme="majorEastAsia" w:hAnsiTheme="majorHAnsi" w:cstheme="majorBidi"/>
       <w:i/>
@@ -6999,7 +7292,7 @@
     <w:link w:val="TitleChar"/>
     <w:uiPriority w:val="10"/>
     <w:qFormat/>
-    <w:rsid w:val="001E4348"/>
+    <w:rsid w:val="00EB5B9D"/>
     <w:pPr>
       <w:spacing w:after="0"/>
       <w:contextualSpacing/>
@@ -7019,7 +7312,7 @@
     <w:basedOn w:val="DefaultParagraphFont"/>
     <w:link w:val="Title"/>
     <w:uiPriority w:val="10"/>
-    <w:rsid w:val="001E4348"/>
+    <w:rsid w:val="00EB5B9D"/>
     <w:rPr>
       <w:rFonts w:ascii="LM Roman 10" w:eastAsiaTheme="majorEastAsia" w:hAnsi="LM Roman 10" w:cstheme="majorBidi"/>
       <w:b/>
@@ -7036,7 +7329,7 @@
     <w:link w:val="IntenseQuoteChar"/>
     <w:uiPriority w:val="30"/>
     <w:qFormat/>
-    <w:rsid w:val="001E4348"/>
+    <w:rsid w:val="00EB5B9D"/>
     <w:pPr>
       <w:pBdr>
         <w:top w:val="single" w:sz="4" w:space="10" w:color="5B9BD5" w:themeColor="accent1"/>
@@ -7057,7 +7350,7 @@
     <w:basedOn w:val="DefaultParagraphFont"/>
     <w:link w:val="IntenseQuote"/>
     <w:uiPriority w:val="30"/>
-    <w:rsid w:val="001E4348"/>
+    <w:rsid w:val="00EB5B9D"/>
     <w:rPr>
       <w:rFonts w:ascii="LM Roman 10" w:hAnsi="LM Roman 10"/>
       <w:i/>
@@ -7069,7 +7362,7 @@
     <w:name w:val="Table Grid"/>
     <w:basedOn w:val="TableNormal"/>
     <w:uiPriority w:val="39"/>
-    <w:rsid w:val="001E4348"/>
+    <w:rsid w:val="00EB5B9D"/>
     <w:pPr>
       <w:spacing w:after="0" w:line="240" w:lineRule="auto"/>
     </w:pPr>
@@ -7091,7 +7384,7 @@
     <w:uiPriority w:val="39"/>
     <w:unhideWhenUsed/>
     <w:qFormat/>
-    <w:rsid w:val="001E4348"/>
+    <w:rsid w:val="00EB5B9D"/>
     <w:pPr>
       <w:numPr>
         <w:numId w:val="0"/>
@@ -7114,7 +7407,7 @@
     <w:autoRedefine/>
     <w:uiPriority w:val="39"/>
     <w:unhideWhenUsed/>
-    <w:rsid w:val="001E4348"/>
+    <w:rsid w:val="00EB5B9D"/>
     <w:pPr>
       <w:spacing w:after="100"/>
     </w:pPr>
@@ -7126,7 +7419,7 @@
     <w:autoRedefine/>
     <w:uiPriority w:val="39"/>
     <w:unhideWhenUsed/>
-    <w:rsid w:val="001E4348"/>
+    <w:rsid w:val="00EB5B9D"/>
     <w:pPr>
       <w:spacing w:after="100"/>
       <w:ind w:left="220"/>
@@ -7137,7 +7430,7 @@
     <w:basedOn w:val="DefaultParagraphFont"/>
     <w:uiPriority w:val="99"/>
     <w:unhideWhenUsed/>
-    <w:rsid w:val="001E4348"/>
+    <w:rsid w:val="00EB5B9D"/>
     <w:rPr>
       <w:color w:val="0563C1" w:themeColor="hyperlink"/>
       <w:u w:val="single"/>
@@ -7149,7 +7442,7 @@
     <w:link w:val="HeaderChar"/>
     <w:uiPriority w:val="99"/>
     <w:unhideWhenUsed/>
-    <w:rsid w:val="001E4348"/>
+    <w:rsid w:val="00EB5B9D"/>
     <w:pPr>
       <w:tabs>
         <w:tab w:val="center" w:pos="4680"/>
@@ -7163,7 +7456,7 @@
     <w:basedOn w:val="DefaultParagraphFont"/>
     <w:link w:val="Header"/>
     <w:uiPriority w:val="99"/>
-    <w:rsid w:val="001E4348"/>
+    <w:rsid w:val="00EB5B9D"/>
     <w:rPr>
       <w:rFonts w:ascii="LM Roman 10" w:hAnsi="LM Roman 10"/>
     </w:rPr>
@@ -7174,7 +7467,7 @@
     <w:link w:val="FooterChar"/>
     <w:uiPriority w:val="99"/>
     <w:unhideWhenUsed/>
-    <w:rsid w:val="001E4348"/>
+    <w:rsid w:val="00EB5B9D"/>
     <w:pPr>
       <w:tabs>
         <w:tab w:val="center" w:pos="4680"/>
@@ -7188,7 +7481,7 @@
     <w:basedOn w:val="DefaultParagraphFont"/>
     <w:link w:val="Footer"/>
     <w:uiPriority w:val="99"/>
-    <w:rsid w:val="001E4348"/>
+    <w:rsid w:val="00EB5B9D"/>
     <w:rPr>
       <w:rFonts w:ascii="LM Roman 10" w:hAnsi="LM Roman 10"/>
     </w:rPr>
@@ -7199,7 +7492,7 @@
     <w:next w:val="Normal"/>
     <w:link w:val="AbstractChar"/>
     <w:qFormat/>
-    <w:rsid w:val="001E4348"/>
+    <w:rsid w:val="00EB5B9D"/>
     <w:pPr>
       <w:spacing w:before="480" w:after="480"/>
       <w:ind w:left="547" w:right="533"/>
@@ -7216,7 +7509,7 @@
     <w:next w:val="Normal"/>
     <w:link w:val="KeywordChar"/>
     <w:qFormat/>
-    <w:rsid w:val="001E4348"/>
+    <w:rsid w:val="00EB5B9D"/>
     <w:pPr>
       <w:spacing w:before="480" w:after="480"/>
     </w:pPr>
@@ -7229,7 +7522,7 @@
     <w:basedOn w:val="DefaultParagraphFont"/>
     <w:link w:val="NoSpacing"/>
     <w:uiPriority w:val="1"/>
-    <w:rsid w:val="001E4348"/>
+    <w:rsid w:val="00EB5B9D"/>
     <w:rPr>
       <w:rFonts w:ascii="LM Roman 10" w:hAnsi="LM Roman 10"/>
     </w:rPr>
@@ -7238,7 +7531,7 @@
     <w:name w:val="Abstract Char"/>
     <w:basedOn w:val="NoSpacingChar"/>
     <w:link w:val="Abstract"/>
-    <w:rsid w:val="001E4348"/>
+    <w:rsid w:val="00EB5B9D"/>
     <w:rPr>
       <w:rFonts w:ascii="LM Roman 10" w:hAnsi="LM Roman 10"/>
       <w:b/>
@@ -7249,7 +7542,7 @@
     <w:name w:val="Keyword Char"/>
     <w:basedOn w:val="NoSpacingChar"/>
     <w:link w:val="Keyword"/>
-    <w:rsid w:val="001E4348"/>
+    <w:rsid w:val="00EB5B9D"/>
     <w:rPr>
       <w:rFonts w:ascii="LM Roman 10" w:hAnsi="LM Roman 10"/>
       <w:b/>
@@ -7263,7 +7556,7 @@
     <w:uiPriority w:val="35"/>
     <w:unhideWhenUsed/>
     <w:qFormat/>
-    <w:rsid w:val="001E4348"/>
+    <w:rsid w:val="00EB5B9D"/>
     <w:pPr>
       <w:spacing w:after="200"/>
       <w:jc w:val="center"/>
@@ -7338,6 +7631,56 @@
       <w:rFonts w:ascii="Segoe UI" w:hAnsi="Segoe UI" w:cs="Segoe UI"/>
       <w:sz w:val="18"/>
       <w:szCs w:val="18"/>
+    </w:rPr>
+  </w:style>
+  <w:style w:type="character" w:styleId="Strong">
+    <w:name w:val="Strong"/>
+    <w:basedOn w:val="DefaultParagraphFont"/>
+    <w:uiPriority w:val="22"/>
+    <w:rsid w:val="006A3F8F"/>
+    <w:rPr>
+      <w:b/>
+      <w:bCs/>
+    </w:rPr>
+  </w:style>
+  <w:style w:type="paragraph" w:customStyle="1" w:styleId="High-levelHeading">
+    <w:name w:val="High-level Heading"/>
+    <w:basedOn w:val="Normal"/>
+    <w:next w:val="Normal"/>
+    <w:link w:val="High-levelHeadingChar"/>
+    <w:autoRedefine/>
+    <w:qFormat/>
+    <w:rsid w:val="006A3F8F"/>
+    <w:pPr>
+      <w:spacing w:before="120" w:after="120"/>
+      <w:ind w:firstLine="0"/>
+      <w:outlineLvl w:val="3"/>
+    </w:pPr>
+    <w:rPr>
+      <w:b/>
+    </w:rPr>
+  </w:style>
+  <w:style w:type="character" w:customStyle="1" w:styleId="High-levelHeadingChar">
+    <w:name w:val="High-level Heading Char"/>
+    <w:basedOn w:val="DefaultParagraphFont"/>
+    <w:link w:val="High-levelHeading"/>
+    <w:rsid w:val="006A3F8F"/>
+    <w:rPr>
+      <w:rFonts w:ascii="LM Roman 10" w:hAnsi="LM Roman 10"/>
+      <w:b/>
+    </w:rPr>
+  </w:style>
+  <w:style w:type="paragraph" w:styleId="Revision">
+    <w:name w:val="Revision"/>
+    <w:hidden/>
+    <w:uiPriority w:val="99"/>
+    <w:semiHidden/>
+    <w:rsid w:val="006A3F8F"/>
+    <w:pPr>
+      <w:spacing w:after="0" w:line="240" w:lineRule="auto"/>
+    </w:pPr>
+    <w:rPr>
+      <w:rFonts w:ascii="LM Roman 10" w:hAnsi="LM Roman 10"/>
     </w:rPr>
   </w:style>
 </w:styles>
@@ -7532,6 +7875,7 @@
     <w:rsid w:val="00BA4C5F"/>
     <w:rsid w:val="00C24C76"/>
     <w:rsid w:val="00D4302B"/>
+    <w:rsid w:val="00E11E0F"/>
     <w:rsid w:val="00E14D71"/>
   </w:rsids>
   <m:mathPr>
@@ -8339,7 +8683,7 @@
 </file>
 
 <file path=customXml/itemProps2.xml><?xml version="1.0" encoding="utf-8"?>
-<ds:datastoreItem xmlns:ds="http://schemas.openxmlformats.org/officeDocument/2006/customXml" ds:itemID="{F4EEE75E-A5AF-4690-AA3B-2CB9D4EA5100}">
+<ds:datastoreItem xmlns:ds="http://schemas.openxmlformats.org/officeDocument/2006/customXml" ds:itemID="{07827287-5CF3-47B4-ABD5-ECF6371A5E90}">
   <ds:schemaRefs>
     <ds:schemaRef ds:uri="http://schemas.openxmlformats.org/officeDocument/2006/bibliography"/>
   </ds:schemaRefs>

</xml_diff>

<commit_message>
remove font embedding in master
</commit_message>
<xml_diff>
--- a/reports/tttn/TTTN HCMUT 2015.docx
+++ b/reports/tttn/TTTN HCMUT 2015.docx
@@ -13,6 +13,8 @@
           <w:szCs w:val="32"/>
         </w:rPr>
       </w:pPr>
+      <w:bookmarkStart w:id="0" w:name="_GoBack"/>
+      <w:bookmarkEnd w:id="0"/>
       <w:r>
         <w:rPr>
           <w:b/>
@@ -2762,13 +2764,14 @@
       <w:pPr>
         <w:pStyle w:val="Heading1"/>
       </w:pPr>
-      <w:bookmarkStart w:id="0" w:name="_Toc420004820"/>
-      <w:bookmarkStart w:id="1" w:name="_Toc420010180"/>
-      <w:r>
+      <w:bookmarkStart w:id="1" w:name="_Toc420004820"/>
+      <w:bookmarkStart w:id="2" w:name="_Toc420010180"/>
+      <w:r>
+        <w:lastRenderedPageBreak/>
         <w:t>Giới thiệu vấn đề</w:t>
       </w:r>
-      <w:bookmarkEnd w:id="0"/>
       <w:bookmarkEnd w:id="1"/>
+      <w:bookmarkEnd w:id="2"/>
     </w:p>
     <w:p>
       <w:pPr>
@@ -2793,8 +2796,6 @@
       <w:r>
         <w:t>Nêu lên vấn đề về trích xuất các kiến thức từ nguồn dữ liệu lớn như bệnh án điện tử</w:t>
       </w:r>
-      <w:bookmarkStart w:id="2" w:name="_GoBack"/>
-      <w:bookmarkEnd w:id="2"/>
     </w:p>
     <w:p>
       <w:pPr>
@@ -3176,6 +3177,7 @@
       <w:bookmarkStart w:id="19" w:name="_Toc420004828"/>
       <w:bookmarkStart w:id="20" w:name="_Toc420010189"/>
       <w:r>
+        <w:lastRenderedPageBreak/>
         <w:t>Bài toán</w:t>
       </w:r>
       <w:r>
@@ -3545,7 +3547,7 @@
           <v:shape id="_x0000_i1025" type="#_x0000_t75" style="width:248.5pt;height:272.5pt" o:ole="">
             <v:imagedata r:id="rId14" o:title=""/>
           </v:shape>
-          <o:OLEObject Type="Embed" ProgID="Visio.Drawing.15" ShapeID="_x0000_i1025" DrawAspect="Content" ObjectID="_1493752073" r:id="rId15"/>
+          <o:OLEObject Type="Embed" ProgID="Visio.Drawing.15" ShapeID="_x0000_i1025" DrawAspect="Content" ObjectID="_1493752193" r:id="rId15"/>
         </w:object>
       </w:r>
     </w:p>
@@ -3557,27 +3559,14 @@
       <w:r>
         <w:t xml:space="preserve">Hình </w:t>
       </w:r>
-      <w:r>
-        <w:fldChar w:fldCharType="begin"/>
-      </w:r>
-      <w:r>
-        <w:instrText xml:space="preserve"> SEQ Hình \* ARABIC </w:instrText>
-      </w:r>
-      <w:r>
-        <w:fldChar w:fldCharType="separate"/>
-      </w:r>
-      <w:r>
-        <w:rPr>
-          <w:noProof/>
-        </w:rPr>
-        <w:t>1</w:t>
-      </w:r>
-      <w:r>
-        <w:rPr>
-          <w:noProof/>
-        </w:rPr>
-        <w:fldChar w:fldCharType="end"/>
-      </w:r>
+      <w:fldSimple w:instr=" SEQ Hình \* ARABIC ">
+        <w:r>
+          <w:rPr>
+            <w:noProof/>
+          </w:rPr>
+          <w:t>1</w:t>
+        </w:r>
+      </w:fldSimple>
       <w:bookmarkEnd w:id="31"/>
       <w:r>
         <w:t>. Sơ đồ khối</w:t>
@@ -3763,6 +3752,7 @@
       <w:bookmarkStart w:id="36" w:name="_Toc420004838"/>
       <w:bookmarkStart w:id="37" w:name="_Toc420010197"/>
       <w:r>
+        <w:lastRenderedPageBreak/>
         <w:t>Các phương pháp phân loại</w:t>
       </w:r>
       <w:bookmarkEnd w:id="36"/>
@@ -3827,27 +3817,14 @@
       <w:r>
         <w:t xml:space="preserve">Hình </w:t>
       </w:r>
-      <w:r>
-        <w:fldChar w:fldCharType="begin"/>
-      </w:r>
-      <w:r>
-        <w:instrText xml:space="preserve"> SEQ Hình \* ARABIC </w:instrText>
-      </w:r>
-      <w:r>
-        <w:fldChar w:fldCharType="separate"/>
-      </w:r>
-      <w:r>
-        <w:rPr>
-          <w:noProof/>
-        </w:rPr>
-        <w:t>2</w:t>
-      </w:r>
-      <w:r>
-        <w:rPr>
-          <w:noProof/>
-        </w:rPr>
-        <w:fldChar w:fldCharType="end"/>
-      </w:r>
+      <w:fldSimple w:instr=" SEQ Hình \* ARABIC ">
+        <w:r>
+          <w:rPr>
+            <w:noProof/>
+          </w:rPr>
+          <w:t>2</w:t>
+        </w:r>
+      </w:fldSimple>
       <w:r>
         <w:t>. Sơ đồ khối</w:t>
       </w:r>
@@ -3944,6 +3921,7 @@
       <w:bookmarkStart w:id="38" w:name="_Toc420004839"/>
       <w:bookmarkStart w:id="39" w:name="_Toc420010198"/>
       <w:r>
+        <w:lastRenderedPageBreak/>
         <w:t>Best-first clustering</w:t>
       </w:r>
       <w:bookmarkEnd w:id="38"/>
@@ -4137,8 +4115,8 @@
       <w:bookmarkEnd w:id="49"/>
     </w:p>
     <w:p/>
-    <w:bookmarkStart w:id="50" w:name="_Toc420010204" w:displacedByCustomXml="next"/>
-    <w:bookmarkStart w:id="51" w:name="_Toc420004845" w:displacedByCustomXml="next"/>
+    <w:bookmarkStart w:id="50" w:name="_Toc420004845" w:displacedByCustomXml="next"/>
+    <w:bookmarkStart w:id="51" w:name="_Toc420010204" w:displacedByCustomXml="next"/>
     <w:sdt>
       <w:sdtPr>
         <w:rPr>
@@ -4202,8 +4180,8 @@
                 <w:tblLook w:val="04A0" w:firstRow="1" w:lastRow="0" w:firstColumn="1" w:lastColumn="0" w:noHBand="0" w:noVBand="1"/>
               </w:tblPr>
               <w:tblGrid>
-                <w:gridCol w:w="136"/>
-                <w:gridCol w:w="9037"/>
+                <w:gridCol w:w="596"/>
+                <w:gridCol w:w="8577"/>
               </w:tblGrid>
               <w:tr>
                 <w:trPr>
@@ -4489,7 +4467,7 @@
         <w:rFonts w:ascii="LM Sans 10" w:hAnsi="LM Sans 10"/>
         <w:noProof/>
       </w:rPr>
-      <w:t>9</w:t>
+      <w:t>7</w:t>
     </w:r>
     <w:r>
       <w:rPr>
@@ -4668,7 +4646,7 @@
         <w:rFonts w:ascii="LM Sans 10" w:hAnsi="LM Sans 10"/>
         <w:noProof/>
       </w:rPr>
-      <w:t>Tập dữ liệu và phương pháp đánh giá</w:t>
+      <w:t>Bài toán đề xuất</w:t>
     </w:r>
     <w:r>
       <w:rPr>
@@ -6865,7 +6843,7 @@
   <w:style w:type="paragraph" w:default="1" w:styleId="Normal">
     <w:name w:val="Normal"/>
     <w:qFormat/>
-    <w:rsid w:val="00EB5B9D"/>
+    <w:rsid w:val="006131E4"/>
     <w:pPr>
       <w:spacing w:line="240" w:lineRule="auto"/>
       <w:ind w:firstLine="288"/>
@@ -6882,7 +6860,7 @@
     <w:link w:val="Heading1Char"/>
     <w:uiPriority w:val="9"/>
     <w:qFormat/>
-    <w:rsid w:val="00EB5B9D"/>
+    <w:rsid w:val="006131E4"/>
     <w:pPr>
       <w:keepNext/>
       <w:keepLines/>
@@ -6907,7 +6885,7 @@
     <w:uiPriority w:val="9"/>
     <w:unhideWhenUsed/>
     <w:qFormat/>
-    <w:rsid w:val="00EB5B9D"/>
+    <w:rsid w:val="006131E4"/>
     <w:pPr>
       <w:keepNext/>
       <w:keepLines/>
@@ -6933,7 +6911,7 @@
     <w:uiPriority w:val="9"/>
     <w:unhideWhenUsed/>
     <w:qFormat/>
-    <w:rsid w:val="00EB5B9D"/>
+    <w:rsid w:val="006131E4"/>
     <w:pPr>
       <w:keepNext/>
       <w:keepLines/>
@@ -6959,7 +6937,7 @@
     <w:uiPriority w:val="9"/>
     <w:unhideWhenUsed/>
     <w:qFormat/>
-    <w:rsid w:val="00EB5B9D"/>
+    <w:rsid w:val="006131E4"/>
     <w:pPr>
       <w:keepNext/>
       <w:keepLines/>
@@ -6985,7 +6963,7 @@
     <w:uiPriority w:val="9"/>
     <w:unhideWhenUsed/>
     <w:qFormat/>
-    <w:rsid w:val="00EB5B9D"/>
+    <w:rsid w:val="006131E4"/>
     <w:pPr>
       <w:keepNext/>
       <w:keepLines/>
@@ -7009,7 +6987,7 @@
     <w:uiPriority w:val="9"/>
     <w:unhideWhenUsed/>
     <w:qFormat/>
-    <w:rsid w:val="00EB5B9D"/>
+    <w:rsid w:val="006131E4"/>
     <w:pPr>
       <w:keepNext/>
       <w:keepLines/>
@@ -7034,7 +7012,7 @@
     <w:semiHidden/>
     <w:unhideWhenUsed/>
     <w:qFormat/>
-    <w:rsid w:val="00EB5B9D"/>
+    <w:rsid w:val="006131E4"/>
     <w:pPr>
       <w:keepNext/>
       <w:keepLines/>
@@ -7061,7 +7039,7 @@
     <w:semiHidden/>
     <w:unhideWhenUsed/>
     <w:qFormat/>
-    <w:rsid w:val="00EB5B9D"/>
+    <w:rsid w:val="006131E4"/>
     <w:pPr>
       <w:keepNext/>
       <w:keepLines/>
@@ -7088,7 +7066,7 @@
     <w:semiHidden/>
     <w:unhideWhenUsed/>
     <w:qFormat/>
-    <w:rsid w:val="00EB5B9D"/>
+    <w:rsid w:val="006131E4"/>
     <w:pPr>
       <w:keepNext/>
       <w:keepLines/>
@@ -7113,7 +7091,7 @@
     <w:uiPriority w:val="1"/>
     <w:semiHidden/>
     <w:unhideWhenUsed/>
-    <w:rsid w:val="00EB5B9D"/>
+    <w:rsid w:val="006131E4"/>
   </w:style>
   <w:style w:type="table" w:default="1" w:styleId="TableNormal">
     <w:name w:val="Normal Table"/>
@@ -7135,14 +7113,14 @@
     <w:uiPriority w:val="99"/>
     <w:semiHidden/>
     <w:unhideWhenUsed/>
-    <w:rsid w:val="00EB5B9D"/>
+    <w:rsid w:val="006131E4"/>
   </w:style>
   <w:style w:type="character" w:styleId="PlaceholderText">
     <w:name w:val="Placeholder Text"/>
     <w:basedOn w:val="DefaultParagraphFont"/>
     <w:uiPriority w:val="99"/>
     <w:semiHidden/>
-    <w:rsid w:val="00EB5B9D"/>
+    <w:rsid w:val="006131E4"/>
     <w:rPr>
       <w:color w:val="808080"/>
     </w:rPr>
@@ -7152,7 +7130,7 @@
     <w:basedOn w:val="DefaultParagraphFont"/>
     <w:link w:val="Heading1"/>
     <w:uiPriority w:val="9"/>
-    <w:rsid w:val="00EB5B9D"/>
+    <w:rsid w:val="006131E4"/>
     <w:rPr>
       <w:rFonts w:ascii="LM Roman 10" w:eastAsiaTheme="majorEastAsia" w:hAnsi="LM Roman 10" w:cstheme="majorBidi"/>
       <w:b/>
@@ -7165,7 +7143,7 @@
     <w:link w:val="NoSpacingChar"/>
     <w:uiPriority w:val="1"/>
     <w:qFormat/>
-    <w:rsid w:val="00EB5B9D"/>
+    <w:rsid w:val="006131E4"/>
     <w:pPr>
       <w:spacing w:after="0" w:line="240" w:lineRule="auto"/>
     </w:pPr>
@@ -7178,7 +7156,7 @@
     <w:basedOn w:val="DefaultParagraphFont"/>
     <w:link w:val="Heading2"/>
     <w:uiPriority w:val="9"/>
-    <w:rsid w:val="00EB5B9D"/>
+    <w:rsid w:val="006131E4"/>
     <w:rPr>
       <w:rFonts w:ascii="LM Roman 10" w:eastAsiaTheme="majorEastAsia" w:hAnsi="LM Roman 10" w:cstheme="majorBidi"/>
       <w:b/>
@@ -7190,7 +7168,7 @@
     <w:basedOn w:val="Normal"/>
     <w:uiPriority w:val="34"/>
     <w:qFormat/>
-    <w:rsid w:val="00EB5B9D"/>
+    <w:rsid w:val="006131E4"/>
     <w:pPr>
       <w:ind w:left="720"/>
       <w:contextualSpacing/>
@@ -7201,7 +7179,7 @@
     <w:basedOn w:val="DefaultParagraphFont"/>
     <w:link w:val="Heading3"/>
     <w:uiPriority w:val="9"/>
-    <w:rsid w:val="00EB5B9D"/>
+    <w:rsid w:val="006131E4"/>
     <w:rPr>
       <w:rFonts w:ascii="LM Roman 10" w:eastAsiaTheme="majorEastAsia" w:hAnsi="LM Roman 10" w:cstheme="majorBidi"/>
       <w:b/>
@@ -7213,7 +7191,7 @@
     <w:basedOn w:val="DefaultParagraphFont"/>
     <w:link w:val="Heading4"/>
     <w:uiPriority w:val="9"/>
-    <w:rsid w:val="00EB5B9D"/>
+    <w:rsid w:val="006131E4"/>
     <w:rPr>
       <w:rFonts w:ascii="LM Roman 10" w:eastAsiaTheme="majorEastAsia" w:hAnsi="LM Roman 10" w:cstheme="majorBidi"/>
       <w:b/>
@@ -7225,7 +7203,7 @@
     <w:basedOn w:val="DefaultParagraphFont"/>
     <w:link w:val="Heading5"/>
     <w:uiPriority w:val="9"/>
-    <w:rsid w:val="00EB5B9D"/>
+    <w:rsid w:val="006131E4"/>
     <w:rPr>
       <w:rFonts w:asciiTheme="majorHAnsi" w:eastAsiaTheme="majorEastAsia" w:hAnsiTheme="majorHAnsi" w:cstheme="majorBidi"/>
       <w:color w:val="2E74B5" w:themeColor="accent1" w:themeShade="BF"/>
@@ -7236,7 +7214,7 @@
     <w:basedOn w:val="DefaultParagraphFont"/>
     <w:link w:val="Heading6"/>
     <w:uiPriority w:val="9"/>
-    <w:rsid w:val="00EB5B9D"/>
+    <w:rsid w:val="006131E4"/>
     <w:rPr>
       <w:rFonts w:asciiTheme="majorHAnsi" w:eastAsiaTheme="majorEastAsia" w:hAnsiTheme="majorHAnsi" w:cstheme="majorBidi"/>
       <w:color w:val="1F4D78" w:themeColor="accent1" w:themeShade="7F"/>
@@ -7248,7 +7226,7 @@
     <w:link w:val="Heading7"/>
     <w:uiPriority w:val="9"/>
     <w:semiHidden/>
-    <w:rsid w:val="00EB5B9D"/>
+    <w:rsid w:val="006131E4"/>
     <w:rPr>
       <w:rFonts w:asciiTheme="majorHAnsi" w:eastAsiaTheme="majorEastAsia" w:hAnsiTheme="majorHAnsi" w:cstheme="majorBidi"/>
       <w:i/>
@@ -7262,7 +7240,7 @@
     <w:link w:val="Heading8"/>
     <w:uiPriority w:val="9"/>
     <w:semiHidden/>
-    <w:rsid w:val="00EB5B9D"/>
+    <w:rsid w:val="006131E4"/>
     <w:rPr>
       <w:rFonts w:asciiTheme="majorHAnsi" w:eastAsiaTheme="majorEastAsia" w:hAnsiTheme="majorHAnsi" w:cstheme="majorBidi"/>
       <w:color w:val="272727" w:themeColor="text1" w:themeTint="D8"/>
@@ -7276,7 +7254,7 @@
     <w:link w:val="Heading9"/>
     <w:uiPriority w:val="9"/>
     <w:semiHidden/>
-    <w:rsid w:val="00EB5B9D"/>
+    <w:rsid w:val="006131E4"/>
     <w:rPr>
       <w:rFonts w:asciiTheme="majorHAnsi" w:eastAsiaTheme="majorEastAsia" w:hAnsiTheme="majorHAnsi" w:cstheme="majorBidi"/>
       <w:i/>
@@ -7292,7 +7270,7 @@
     <w:link w:val="TitleChar"/>
     <w:uiPriority w:val="10"/>
     <w:qFormat/>
-    <w:rsid w:val="00EB5B9D"/>
+    <w:rsid w:val="006131E4"/>
     <w:pPr>
       <w:spacing w:after="0"/>
       <w:contextualSpacing/>
@@ -7312,7 +7290,7 @@
     <w:basedOn w:val="DefaultParagraphFont"/>
     <w:link w:val="Title"/>
     <w:uiPriority w:val="10"/>
-    <w:rsid w:val="00EB5B9D"/>
+    <w:rsid w:val="006131E4"/>
     <w:rPr>
       <w:rFonts w:ascii="LM Roman 10" w:eastAsiaTheme="majorEastAsia" w:hAnsi="LM Roman 10" w:cstheme="majorBidi"/>
       <w:b/>
@@ -7329,7 +7307,7 @@
     <w:link w:val="IntenseQuoteChar"/>
     <w:uiPriority w:val="30"/>
     <w:qFormat/>
-    <w:rsid w:val="00EB5B9D"/>
+    <w:rsid w:val="006131E4"/>
     <w:pPr>
       <w:pBdr>
         <w:top w:val="single" w:sz="4" w:space="10" w:color="5B9BD5" w:themeColor="accent1"/>
@@ -7350,7 +7328,7 @@
     <w:basedOn w:val="DefaultParagraphFont"/>
     <w:link w:val="IntenseQuote"/>
     <w:uiPriority w:val="30"/>
-    <w:rsid w:val="00EB5B9D"/>
+    <w:rsid w:val="006131E4"/>
     <w:rPr>
       <w:rFonts w:ascii="LM Roman 10" w:hAnsi="LM Roman 10"/>
       <w:i/>
@@ -7362,7 +7340,7 @@
     <w:name w:val="Table Grid"/>
     <w:basedOn w:val="TableNormal"/>
     <w:uiPriority w:val="39"/>
-    <w:rsid w:val="00EB5B9D"/>
+    <w:rsid w:val="006131E4"/>
     <w:pPr>
       <w:spacing w:after="0" w:line="240" w:lineRule="auto"/>
     </w:pPr>
@@ -7384,7 +7362,7 @@
     <w:uiPriority w:val="39"/>
     <w:unhideWhenUsed/>
     <w:qFormat/>
-    <w:rsid w:val="00EB5B9D"/>
+    <w:rsid w:val="006131E4"/>
     <w:pPr>
       <w:numPr>
         <w:numId w:val="0"/>
@@ -7407,7 +7385,7 @@
     <w:autoRedefine/>
     <w:uiPriority w:val="39"/>
     <w:unhideWhenUsed/>
-    <w:rsid w:val="00EB5B9D"/>
+    <w:rsid w:val="006131E4"/>
     <w:pPr>
       <w:spacing w:after="100"/>
     </w:pPr>
@@ -7419,7 +7397,7 @@
     <w:autoRedefine/>
     <w:uiPriority w:val="39"/>
     <w:unhideWhenUsed/>
-    <w:rsid w:val="00EB5B9D"/>
+    <w:rsid w:val="006131E4"/>
     <w:pPr>
       <w:spacing w:after="100"/>
       <w:ind w:left="220"/>
@@ -7430,7 +7408,7 @@
     <w:basedOn w:val="DefaultParagraphFont"/>
     <w:uiPriority w:val="99"/>
     <w:unhideWhenUsed/>
-    <w:rsid w:val="00EB5B9D"/>
+    <w:rsid w:val="006131E4"/>
     <w:rPr>
       <w:color w:val="0563C1" w:themeColor="hyperlink"/>
       <w:u w:val="single"/>
@@ -7442,7 +7420,7 @@
     <w:link w:val="HeaderChar"/>
     <w:uiPriority w:val="99"/>
     <w:unhideWhenUsed/>
-    <w:rsid w:val="00EB5B9D"/>
+    <w:rsid w:val="006131E4"/>
     <w:pPr>
       <w:tabs>
         <w:tab w:val="center" w:pos="4680"/>
@@ -7456,7 +7434,7 @@
     <w:basedOn w:val="DefaultParagraphFont"/>
     <w:link w:val="Header"/>
     <w:uiPriority w:val="99"/>
-    <w:rsid w:val="00EB5B9D"/>
+    <w:rsid w:val="006131E4"/>
     <w:rPr>
       <w:rFonts w:ascii="LM Roman 10" w:hAnsi="LM Roman 10"/>
     </w:rPr>
@@ -7467,7 +7445,7 @@
     <w:link w:val="FooterChar"/>
     <w:uiPriority w:val="99"/>
     <w:unhideWhenUsed/>
-    <w:rsid w:val="00EB5B9D"/>
+    <w:rsid w:val="006131E4"/>
     <w:pPr>
       <w:tabs>
         <w:tab w:val="center" w:pos="4680"/>
@@ -7481,7 +7459,7 @@
     <w:basedOn w:val="DefaultParagraphFont"/>
     <w:link w:val="Footer"/>
     <w:uiPriority w:val="99"/>
-    <w:rsid w:val="00EB5B9D"/>
+    <w:rsid w:val="006131E4"/>
     <w:rPr>
       <w:rFonts w:ascii="LM Roman 10" w:hAnsi="LM Roman 10"/>
     </w:rPr>
@@ -7492,7 +7470,7 @@
     <w:next w:val="Normal"/>
     <w:link w:val="AbstractChar"/>
     <w:qFormat/>
-    <w:rsid w:val="00EB5B9D"/>
+    <w:rsid w:val="006131E4"/>
     <w:pPr>
       <w:spacing w:before="480" w:after="480"/>
       <w:ind w:left="547" w:right="533"/>
@@ -7509,7 +7487,7 @@
     <w:next w:val="Normal"/>
     <w:link w:val="KeywordChar"/>
     <w:qFormat/>
-    <w:rsid w:val="00EB5B9D"/>
+    <w:rsid w:val="006131E4"/>
     <w:pPr>
       <w:spacing w:before="480" w:after="480"/>
     </w:pPr>
@@ -7522,7 +7500,7 @@
     <w:basedOn w:val="DefaultParagraphFont"/>
     <w:link w:val="NoSpacing"/>
     <w:uiPriority w:val="1"/>
-    <w:rsid w:val="00EB5B9D"/>
+    <w:rsid w:val="006131E4"/>
     <w:rPr>
       <w:rFonts w:ascii="LM Roman 10" w:hAnsi="LM Roman 10"/>
     </w:rPr>
@@ -7531,7 +7509,7 @@
     <w:name w:val="Abstract Char"/>
     <w:basedOn w:val="NoSpacingChar"/>
     <w:link w:val="Abstract"/>
-    <w:rsid w:val="00EB5B9D"/>
+    <w:rsid w:val="006131E4"/>
     <w:rPr>
       <w:rFonts w:ascii="LM Roman 10" w:hAnsi="LM Roman 10"/>
       <w:b/>
@@ -7542,7 +7520,7 @@
     <w:name w:val="Keyword Char"/>
     <w:basedOn w:val="NoSpacingChar"/>
     <w:link w:val="Keyword"/>
-    <w:rsid w:val="00EB5B9D"/>
+    <w:rsid w:val="006131E4"/>
     <w:rPr>
       <w:rFonts w:ascii="LM Roman 10" w:hAnsi="LM Roman 10"/>
       <w:b/>
@@ -7556,7 +7534,7 @@
     <w:uiPriority w:val="35"/>
     <w:unhideWhenUsed/>
     <w:qFormat/>
-    <w:rsid w:val="00EB5B9D"/>
+    <w:rsid w:val="006131E4"/>
     <w:pPr>
       <w:spacing w:after="200"/>
       <w:jc w:val="center"/>
@@ -7865,6 +7843,7 @@
   <w:rsids>
     <w:rsidRoot w:val="0079255E"/>
     <w:rsid w:val="001A0C53"/>
+    <w:rsid w:val="002764FA"/>
     <w:rsid w:val="002B1A7A"/>
     <w:rsid w:val="00337A18"/>
     <w:rsid w:val="00456C99"/>
@@ -8683,7 +8662,7 @@
 </file>
 
 <file path=customXml/itemProps2.xml><?xml version="1.0" encoding="utf-8"?>
-<ds:datastoreItem xmlns:ds="http://schemas.openxmlformats.org/officeDocument/2006/customXml" ds:itemID="{07827287-5CF3-47B4-ABD5-ECF6371A5E90}">
+<ds:datastoreItem xmlns:ds="http://schemas.openxmlformats.org/officeDocument/2006/customXml" ds:itemID="{4955125C-2683-465E-BE11-E59DD5882701}">
   <ds:schemaRefs>
     <ds:schemaRef ds:uri="http://schemas.openxmlformats.org/officeDocument/2006/bibliography"/>
   </ds:schemaRefs>

</xml_diff>

<commit_message>
write part 2 and 3
</commit_message>
<xml_diff>
--- a/reports/tttn/TTTN HCMUT 2015.docx
+++ b/reports/tttn/TTTN HCMUT 2015.docx
@@ -329,7 +329,6 @@
         <w:dataBinding w:prefixMappings="xmlns:ns0='http://purl.org/dc/elements/1.1/' xmlns:ns1='http://schemas.openxmlformats.org/package/2006/metadata/core-properties' " w:xpath="/ns1:coreProperties[1]/ns0:subject[1]" w:storeItemID="{6C3C8BC8-F283-45AE-878A-BAB7291924A1}"/>
         <w:text/>
       </w:sdtPr>
-      <w:sdtEndPr/>
       <w:sdtContent>
         <w:p>
           <w:pPr>
@@ -380,7 +379,6 @@
           <w:dataBinding w:prefixMappings="xmlns:ns0='http://purl.org/dc/elements/1.1/' xmlns:ns1='http://schemas.openxmlformats.org/package/2006/metadata/core-properties' " w:xpath="/ns1:coreProperties[1]/ns0:title[1]" w:storeItemID="{6C3C8BC8-F283-45AE-878A-BAB7291924A1}"/>
           <w:text/>
         </w:sdtPr>
-        <w:sdtEndPr/>
         <w:sdtContent>
           <w:r>
             <w:rPr>
@@ -554,7 +552,7 @@
                 <w:sz w:val="28"/>
                 <w:szCs w:val="28"/>
               </w:rPr>
-              <w:t>28-May-15</w:t>
+              <w:t>30-May-15</w:t>
             </w:r>
             <w:r>
               <w:rPr>
@@ -961,7 +959,7 @@
                 <w:noProof/>
                 <w:webHidden/>
               </w:rPr>
-              <w:t>5</w:t>
+              <w:t>7</w:t>
             </w:r>
             <w:r>
               <w:rPr>
@@ -1045,7 +1043,7 @@
                 <w:noProof/>
                 <w:webHidden/>
               </w:rPr>
-              <w:t>5</w:t>
+              <w:t>8</w:t>
             </w:r>
             <w:r>
               <w:rPr>
@@ -1129,7 +1127,7 @@
                 <w:noProof/>
                 <w:webHidden/>
               </w:rPr>
-              <w:t>5</w:t>
+              <w:t>9</w:t>
             </w:r>
             <w:r>
               <w:rPr>
@@ -1213,7 +1211,7 @@
                 <w:noProof/>
                 <w:webHidden/>
               </w:rPr>
-              <w:t>5</w:t>
+              <w:t>9</w:t>
             </w:r>
             <w:r>
               <w:rPr>
@@ -1297,7 +1295,7 @@
                 <w:noProof/>
                 <w:webHidden/>
               </w:rPr>
-              <w:t>5</w:t>
+              <w:t>9</w:t>
             </w:r>
             <w:r>
               <w:rPr>
@@ -1381,7 +1379,7 @@
                 <w:noProof/>
                 <w:webHidden/>
               </w:rPr>
-              <w:t>6</w:t>
+              <w:t>10</w:t>
             </w:r>
             <w:r>
               <w:rPr>
@@ -1465,7 +1463,7 @@
                 <w:noProof/>
                 <w:webHidden/>
               </w:rPr>
-              <w:t>6</w:t>
+              <w:t>10</w:t>
             </w:r>
             <w:r>
               <w:rPr>
@@ -1549,7 +1547,7 @@
                 <w:noProof/>
                 <w:webHidden/>
               </w:rPr>
-              <w:t>6</w:t>
+              <w:t>10</w:t>
             </w:r>
             <w:r>
               <w:rPr>
@@ -1633,7 +1631,7 @@
                 <w:noProof/>
                 <w:webHidden/>
               </w:rPr>
-              <w:t>6</w:t>
+              <w:t>10</w:t>
             </w:r>
             <w:r>
               <w:rPr>
@@ -1717,7 +1715,7 @@
                 <w:noProof/>
                 <w:webHidden/>
               </w:rPr>
-              <w:t>7</w:t>
+              <w:t>10</w:t>
             </w:r>
             <w:r>
               <w:rPr>
@@ -1801,7 +1799,7 @@
                 <w:noProof/>
                 <w:webHidden/>
               </w:rPr>
-              <w:t>7</w:t>
+              <w:t>11</w:t>
             </w:r>
             <w:r>
               <w:rPr>
@@ -1885,7 +1883,7 @@
                 <w:noProof/>
                 <w:webHidden/>
               </w:rPr>
-              <w:t>8</w:t>
+              <w:t>11</w:t>
             </w:r>
             <w:r>
               <w:rPr>
@@ -1969,7 +1967,7 @@
                 <w:noProof/>
                 <w:webHidden/>
               </w:rPr>
-              <w:t>9</w:t>
+              <w:t>12</w:t>
             </w:r>
             <w:r>
               <w:rPr>
@@ -2053,7 +2051,7 @@
                 <w:noProof/>
                 <w:webHidden/>
               </w:rPr>
-              <w:t>9</w:t>
+              <w:t>12</w:t>
             </w:r>
             <w:r>
               <w:rPr>
@@ -2137,7 +2135,7 @@
                 <w:noProof/>
                 <w:webHidden/>
               </w:rPr>
-              <w:t>9</w:t>
+              <w:t>13</w:t>
             </w:r>
             <w:r>
               <w:rPr>
@@ -2221,7 +2219,7 @@
                 <w:noProof/>
                 <w:webHidden/>
               </w:rPr>
-              <w:t>11</w:t>
+              <w:t>15</w:t>
             </w:r>
             <w:r>
               <w:rPr>
@@ -2305,7 +2303,7 @@
                 <w:noProof/>
                 <w:webHidden/>
               </w:rPr>
-              <w:t>11</w:t>
+              <w:t>15</w:t>
             </w:r>
             <w:r>
               <w:rPr>
@@ -2389,7 +2387,7 @@
                 <w:noProof/>
                 <w:webHidden/>
               </w:rPr>
-              <w:t>11</w:t>
+              <w:t>15</w:t>
             </w:r>
             <w:r>
               <w:rPr>
@@ -2473,7 +2471,7 @@
                 <w:noProof/>
                 <w:webHidden/>
               </w:rPr>
-              <w:t>11</w:t>
+              <w:t>15</w:t>
             </w:r>
             <w:r>
               <w:rPr>
@@ -2557,7 +2555,7 @@
                 <w:noProof/>
                 <w:webHidden/>
               </w:rPr>
-              <w:t>12</w:t>
+              <w:t>15</w:t>
             </w:r>
             <w:r>
               <w:rPr>
@@ -2641,7 +2639,7 @@
                 <w:noProof/>
                 <w:webHidden/>
               </w:rPr>
-              <w:t>12</w:t>
+              <w:t>16</w:t>
             </w:r>
             <w:r>
               <w:rPr>
@@ -2725,7 +2723,7 @@
                 <w:noProof/>
                 <w:webHidden/>
               </w:rPr>
-              <w:t>12</w:t>
+              <w:t>16</w:t>
             </w:r>
             <w:r>
               <w:rPr>
@@ -2809,7 +2807,7 @@
                 <w:noProof/>
                 <w:webHidden/>
               </w:rPr>
-              <w:t>13</w:t>
+              <w:t>16</w:t>
             </w:r>
             <w:r>
               <w:rPr>
@@ -2893,7 +2891,7 @@
                 <w:noProof/>
                 <w:webHidden/>
               </w:rPr>
-              <w:t>13</w:t>
+              <w:t>17</w:t>
             </w:r>
             <w:r>
               <w:rPr>
@@ -2977,7 +2975,7 @@
                 <w:noProof/>
                 <w:webHidden/>
               </w:rPr>
-              <w:t>13</w:t>
+              <w:t>17</w:t>
             </w:r>
             <w:r>
               <w:rPr>
@@ -3033,13 +3031,7 @@
         <w:rPr>
           <w:color w:val="000000"/>
         </w:rPr>
-        <w:t>Bệnh án điện tử (Electronic Medical Record) là hệ thống lưu trữ hầu hết thông tin của bệnh nhân trong các bệnh viện. Trong hơn mười năm trở lại đây, bệnh án điện tữ đã thu thập được một lượng lớn dữ liệu liên quan đến các bệnh, triệu chứng, cách điều trị … Lượng dữ liệu to lớn và có giá trị này trở nên vô cùng hữu ích cho việc nghiên cứu về y tế cho cả ngành y tế lẫn ngành khoa họ</w:t>
-      </w:r>
-      <w:r>
-        <w:rPr>
-          <w:color w:val="000000"/>
-        </w:rPr>
-        <w:t>c máy tính.</w:t>
+        <w:t>Bệnh án điện tử (Electronic Medical Record) là hệ thống lưu trữ hầu hết thông tin của bệnh nhân trong các bệnh viện. Trong hơn mười năm trở lại đây, bệnh án điện tữ đã thu thập được một lượng lớn dữ liệu liên quan đến các bệnh, triệu chứng, cách điều trị … Lượng dữ liệu to lớn và có giá trị này trở nên vô cùng hữu ích cho việc nghiên cứu về y tế cho cả ngành y tế lẫn ngành khoa học máy tính.</w:t>
       </w:r>
     </w:p>
     <w:p>
@@ -3143,8 +3135,6 @@
       <w:bookmarkEnd w:id="5"/>
     </w:p>
     <w:p>
-      <w:bookmarkStart w:id="6" w:name="_GoBack"/>
-      <w:bookmarkEnd w:id="6"/>
       <w:r>
         <w:t>Bệnh án điện tử là hệ thống lưu trữ các thông tin sức khỏe của một cá nhân hoặc một cộng đồng. Bệnh án đó được lưu trữ dưới dạng số và có thể được chia sẻ giữa các trung tâm y tế. Việc chia sẻ có thể được thực hiện thông qua mạng kết nối hoặc hệ thống thông tin của trung tâm. Bệnh án điện tử bao gồm lịch sử khám bệnh, dị ứng, thuốc áp dụng, tình trạng sức khỏe , cân nặng, chiều cao, lí do vào viện kết quả xét nghiệm và nhiều thông tin y tế khác.</w:t>
       </w:r>
@@ -3387,24 +3377,315 @@
       <w:pPr>
         <w:pStyle w:val="Heading2"/>
       </w:pPr>
-      <w:bookmarkStart w:id="7" w:name="_Toc420004823"/>
-      <w:bookmarkStart w:id="8" w:name="_Toc420133876"/>
+      <w:bookmarkStart w:id="6" w:name="_Toc420004823"/>
+      <w:bookmarkStart w:id="7" w:name="_Toc420133876"/>
       <w:r>
         <w:t>Phân giải đồng tham chiếu</w:t>
       </w:r>
+      <w:bookmarkEnd w:id="6"/>
       <w:bookmarkEnd w:id="7"/>
+    </w:p>
+    <w:p>
+      <w:r>
+        <w:t>Phân giải đồng tham chiếu là công việc xác định các khái niệm trong ngôn ngữ cùng ám chỉ, tham chiếu tới một thực thể trong thế giới thật. Một ví dụ như sau</w:t>
+      </w:r>
+    </w:p>
+    <w:p>
+      <w:pPr>
+        <w:jc w:val="center"/>
+      </w:pPr>
+      <w:r>
+        <w:rPr>
+          <w:noProof/>
+        </w:rPr>
+        <w:drawing>
+          <wp:inline distT="0" distB="0" distL="0" distR="0" wp14:anchorId="507DE30D" wp14:editId="465DEFE8">
+            <wp:extent cx="5824855" cy="1436370"/>
+            <wp:effectExtent l="0" t="0" r="4445" b="0"/>
+            <wp:docPr id="4" name="Picture 3"/>
+            <wp:cNvGraphicFramePr>
+              <a:graphicFrameLocks xmlns:a="http://schemas.openxmlformats.org/drawingml/2006/main" noChangeAspect="1"/>
+            </wp:cNvGraphicFramePr>
+            <a:graphic xmlns:a="http://schemas.openxmlformats.org/drawingml/2006/main">
+              <a:graphicData uri="http://schemas.openxmlformats.org/drawingml/2006/picture">
+                <pic:pic xmlns:pic="http://schemas.openxmlformats.org/drawingml/2006/picture">
+                  <pic:nvPicPr>
+                    <pic:cNvPr id="4" name="Picture 3"/>
+                    <pic:cNvPicPr>
+                      <a:picLocks noChangeAspect="1"/>
+                    </pic:cNvPicPr>
+                  </pic:nvPicPr>
+                  <pic:blipFill>
+                    <a:blip r:embed="rId16">
+                      <a:extLst>
+                        <a:ext uri="{28A0092B-C50C-407E-A947-70E740481C1C}">
+                          <a14:useLocalDpi xmlns:a14="http://schemas.microsoft.com/office/drawing/2010/main" val="0"/>
+                        </a:ext>
+                      </a:extLst>
+                    </a:blip>
+                    <a:stretch>
+                      <a:fillRect/>
+                    </a:stretch>
+                  </pic:blipFill>
+                  <pic:spPr>
+                    <a:xfrm>
+                      <a:off x="0" y="0"/>
+                      <a:ext cx="5824855" cy="1436370"/>
+                    </a:xfrm>
+                    <a:prstGeom prst="rect">
+                      <a:avLst/>
+                    </a:prstGeom>
+                  </pic:spPr>
+                </pic:pic>
+              </a:graphicData>
+            </a:graphic>
+          </wp:inline>
+        </w:drawing>
+      </w:r>
+    </w:p>
+    <w:p>
+      <w:r>
+        <w:t>Trong ví dụ trên, từ I, my, she cùng ám chỉ tới một thực thể là con người trong thế giới thật. Từ Nader, he ám chỉ tới một thực thể người khác. Từ đó ta có 2 chuỗi đồng tham chiếu là (I, my, she) và (Nader, he). Phân giải đồng tham chiếu là công việc tìm ra các chuỗi khái niệm đó.</w:t>
+      </w:r>
+    </w:p>
+    <w:p>
+      <w:r>
+        <w:t>Bài toán phân giải đồng tham chiếu đã được cộng đồng quan tâm nghiên cứu trên 15 năm. Sau nhiều năm nghiên cứu, 3 mô hình quan trọng đã được đưa ra để giải quyết bài toán: mô hình mention-pair, mô hình entity-mention, mô hình ranking</w:t>
+      </w:r>
+    </w:p>
+    <w:p>
+      <w:pPr>
+        <w:rPr>
+          <w:b/>
+        </w:rPr>
+      </w:pPr>
+      <w:r>
+        <w:rPr>
+          <w:b/>
+        </w:rPr>
+        <w:t>Mô hình mention-pair</w:t>
+      </w:r>
+    </w:p>
+    <w:p>
+      <w:r>
+        <w:lastRenderedPageBreak/>
+        <w:t>Mô hình mention-pair chú trong việc phân loại đánh giá 2 khái niệm được đưa ra có cùng tham chiếu tới một thực thể trong thế giới thật hay không. Nhiều chiến lược khác nhau đã được đề xuất trong việc xây dựng một tập dữ liệu trainning.</w:t>
+      </w:r>
+    </w:p>
+    <w:p>
+      <w:pPr>
+        <w:rPr>
+          <w:rFonts w:eastAsiaTheme="minorEastAsia"/>
+        </w:rPr>
+      </w:pPr>
+      <w:r>
+        <w:t xml:space="preserve">Phương pháp đơn giản nhất là kiến tạo toàn bộ </w:t>
+      </w:r>
+      <m:oMath>
+        <m:r>
+          <w:rPr>
+            <w:rFonts w:ascii="Latin Modern Math" w:hAnsi="Latin Modern Math"/>
+          </w:rPr>
+          <m:t>C(n,2)</m:t>
+        </m:r>
+      </m:oMath>
+      <w:r>
+        <w:rPr>
+          <w:rFonts w:eastAsiaTheme="minorEastAsia"/>
+        </w:rPr>
+        <w:t xml:space="preserve"> cặp khái niệm từ tất cả các khái niệm có sẵn trong văn bản. Tuy nhiên cách làm này tạo ra quá nhiều cặp dữ liệu negative và có thể dẫn tới thành kiến cho bộ phân loại. Để giảm sự thành kiến bị gây ra do có quá nhiều dữ liệu negative</w:t>
+      </w:r>
+      <w:r>
+        <w:rPr>
+          <w:rFonts w:eastAsiaTheme="minorEastAsia"/>
+        </w:rPr>
+        <w:t>, một số công trình chỉ sử dụng các cặp khái niệm negative chen giữa các cặp khái niệm positive trong văn bản. Một số công trình khác lại lọc bớt các cặp khái niệm để làm giảm số lượng các cặp khái niệm được sinh ra. Một ví dụ như khái niệm thuộc lớp Person sẽ không bao giờ đồng tham chiếu với khái niệm thuộc lớp Place, vì vậy ta có thể loại bỏ tất cả các cặp khái niệm không thuộc cùng một lớp.</w:t>
+      </w:r>
+    </w:p>
+    <w:p>
+      <w:pPr>
+        <w:rPr>
+          <w:color w:val="000000"/>
+          <w:shd w:val="clear" w:color="auto" w:fill="FFFFFF"/>
+        </w:rPr>
+      </w:pPr>
+      <w:r>
+        <w:rPr>
+          <w:rFonts w:eastAsiaTheme="minorEastAsia"/>
+        </w:rPr>
+        <w:t xml:space="preserve">Vấn đề lớn thứ 2 trong mô hình là làm thể nào để đánh giá 2 khái niệm có cùng tham chiếu hay không. Các biện pháp thông thường sử dụng bộ phân loại lớp (classification </w:t>
+      </w:r>
+      <w:r>
+        <w:rPr>
+          <w:color w:val="000000"/>
+          <w:shd w:val="clear" w:color="auto" w:fill="FFFFFF"/>
+        </w:rPr>
+        <w:t>resolver), bộ phân cụm (clustering resolver) hoặc kết hợp cả 2 bộ phân loại lớp và cụm.</w:t>
+      </w:r>
+    </w:p>
+    <w:p>
+      <w:pPr>
+        <w:rPr>
+          <w:b/>
+          <w:color w:val="000000"/>
+          <w:shd w:val="clear" w:color="auto" w:fill="FFFFFF"/>
+        </w:rPr>
+      </w:pPr>
+      <w:r>
+        <w:rPr>
+          <w:b/>
+          <w:color w:val="000000"/>
+          <w:shd w:val="clear" w:color="auto" w:fill="FFFFFF"/>
+        </w:rPr>
+        <w:t>Mô hình entity-mention</w:t>
+      </w:r>
+    </w:p>
+    <w:p>
+      <w:pPr>
+        <w:rPr>
+          <w:color w:val="000000"/>
+          <w:shd w:val="clear" w:color="auto" w:fill="FFFFFF"/>
+        </w:rPr>
+      </w:pPr>
+      <w:r>
+        <w:rPr>
+          <w:color w:val="000000"/>
+          <w:shd w:val="clear" w:color="auto" w:fill="FFFFFF"/>
+        </w:rPr>
+        <w:t>Mô hình entity-mention lại xem xét bài toán phân giải đồng tham chiếu như một bài toán gom cụm, thay vì phân loại một cặp khái niệm có đồng tham chiếu hay không. Mô hình entity-mention xác định một khái niệm đang được xem xét có thuộc về các cụm khái niệm có trước hay không. Có 3 khả năng khi xem xét khái niệm thuộc về cụm khác niệm đã có trước: liên quan toàn bộ (all relevance), không liên quan (any relevance), liên quan một phần (most relevance)</w:t>
+      </w:r>
+    </w:p>
+    <w:p>
+      <w:pPr>
+        <w:rPr>
+          <w:b/>
+          <w:color w:val="000000"/>
+          <w:shd w:val="clear" w:color="auto" w:fill="FFFFFF"/>
+        </w:rPr>
+      </w:pPr>
+      <w:r>
+        <w:rPr>
+          <w:b/>
+          <w:color w:val="000000"/>
+          <w:shd w:val="clear" w:color="auto" w:fill="FFFFFF"/>
+        </w:rPr>
+        <w:t>Mô hình ranking</w:t>
+      </w:r>
+    </w:p>
+    <w:p>
+      <w:pPr>
+        <w:rPr>
+          <w:rFonts w:eastAsiaTheme="minorEastAsia"/>
+        </w:rPr>
+      </w:pPr>
+      <w:r>
+        <w:rPr>
+          <w:color w:val="000000"/>
+          <w:shd w:val="clear" w:color="auto" w:fill="FFFFFF"/>
+        </w:rPr>
+        <w:t xml:space="preserve">Mô hình ranking cố gắng </w:t>
+      </w:r>
+      <w:r>
+        <w:rPr>
+          <w:color w:val="000000"/>
+          <w:shd w:val="clear" w:color="auto" w:fill="FFFFFF"/>
+        </w:rPr>
+        <w:t>tìm các khái niệm tốt nhất đã được đề cập ở phần trước của văn bản</w:t>
+      </w:r>
+      <w:r>
+        <w:rPr>
+          <w:color w:val="000000"/>
+          <w:shd w:val="clear" w:color="auto" w:fill="FFFFFF"/>
+        </w:rPr>
+        <w:t xml:space="preserve"> cho khái niệm đang đượ</w:t>
+      </w:r>
+      <w:r>
+        <w:rPr>
+          <w:color w:val="000000"/>
+          <w:shd w:val="clear" w:color="auto" w:fill="FFFFFF"/>
+        </w:rPr>
+        <w:t>c xem xét.</w:t>
+      </w:r>
+    </w:p>
+    <w:p/>
+    <w:p>
+      <w:pPr>
+        <w:pStyle w:val="Heading2"/>
+      </w:pPr>
+      <w:bookmarkStart w:id="8" w:name="_Toc420004824"/>
+      <w:bookmarkStart w:id="9" w:name="_Toc420133877"/>
+      <w:r>
+        <w:t>Phân giải đồng tham chiếu cho bệnh án điện tử</w:t>
+      </w:r>
       <w:bookmarkEnd w:id="8"/>
-    </w:p>
-    <w:p>
-      <w:pPr>
-        <w:pStyle w:val="ListParagraph"/>
-        <w:numPr>
-          <w:ilvl w:val="0"/>
-          <w:numId w:val="15"/>
-        </w:numPr>
-      </w:pPr>
-      <w:r>
-        <w:t>Giới thiệu bài toán coreference là gì</w:t>
+      <w:bookmarkEnd w:id="9"/>
+    </w:p>
+    <w:p>
+      <w:r>
+        <w:t xml:space="preserve">Dữ liệu không có cấu trúc của bệnh án điện tử là một nguồn thông tin phong phú có thể bổ sung được cho phần dữ liệu có cấu trúc. Việc áp dụng các biện pháp xử lý ngôn ngữ tự nhiên không chỉ giúp </w:t>
+      </w:r>
+      <w:r>
+        <w:t>ta lấy được thông tin từ dữ liệu không có cấu trúc, mà còn giúp cải thiện việc sử dụng phần dữ liệu có cấu trúc của bệnh án điện tử.</w:t>
+      </w:r>
+    </w:p>
+    <w:p>
+      <w:r>
+        <w:t>Bài toán phân giải đồng tham chiếu đã được phát triển lâu trong công đồng, tuy nhiên việc áp dụng cho lĩnh vực y tế nói chung và bệnh án điện tử nói riêng chưa được quan tâm đào sâu nghiên cứu. Phân giải đồng tham chiếu cho bệnh án điện tử đóng một vai trò then chốt trong việc kết nối các thông tin liên quan lại với nhau, giúp cho việc khai thác và sử dụng thông tin trong bệnh án điện tử tốt hơn.</w:t>
+      </w:r>
+    </w:p>
+    <w:p>
+      <w:r>
+        <w:t>Trong thử thách 2011 i2b2/VA, có 3 hướng tiếp cận chính để giải quyết bài toán phân giải đồng tham chiếu cho lĩnh vực bệnh án điện tử là: hệ thống rule-base, hệ thống học có giám sát, hệ thống lai</w:t>
+      </w:r>
+    </w:p>
+    <w:p>
+      <w:pPr>
+        <w:pStyle w:val="Heading1"/>
+      </w:pPr>
+      <w:bookmarkStart w:id="10" w:name="_Toc420004825"/>
+      <w:bookmarkStart w:id="11" w:name="_Toc420133878"/>
+      <w:r>
+        <w:lastRenderedPageBreak/>
+        <w:t>Kiến thức và công nghệ</w:t>
+      </w:r>
+      <w:bookmarkEnd w:id="10"/>
+      <w:bookmarkEnd w:id="11"/>
+    </w:p>
+    <w:p>
+      <w:pPr>
+        <w:pStyle w:val="Heading2"/>
+      </w:pPr>
+      <w:bookmarkStart w:id="12" w:name="_Toc420004826"/>
+      <w:bookmarkStart w:id="13" w:name="_Toc420133879"/>
+      <w:r>
+        <w:t>Named-Entity-Regconition</w:t>
+      </w:r>
+      <w:bookmarkEnd w:id="12"/>
+      <w:bookmarkEnd w:id="13"/>
+    </w:p>
+    <w:p>
+      <w:pPr>
+        <w:rPr>
+          <w:color w:val="000000"/>
+        </w:rPr>
+      </w:pPr>
+      <w:r>
+        <w:rPr>
+          <w:color w:val="000000"/>
+        </w:rPr>
+        <w:t xml:space="preserve">Rút trích thông tin gồm 2 bước con là nhận dạng thực thể và rút trích quan hệ. Nhận dạng thực thể là bước đầu tiên của IE. Nhiệm vụ của nhận dạng thực thể là nhận dạng ra những thực thể trong câu và gắn nhãn cho nó. </w:t>
+      </w:r>
+      <w:r>
+        <w:rPr>
+          <w:color w:val="000000"/>
+        </w:rPr>
+        <w:t>Đ</w:t>
+      </w:r>
+      <w:r>
+        <w:rPr>
+          <w:color w:val="000000"/>
+        </w:rPr>
+        <w:t>ầu ra (output) của bước nhận dạng thực thể là:</w:t>
       </w:r>
     </w:p>
     <w:p>
@@ -3414,70 +3695,16 @@
           <w:ilvl w:val="0"/>
           <w:numId w:val="5"/>
         </w:numPr>
-      </w:pPr>
-      <w:r>
-        <w:t>Coreference resolution nói chung</w:t>
-      </w:r>
-      <w:r>
-        <w:t xml:space="preserve"> có 3 kiểu hệ thống</w:t>
-      </w:r>
-    </w:p>
-    <w:p>
-      <w:pPr>
-        <w:pStyle w:val="ListParagraph"/>
-        <w:numPr>
-          <w:ilvl w:val="1"/>
-          <w:numId w:val="5"/>
-        </w:numPr>
-      </w:pPr>
-      <w:r>
-        <w:t>M</w:t>
-      </w:r>
-      <w:r>
-        <w:t>ention-pair model</w:t>
-      </w:r>
-    </w:p>
-    <w:p>
-      <w:pPr>
-        <w:pStyle w:val="ListParagraph"/>
-        <w:numPr>
-          <w:ilvl w:val="1"/>
-          <w:numId w:val="5"/>
-        </w:numPr>
-      </w:pPr>
-      <w:r>
-        <w:t>E</w:t>
-      </w:r>
-      <w:r>
-        <w:t>ntity-mention model</w:t>
-      </w:r>
-    </w:p>
-    <w:p>
-      <w:pPr>
-        <w:pStyle w:val="ListParagraph"/>
-        <w:numPr>
-          <w:ilvl w:val="1"/>
-          <w:numId w:val="5"/>
-        </w:numPr>
-      </w:pPr>
-      <w:r>
-        <w:t>R</w:t>
-      </w:r>
-      <w:r>
-        <w:t>anking model</w:t>
-      </w:r>
-    </w:p>
-    <w:p>
-      <w:pPr>
-        <w:pStyle w:val="Heading2"/>
-      </w:pPr>
-      <w:bookmarkStart w:id="9" w:name="_Toc420004824"/>
-      <w:bookmarkStart w:id="10" w:name="_Toc420133877"/>
-      <w:r>
-        <w:t>Phân giải đồng tham chiếu cho bệnh án điện tử</w:t>
-      </w:r>
-      <w:bookmarkEnd w:id="9"/>
-      <w:bookmarkEnd w:id="10"/>
+        <w:rPr>
+          <w:color w:val="000000"/>
+        </w:rPr>
+      </w:pPr>
+      <w:r>
+        <w:rPr>
+          <w:color w:val="000000"/>
+        </w:rPr>
+        <w:t>“Anh Tuấn” – Person</w:t>
+      </w:r>
     </w:p>
     <w:p>
       <w:pPr>
@@ -3486,9 +3713,15 @@
           <w:ilvl w:val="0"/>
           <w:numId w:val="5"/>
         </w:numPr>
-      </w:pPr>
-      <w:r>
-        <w:t>Coreference cho văn bản y khoa, cụ thể là bệnh án điện tử</w:t>
+        <w:rPr>
+          <w:color w:val="000000"/>
+        </w:rPr>
+      </w:pPr>
+      <w:r>
+        <w:rPr>
+          <w:color w:val="000000"/>
+        </w:rPr>
+        <w:t>“Duy Hưng” – Person</w:t>
       </w:r>
     </w:p>
     <w:p>
@@ -3498,102 +3731,96 @@
           <w:ilvl w:val="0"/>
           <w:numId w:val="5"/>
         </w:numPr>
-      </w:pPr>
-      <w:r>
-        <w:t>Có 3 hướng tiếp cận:</w:t>
-      </w:r>
-    </w:p>
-    <w:p>
-      <w:pPr>
-        <w:pStyle w:val="ListParagraph"/>
-        <w:numPr>
-          <w:ilvl w:val="1"/>
-          <w:numId w:val="5"/>
-        </w:numPr>
-      </w:pPr>
-      <w:r>
-        <w:t>Rule-based learning</w:t>
-      </w:r>
-      <w:r>
-        <w:t xml:space="preserve"> system</w:t>
-      </w:r>
-    </w:p>
-    <w:p>
-      <w:pPr>
-        <w:pStyle w:val="ListParagraph"/>
-        <w:numPr>
-          <w:ilvl w:val="1"/>
-          <w:numId w:val="5"/>
-        </w:numPr>
-      </w:pPr>
-      <w:r>
-        <w:t>Supervised learning</w:t>
-      </w:r>
-      <w:r>
-        <w:t xml:space="preserve"> system</w:t>
-      </w:r>
-    </w:p>
-    <w:p>
-      <w:pPr>
-        <w:pStyle w:val="ListParagraph"/>
-        <w:numPr>
-          <w:ilvl w:val="1"/>
-          <w:numId w:val="5"/>
-        </w:numPr>
-      </w:pPr>
-      <w:r>
-        <w:t>Hybrid system</w:t>
-      </w:r>
-    </w:p>
-    <w:p/>
-    <w:p>
-      <w:pPr>
-        <w:pStyle w:val="Heading1"/>
-      </w:pPr>
-      <w:bookmarkStart w:id="11" w:name="_Toc420004825"/>
-      <w:bookmarkStart w:id="12" w:name="_Toc420133878"/>
-      <w:r>
-        <w:lastRenderedPageBreak/>
-        <w:t>Kiến thức và công nghệ</w:t>
-      </w:r>
-      <w:bookmarkEnd w:id="11"/>
-      <w:bookmarkEnd w:id="12"/>
-    </w:p>
-    <w:p>
-      <w:pPr>
-        <w:pStyle w:val="Heading2"/>
-      </w:pPr>
-      <w:bookmarkStart w:id="13" w:name="_Toc420004826"/>
-      <w:bookmarkStart w:id="14" w:name="_Toc420133879"/>
-      <w:r>
-        <w:t>Named-Entity-Regconition</w:t>
-      </w:r>
-      <w:bookmarkEnd w:id="13"/>
+        <w:rPr>
+          <w:color w:val="000000"/>
+        </w:rPr>
+      </w:pPr>
+      <w:r>
+        <w:rPr>
+          <w:color w:val="000000"/>
+        </w:rPr>
+        <w:t>“Bách Khoa” - Organization</w:t>
+      </w:r>
+    </w:p>
+    <w:p>
+      <w:r>
+        <w:rPr>
+          <w:color w:val="000000"/>
+        </w:rPr>
+        <w:t>Tùy theo mỗi lĩnh vực quan tâm cụ thể, các loại thực thể sẽ được định nghĩa khác nhau. Với những vấn đề không đặc thù, những nhóm thực thể thường được nhắc đến như: động vật, người, tổ chức, vật, … Khi nghiên cứu về nhận dạng thực thể trong bệnh án điện tử</w:t>
+      </w:r>
+      <w:r>
+        <w:rPr>
+          <w:color w:val="000000"/>
+        </w:rPr>
+        <w:t>, i2b2 2011</w:t>
+      </w:r>
+      <w:r>
+        <w:rPr>
+          <w:color w:val="000000"/>
+        </w:rPr>
+        <w:t xml:space="preserve"> đã định nghĩa </w:t>
+      </w:r>
+      <w:r>
+        <w:rPr>
+          <w:color w:val="000000"/>
+        </w:rPr>
+        <w:t>5</w:t>
+      </w:r>
+      <w:r>
+        <w:rPr>
+          <w:color w:val="000000"/>
+        </w:rPr>
+        <w:t xml:space="preserve"> loại thực thể cần được quan tâm. Đó là vấn đề (problems), phương pháp điều trị</w:t>
+      </w:r>
+      <w:r>
+        <w:rPr>
+          <w:color w:val="000000"/>
+        </w:rPr>
+        <w:t xml:space="preserve"> (treatment), </w:t>
+      </w:r>
+      <w:r>
+        <w:rPr>
+          <w:color w:val="000000"/>
+        </w:rPr>
+        <w:t>các xét nghiệm (</w:t>
+      </w:r>
+      <w:r>
+        <w:rPr>
+          <w:color w:val="000000"/>
+        </w:rPr>
+        <w:t>test</w:t>
+      </w:r>
+      <w:r>
+        <w:rPr>
+          <w:color w:val="000000"/>
+        </w:rPr>
+        <w:t>)</w:t>
+      </w:r>
+      <w:r>
+        <w:rPr>
+          <w:color w:val="000000"/>
+        </w:rPr>
+        <w:t>, con người (person) và đại từ (pronoun)</w:t>
+      </w:r>
+      <w:r>
+        <w:rPr>
+          <w:color w:val="000000"/>
+        </w:rPr>
+        <w:t>.</w:t>
+      </w:r>
+    </w:p>
+    <w:p>
+      <w:pPr>
+        <w:pStyle w:val="Heading3"/>
+      </w:pPr>
+      <w:bookmarkStart w:id="14" w:name="_Toc420004834"/>
+      <w:bookmarkStart w:id="15" w:name="_Toc420133880"/>
+      <w:r>
+        <w:t>Định nghĩa nhãn</w:t>
+      </w:r>
       <w:bookmarkEnd w:id="14"/>
-    </w:p>
-    <w:p>
-      <w:pPr>
-        <w:pStyle w:val="ListParagraph"/>
-        <w:numPr>
-          <w:ilvl w:val="0"/>
-          <w:numId w:val="5"/>
-        </w:numPr>
-      </w:pPr>
-      <w:r>
-        <w:t>Giải thích, giới thiệu, đưa ví dụ về NER</w:t>
-      </w:r>
-    </w:p>
-    <w:p>
-      <w:pPr>
-        <w:pStyle w:val="Heading3"/>
-      </w:pPr>
-      <w:bookmarkStart w:id="15" w:name="_Toc420004834"/>
-      <w:bookmarkStart w:id="16" w:name="_Toc420133880"/>
-      <w:r>
-        <w:t>Định nghĩa nhãn</w:t>
-      </w:r>
       <w:bookmarkEnd w:id="15"/>
-      <w:bookmarkEnd w:id="16"/>
     </w:p>
     <w:p>
       <w:r>
@@ -3885,13 +4112,14 @@
       <w:pPr>
         <w:pStyle w:val="Heading2"/>
       </w:pPr>
-      <w:bookmarkStart w:id="17" w:name="_Toc420004827"/>
-      <w:bookmarkStart w:id="18" w:name="_Toc420133881"/>
-      <w:r>
+      <w:bookmarkStart w:id="16" w:name="_Toc420004827"/>
+      <w:bookmarkStart w:id="17" w:name="_Toc420133881"/>
+      <w:r>
+        <w:lastRenderedPageBreak/>
         <w:t>Những vấn đề trong phân giải đồng tham chiếu trong bệnh án điện tử</w:t>
       </w:r>
+      <w:bookmarkEnd w:id="16"/>
       <w:bookmarkEnd w:id="17"/>
-      <w:bookmarkEnd w:id="18"/>
     </w:p>
     <w:p>
       <w:pPr>
@@ -3929,97 +4157,103 @@
         <w:t>Nói rõ về coreference là gì và phân giải nó là như thế nào</w:t>
       </w:r>
     </w:p>
+    <w:p/>
     <w:p>
       <w:pPr>
         <w:pStyle w:val="Heading1"/>
       </w:pPr>
-      <w:bookmarkStart w:id="19" w:name="_Toc420004828"/>
-      <w:bookmarkStart w:id="20" w:name="_Toc420133882"/>
-      <w:r>
-        <w:lastRenderedPageBreak/>
+      <w:bookmarkStart w:id="18" w:name="_Toc420004828"/>
+      <w:bookmarkStart w:id="19" w:name="_Toc420133882"/>
+      <w:r>
         <w:t>Bài toán</w:t>
       </w:r>
       <w:r>
         <w:t xml:space="preserve"> đề xuất</w:t>
       </w:r>
+      <w:bookmarkEnd w:id="18"/>
       <w:bookmarkEnd w:id="19"/>
+    </w:p>
+    <w:p>
+      <w:pPr>
+        <w:pStyle w:val="Heading2"/>
+      </w:pPr>
+      <w:bookmarkStart w:id="20" w:name="_Toc420004829"/>
+      <w:bookmarkStart w:id="21" w:name="_Toc420133883"/>
+      <w:r>
+        <w:t>Phạm vi đề tài</w:t>
+      </w:r>
       <w:bookmarkEnd w:id="20"/>
-    </w:p>
-    <w:p>
-      <w:pPr>
-        <w:pStyle w:val="Heading2"/>
-      </w:pPr>
-      <w:bookmarkStart w:id="21" w:name="_Toc420004829"/>
-      <w:bookmarkStart w:id="22" w:name="_Toc420133883"/>
-      <w:r>
-        <w:t>Phạm vi đề tài</w:t>
-      </w:r>
       <w:bookmarkEnd w:id="21"/>
+    </w:p>
+    <w:p>
+      <w:pPr>
+        <w:pStyle w:val="Heading3"/>
+      </w:pPr>
+      <w:bookmarkStart w:id="22" w:name="_Toc420004830"/>
+      <w:bookmarkStart w:id="23" w:name="_Toc420133884"/>
+      <w:r>
+        <w:t>Nội dung bài toán</w:t>
+      </w:r>
       <w:bookmarkEnd w:id="22"/>
+      <w:bookmarkEnd w:id="23"/>
+    </w:p>
+    <w:p>
+      <w:r>
+        <w:t>Dựa vào thử thách 1C trong các 3 thử thách cần giải quyết của website I2B2/VA 2011 (Informatics for Intergrating Biology and the Bedside), nhóm quyết định đề xuất bài toán “</w:t>
+      </w:r>
+      <w:r>
+        <w:rPr>
+          <w:b/>
+        </w:rPr>
+        <w:t>Phân</w:t>
+      </w:r>
+      <w:r>
+        <w:rPr>
+          <w:b/>
+        </w:rPr>
+        <w:t xml:space="preserve"> giải đồng tham chiếu trên bệnh án điện tử với các </w:t>
+      </w:r>
+      <w:r>
+        <w:rPr>
+          <w:b/>
+        </w:rPr>
+        <w:t>khái niệm</w:t>
+      </w:r>
+      <w:r>
+        <w:rPr>
+          <w:b/>
+        </w:rPr>
+        <w:t xml:space="preserve"> đã được biết trước</w:t>
+      </w:r>
+      <w:r>
+        <w:rPr>
+          <w:b/>
+        </w:rPr>
+        <w:t xml:space="preserve"> cho dữ liệu tiếng Anh và tiếng Việt</w:t>
+      </w:r>
+      <w:r>
+        <w:t>”.</w:t>
+      </w:r>
+    </w:p>
+    <w:p>
+      <w:bookmarkStart w:id="24" w:name="_Toc420004831"/>
+      <w:r>
+        <w:t xml:space="preserve">Nội dung bài toán bao gồm việc </w:t>
+      </w:r>
+      <w:r>
+        <w:t>đánh dấu các khái niệm đã được cho trước để biết được các khái niệm đó có đồng tham chiếu với nhau hay không. Từ đó xây dựng các chuỗi đồng tham chiếu của các khái niệm đó.</w:t>
+      </w:r>
     </w:p>
     <w:p>
       <w:pPr>
         <w:pStyle w:val="Heading3"/>
       </w:pPr>
-      <w:bookmarkStart w:id="23" w:name="_Toc420004830"/>
-      <w:bookmarkStart w:id="24" w:name="_Toc420133884"/>
-      <w:r>
-        <w:t>Nội dung bài toán</w:t>
-      </w:r>
-      <w:bookmarkEnd w:id="23"/>
+      <w:bookmarkStart w:id="25" w:name="_Toc420133885"/>
+      <w:r>
+        <w:t>Dữ liệu đầu vào</w:t>
+      </w:r>
       <w:bookmarkEnd w:id="24"/>
-    </w:p>
-    <w:p>
-      <w:r>
-        <w:t>Dựa vào thử thách 1C trong các 3 thử thách cần giải quyết của website I2B2/VA 2011 (Informatics for Intergrating Biology and the Bedside), nhóm quyết định đề xuất bài toán “</w:t>
-      </w:r>
-      <w:r>
-        <w:rPr>
-          <w:b/>
-        </w:rPr>
-        <w:t>Phân</w:t>
-      </w:r>
-      <w:r>
-        <w:rPr>
-          <w:b/>
-        </w:rPr>
-        <w:t xml:space="preserve"> giải đồng tham chiếu trên bệnh án điện tử với các </w:t>
-      </w:r>
-      <w:r>
-        <w:rPr>
-          <w:b/>
-        </w:rPr>
-        <w:t>khái niệm</w:t>
-      </w:r>
-      <w:r>
-        <w:rPr>
-          <w:b/>
-        </w:rPr>
-        <w:t xml:space="preserve"> đã được biết trước</w:t>
-      </w:r>
-      <w:r>
-        <w:t>”.</w:t>
-      </w:r>
-    </w:p>
-    <w:p>
-      <w:bookmarkStart w:id="25" w:name="_Toc420004831"/>
-      <w:r>
-        <w:t xml:space="preserve">Nội dung bài toán bao gồm việc </w:t>
-      </w:r>
-      <w:r>
-        <w:t>đánh dấu các khái niệm đã được cho trước để biết được các khái niệm đó có đồng tham chiếu với nhau hay không. Từ đó xây dựng các chuỗi đồng tham chiếu của các khái niệm đó.</w:t>
-      </w:r>
-    </w:p>
-    <w:p>
-      <w:pPr>
-        <w:pStyle w:val="Heading3"/>
-      </w:pPr>
-      <w:bookmarkStart w:id="26" w:name="_Toc420133885"/>
-      <w:r>
-        <w:t>Dữ liệu đầu vào</w:t>
-      </w:r>
       <w:bookmarkEnd w:id="25"/>
-      <w:bookmarkEnd w:id="26"/>
     </w:p>
     <w:p>
       <w:r>
@@ -4149,7 +4383,7 @@
       </w:r>
     </w:p>
     <w:p>
-      <w:bookmarkStart w:id="27" w:name="_Toc420004832"/>
+      <w:bookmarkStart w:id="26" w:name="_Toc420004832"/>
       <w:r>
         <w:t>Các khái niệm được đề cập sẽ kèm theo thông tin như vị trí bắt đầu, vị trí kết thúc và lớp phân loại của khái niệm đó</w:t>
       </w:r>
@@ -4208,6 +4442,7 @@
         <w:jc w:val="left"/>
       </w:pPr>
       <w:r>
+        <w:lastRenderedPageBreak/>
         <w:t>Ví dụ trên được hiểu là khái niệm “which” xuất hiện tại dòng 20 từ thứ 5, kết thúc tại dòng 20 từ thứ 5 và được phân vào lớp Pronoun</w:t>
       </w:r>
     </w:p>
@@ -4215,12 +4450,12 @@
       <w:pPr>
         <w:pStyle w:val="Heading3"/>
       </w:pPr>
-      <w:bookmarkStart w:id="28" w:name="_Toc420133886"/>
+      <w:bookmarkStart w:id="27" w:name="_Toc420133886"/>
       <w:r>
         <w:t>Kết quả đầu ra</w:t>
       </w:r>
+      <w:bookmarkEnd w:id="26"/>
       <w:bookmarkEnd w:id="27"/>
-      <w:bookmarkEnd w:id="28"/>
     </w:p>
     <w:p>
       <w:r>
@@ -4266,7 +4501,6 @@
         <w:jc w:val="left"/>
       </w:pPr>
       <w:r>
-        <w:lastRenderedPageBreak/>
         <w:t>Một số ví dụ như sau:</w:t>
       </w:r>
     </w:p>
@@ -4409,7 +4643,7 @@
                     </pic:cNvPicPr>
                   </pic:nvPicPr>
                   <pic:blipFill>
-                    <a:blip r:embed="rId16">
+                    <a:blip r:embed="rId17">
                       <a:extLst>
                         <a:ext uri="{28A0092B-C50C-407E-A947-70E740481C1C}">
                           <a14:useLocalDpi xmlns:a14="http://schemas.microsoft.com/office/drawing/2010/main" val="0"/>
@@ -4443,13 +4677,13 @@
       <w:pPr>
         <w:pStyle w:val="Heading2"/>
       </w:pPr>
-      <w:bookmarkStart w:id="29" w:name="_Toc420004833"/>
-      <w:bookmarkStart w:id="30" w:name="_Toc420133887"/>
+      <w:bookmarkStart w:id="28" w:name="_Toc420004833"/>
+      <w:bookmarkStart w:id="29" w:name="_Toc420133887"/>
       <w:r>
         <w:t>Thiết kế hệ thống</w:t>
       </w:r>
+      <w:bookmarkEnd w:id="28"/>
       <w:bookmarkEnd w:id="29"/>
-      <w:bookmarkEnd w:id="30"/>
     </w:p>
     <w:p>
       <w:r>
@@ -4637,9 +4871,9 @@
             <o:lock v:ext="edit" aspectratio="t"/>
           </v:shapetype>
           <v:shape id="_x0000_i1025" type="#_x0000_t75" style="width:249pt;height:272.25pt" o:ole="">
-            <v:imagedata r:id="rId17" o:title=""/>
+            <v:imagedata r:id="rId18" o:title=""/>
           </v:shape>
-          <o:OLEObject Type="Embed" ProgID="Visio.Drawing.15" ShapeID="_x0000_i1025" DrawAspect="Content" ObjectID="_1494352174" r:id="rId18"/>
+          <o:OLEObject Type="Embed" ProgID="Visio.Drawing.15" ShapeID="_x0000_i1025" DrawAspect="Content" ObjectID="_1494513505" r:id="rId19"/>
         </w:object>
       </w:r>
     </w:p>
@@ -4647,7 +4881,7 @@
       <w:pPr>
         <w:pStyle w:val="Caption"/>
       </w:pPr>
-      <w:bookmarkStart w:id="31" w:name="_Ref419449232"/>
+      <w:bookmarkStart w:id="30" w:name="_Ref419449232"/>
       <w:r>
         <w:t xml:space="preserve">Hình </w:t>
       </w:r>
@@ -4672,102 +4906,102 @@
         </w:rPr>
         <w:fldChar w:fldCharType="end"/>
       </w:r>
+      <w:bookmarkEnd w:id="30"/>
+      <w:r>
+        <w:t>. Sơ đồ khối</w:t>
+      </w:r>
+    </w:p>
+    <w:p>
+      <w:pPr>
+        <w:pStyle w:val="Heading3"/>
+      </w:pPr>
+      <w:bookmarkStart w:id="31" w:name="_Toc420004836"/>
+      <w:bookmarkStart w:id="32" w:name="_Toc420133888"/>
+      <w:r>
+        <w:t>Tiền xử lý</w:t>
+      </w:r>
       <w:bookmarkEnd w:id="31"/>
-      <w:r>
-        <w:t>. Sơ đồ khối</w:t>
+      <w:bookmarkEnd w:id="32"/>
+    </w:p>
+    <w:p>
+      <w:r>
+        <w:t>Ở</w:t>
+      </w:r>
+      <w:r>
+        <w:t xml:space="preserve"> bước tiền xử lý</w:t>
+      </w:r>
+      <w:r>
+        <w:t xml:space="preserve"> này,</w:t>
+      </w:r>
+      <w:r>
+        <w:t xml:space="preserve"> các </w:t>
+      </w:r>
+      <w:r>
+        <w:t>khái niệm</w:t>
+      </w:r>
+      <w:r>
+        <w:t xml:space="preserve"> (concept) ở dữ liệu đầu vào</w:t>
+      </w:r>
+      <w:r>
+        <w:t xml:space="preserve"> sẽ được </w:t>
+      </w:r>
+      <w:r>
+        <w:t>loại bỏ</w:t>
+      </w:r>
+      <w:r>
+        <w:t xml:space="preserve"> đi các </w:t>
+      </w:r>
+      <w:r>
+        <w:t>bổ từ xung quanh nó</w:t>
+      </w:r>
+      <w:r>
+        <w:t xml:space="preserve"> (nếu có)</w:t>
+      </w:r>
+      <w:r>
+        <w:t xml:space="preserve">. </w:t>
+      </w:r>
+      <w:r>
+        <w:t>Mục đích là để so trùng chuỗi kí tự giữa các cặp danh từ, giữa</w:t>
+      </w:r>
+      <w:r>
+        <w:t xml:space="preserve"> các</w:t>
+      </w:r>
+      <w:r>
+        <w:t xml:space="preserve"> danh từ và các kiến thức nền (Wikipedia), sử dụng làm thuộc tính cho hệ thống phân loại. Ví</w:t>
+      </w:r>
+      <w:r>
+        <w:t xml:space="preserve"> dụ</w:t>
+      </w:r>
+      <w:r>
+        <w:t xml:space="preserve"> cụm từ</w:t>
+      </w:r>
+      <w:r>
+        <w:t xml:space="preserve"> “her CT scan” và “a CT scan” sau khi </w:t>
+      </w:r>
+      <w:r>
+        <w:t>qua bước</w:t>
+      </w:r>
+      <w:r>
+        <w:t xml:space="preserve"> tiền xử lý đều trở thành “CT scan</w:t>
+      </w:r>
+      <w:r>
+        <w:t>”. Đối với các cụm từ có chứa giới từ, giới từ cùng với nội dung phía sau nó sẽ được loại bỏ.</w:t>
       </w:r>
     </w:p>
     <w:p>
       <w:pPr>
         <w:pStyle w:val="Heading3"/>
       </w:pPr>
-      <w:bookmarkStart w:id="32" w:name="_Toc420004836"/>
-      <w:bookmarkStart w:id="33" w:name="_Toc420133888"/>
-      <w:r>
-        <w:t>Tiền xử lý</w:t>
-      </w:r>
-      <w:bookmarkEnd w:id="32"/>
+      <w:bookmarkStart w:id="33" w:name="_Toc420004837"/>
+      <w:bookmarkStart w:id="34" w:name="_Toc420133889"/>
+      <w:r>
+        <w:t xml:space="preserve">Xây dựng các cặp </w:t>
+      </w:r>
+      <w:r>
+        <w:t>khái niệm</w:t>
+      </w:r>
       <w:bookmarkEnd w:id="33"/>
-    </w:p>
-    <w:p>
-      <w:r>
-        <w:t>Ở</w:t>
-      </w:r>
-      <w:r>
-        <w:t xml:space="preserve"> bước tiền xử lý</w:t>
-      </w:r>
-      <w:r>
-        <w:t xml:space="preserve"> này,</w:t>
-      </w:r>
-      <w:r>
-        <w:t xml:space="preserve"> các </w:t>
-      </w:r>
-      <w:r>
-        <w:t>khái niệm</w:t>
-      </w:r>
-      <w:r>
-        <w:t xml:space="preserve"> (concept) ở dữ liệu đầu vào</w:t>
-      </w:r>
-      <w:r>
-        <w:t xml:space="preserve"> sẽ được </w:t>
-      </w:r>
-      <w:r>
-        <w:t>loại bỏ</w:t>
-      </w:r>
-      <w:r>
-        <w:t xml:space="preserve"> đi các </w:t>
-      </w:r>
-      <w:r>
-        <w:t>bổ từ xung quanh nó</w:t>
-      </w:r>
-      <w:r>
-        <w:t xml:space="preserve"> (nếu có)</w:t>
-      </w:r>
-      <w:r>
-        <w:t xml:space="preserve">. </w:t>
-      </w:r>
-      <w:r>
-        <w:t>Mục đích là để so trùng chuỗi kí tự giữa các cặp danh từ, giữa</w:t>
-      </w:r>
-      <w:r>
-        <w:t xml:space="preserve"> các</w:t>
-      </w:r>
-      <w:r>
-        <w:t xml:space="preserve"> danh từ và các kiến thức nền (Wikipedia), sử dụng làm thuộc tính cho hệ thống phân loại. Ví</w:t>
-      </w:r>
-      <w:r>
-        <w:t xml:space="preserve"> dụ</w:t>
-      </w:r>
-      <w:r>
-        <w:t xml:space="preserve"> cụm từ</w:t>
-      </w:r>
-      <w:r>
-        <w:t xml:space="preserve"> “her CT scan” và “a CT scan” sau khi </w:t>
-      </w:r>
-      <w:r>
-        <w:t>qua bước</w:t>
-      </w:r>
-      <w:r>
-        <w:t xml:space="preserve"> tiền xử lý đều trở thành “CT scan</w:t>
-      </w:r>
-      <w:r>
-        <w:t>”. Đối với các cụm từ có chứa giới từ, giới từ cùng với nội dung phía sau nó sẽ được loại bỏ.</w:t>
-      </w:r>
-    </w:p>
-    <w:p>
-      <w:pPr>
-        <w:pStyle w:val="Heading3"/>
-      </w:pPr>
-      <w:bookmarkStart w:id="34" w:name="_Toc420004837"/>
-      <w:bookmarkStart w:id="35" w:name="_Toc420133889"/>
-      <w:r>
-        <w:t xml:space="preserve">Xây dựng các cặp </w:t>
-      </w:r>
-      <w:r>
-        <w:t>khái niệm</w:t>
-      </w:r>
       <w:bookmarkEnd w:id="34"/>
-      <w:bookmarkEnd w:id="35"/>
     </w:p>
     <w:p>
       <w:r>
@@ -4854,14 +5088,14 @@
       <w:pPr>
         <w:pStyle w:val="Heading3"/>
       </w:pPr>
-      <w:bookmarkStart w:id="36" w:name="_Toc420004838"/>
-      <w:bookmarkStart w:id="37" w:name="_Toc420133890"/>
+      <w:bookmarkStart w:id="35" w:name="_Toc420004838"/>
+      <w:bookmarkStart w:id="36" w:name="_Toc420133890"/>
       <w:r>
         <w:lastRenderedPageBreak/>
         <w:t>Các phương pháp phân loại</w:t>
       </w:r>
+      <w:bookmarkEnd w:id="35"/>
       <w:bookmarkEnd w:id="36"/>
-      <w:bookmarkEnd w:id="37"/>
     </w:p>
     <w:p>
       <w:pPr>
@@ -4889,7 +5123,7 @@
                     <pic:cNvPicPr/>
                   </pic:nvPicPr>
                   <pic:blipFill>
-                    <a:blip r:embed="rId19">
+                    <a:blip r:embed="rId20">
                       <a:extLst>
                         <a:ext uri="{28A0092B-C50C-407E-A947-70E740481C1C}">
                           <a14:useLocalDpi xmlns:a14="http://schemas.microsoft.com/office/drawing/2010/main" val="0"/>
@@ -4997,7 +5231,7 @@
     </w:p>
     <w:p>
       <w:r>
-        <w:t>&lt;Problem, Treatment, Test&gt; here.</w:t>
+        <w:t>Đối với lớp Problem/Test/Treatment, mặc dù cùng một sự kiện y khoa có thể xảy ra nhiều lần nhưng chúng không đồng tham chiếu mà mang nhiều ý nghĩa khác nhau. Việc xây dựng chính xác chuỗi đồng tham chiếu của nhóm lớp này cần nhiều gợi ý ngữ nghĩa từ ngữ cảnh trong văn bản.</w:t>
       </w:r>
     </w:p>
     <w:p>
@@ -5019,12 +5253,12 @@
         <w:pStyle w:val="High-levelHeading"/>
       </w:pPr>
       <w:r>
+        <w:lastRenderedPageBreak/>
         <w:t>Đồng tham chiếu lớp Person</w:t>
       </w:r>
     </w:p>
     <w:p>
       <w:r>
-        <w:lastRenderedPageBreak/>
         <w:t xml:space="preserve">Như đã đề cập ở trên, các phương pháp phân giải đồng tham chiếu cho các tài liệu nói chung không thể được áp dụng trực tiếp cho bệnh án điện tử. Các hệ thống phân giải </w:t>
       </w:r>
       <w:r>
@@ -6536,12 +6770,15 @@
         <w:t>Để xác định một khái niệm có đề cập đến bệnh nhân hay không</w:t>
       </w:r>
       <w:r>
-        <w:t xml:space="preserve">, nhóm sử dụng SVM để học và phân loại chúng. Trong một bệnh án điện tử, thường chỉ có một bệnh nhân đóng vai trò là chủ thể của bệnh án. Như vậy nếu như một khái niệm được xác định là một sự đề cập đến bệnh nhân, thì khái niệm đó sẽ được đưa vào chuỗi đồng tham chiếu duy nhất về bệnh nhân đó. </w:t>
-      </w:r>
-    </w:p>
-    <w:p>
+        <w:t xml:space="preserve">, nhóm sử dụng SVM để học và phân loại chúng. Trong một bệnh án điện tử, thường chỉ có một bệnh nhân đóng vai trò là </w:t>
+      </w:r>
       <w:r>
         <w:lastRenderedPageBreak/>
+        <w:t xml:space="preserve">chủ thể của bệnh án. Như vậy nếu như một khái niệm được xác định là một sự đề cập đến bệnh nhân, thì khái niệm đó sẽ được đưa vào chuỗi đồng tham chiếu duy nhất về bệnh nhân đó. </w:t>
+      </w:r>
+    </w:p>
+    <w:p>
+      <w:r>
         <w:t>Bằng cách xem xét kĩ dữ liệu, nhóm nhận thấy việc xác định xem một khái niệm có đề cập đến bệnh nhân hay không tương đối dễ thông qua một số từ khóa. Để huấn luyện hệ thống phân loại ở phần này, tất cả những khái niệm thuộc vào chuỗi đồng tham chiếu về bệnh nhân được lấy làm mẫu dương, và những khái niệm không thuộc vào chuỗi này là mẫu âm. Tập các thuộc tính được mô tả ở &lt;B&gt;. Kết quả của việc phân loại sẽ được lấy làm giá trị cho thuộc tính là-bệnh-nhân ở &lt;B&gt;.</w:t>
       </w:r>
     </w:p>
@@ -6555,12 +6792,311 @@
     </w:p>
     <w:p>
       <w:r>
-        <w:t>…</w:t>
+        <w:t>Nhóm nhãn Prblem/Treatment/Test là nhóm nhãn đặc biệt của lĩnh vực y khoa. Trong lĩnh vực này, rất nhiều cụm từ khác nhau có thể ám chỉ cùng một khái niệm. Xác định các từ đồng nghĩa này có thể giúp giảm những sai sót và tăng độ chính xác cho quá trình học máy. Để tìm được các từ đồng nghĩa không có trong tập trainning, ta cần sử dụng nguồn thông tin có sẵn từ Wikipedia. Tuy nhiên trong mặt khác, nhiều khái niệm lại không đồng tham chiếu mặc dù chúng được viết giống nhau vì có ngữ cảnh khác nhau. Phân biệt các khái niệm này cũng có thể giúp giảm sai sót và tăng độ chính xác. Vì các lí do trên, nhóm quyết định đề xuất các bộ trích xuất ngữ nghĩa:</w:t>
+      </w:r>
+    </w:p>
+    <w:p>
+      <w:pPr>
+        <w:ind w:left="288" w:firstLine="0"/>
+      </w:pPr>
+      <w:r>
+        <w:t>Kiến thức thức nền tảng: sử dụng nguồn thông tin có sẵn từ Wikipedia hoặc WordNet</w:t>
+      </w:r>
+    </w:p>
+    <w:p>
+      <w:pPr>
+        <w:ind w:firstLine="360"/>
+      </w:pPr>
+      <w:r>
+        <w:t>Bộ trích xuất ngữ nghĩa: các khái niệm của lớp Problem/Treatment/Test cần được phân biệt dựa trên ngữ cảnh của tài liệu. Ví dụ như “Đau” ở đầu mặc dùng có cùng cách viết nhưng lại không đồng tham chiếu với “Đau” ở chân, 2 bài kiểm tra y khoa có giá trị kết quả khác nhau thường không đồng tham chiếu. Vì vậy</w:t>
+      </w:r>
+      <w:r>
+        <w:t>, nhóm đề xuất một tập các bộ trích xuất ngữ nghĩa để giúp phân biệt các khái niệm có ngữ nghĩa hoặc vị trí thời gian khác nhau:</w:t>
+      </w:r>
+    </w:p>
+    <w:p>
+      <w:pPr>
+        <w:pStyle w:val="ListParagraph"/>
+        <w:numPr>
+          <w:ilvl w:val="0"/>
+          <w:numId w:val="23"/>
+        </w:numPr>
+      </w:pPr>
+      <w:r>
+        <w:rPr>
+          <w:b/>
+        </w:rPr>
+        <w:t>Anatomy Extractor</w:t>
+      </w:r>
+      <w:r>
+        <w:t>:</w:t>
+      </w:r>
+      <w:bookmarkStart w:id="37" w:name="_GoBack"/>
+      <w:bookmarkEnd w:id="37"/>
+    </w:p>
+    <w:p>
+      <w:pPr>
+        <w:pStyle w:val="ListParagraph"/>
+        <w:numPr>
+          <w:ilvl w:val="0"/>
+          <w:numId w:val="23"/>
+        </w:numPr>
+      </w:pPr>
+      <w:r>
+        <w:rPr>
+          <w:b/>
+        </w:rPr>
+        <w:t>Position Extractor</w:t>
+      </w:r>
+      <w:r>
+        <w:t xml:space="preserve">: cùng một khái niệm có thể xuất hiện ở nhiều vị trí khác nhau: “Tay </w:t>
+      </w:r>
+      <w:r>
+        <w:rPr>
+          <w:b/>
+        </w:rPr>
+        <w:t>trái</w:t>
+      </w:r>
+      <w:r>
+        <w:t xml:space="preserve">” và “Tay </w:t>
+      </w:r>
+      <w:r>
+        <w:rPr>
+          <w:b/>
+        </w:rPr>
+        <w:t>phải</w:t>
+      </w:r>
+      <w:r>
+        <w:t xml:space="preserve">”. Trong đó cùng khái niệm là tay nhưng lại có 2 vị trí khác nhau nên 2 khái niệm này không thể đồng tham chiếu. </w:t>
+      </w:r>
+    </w:p>
+    <w:p>
+      <w:pPr>
+        <w:pStyle w:val="ListParagraph"/>
+        <w:numPr>
+          <w:ilvl w:val="0"/>
+          <w:numId w:val="23"/>
+        </w:numPr>
+      </w:pPr>
+      <w:r>
+        <w:rPr>
+          <w:b/>
+        </w:rPr>
+        <w:t>Medication information E</w:t>
+      </w:r>
+      <w:r>
+        <w:rPr>
+          <w:b/>
+        </w:rPr>
+        <w:t>xtractor</w:t>
+      </w:r>
+      <w:r>
+        <w:t>: bộ trích xuất này làm việc với các khái niệm thuốc, liều lượng, tần suất, lí do, … Khi 2 khái niệm có thuốc, liều lượng, tần suất,… khác nhau, chúng thường không đồng tham chiếu với nhau.</w:t>
+      </w:r>
+    </w:p>
+    <w:p>
+      <w:pPr>
+        <w:pStyle w:val="ListParagraph"/>
+        <w:numPr>
+          <w:ilvl w:val="0"/>
+          <w:numId w:val="23"/>
+        </w:numPr>
+      </w:pPr>
+      <w:r>
+        <w:rPr>
+          <w:b/>
+        </w:rPr>
+        <w:t xml:space="preserve">Indicator Extractor: </w:t>
+      </w:r>
+      <w:r>
+        <w:t>trong lớp Test, nhiều đơn vị khác nhau có thể được sử dụng như “litre”, “mililitre”, “wbc”, “hgb”,… Khi một khái niệm Test có đơn vị khác nhau thì chúng thường không đồng tham chiếu với nhau</w:t>
+      </w:r>
+    </w:p>
+    <w:p>
+      <w:pPr>
+        <w:pStyle w:val="ListParagraph"/>
+        <w:numPr>
+          <w:ilvl w:val="0"/>
+          <w:numId w:val="23"/>
+        </w:numPr>
+      </w:pPr>
+      <w:r>
+        <w:rPr>
+          <w:b/>
+        </w:rPr>
+        <w:t xml:space="preserve">Temporal Extractor: </w:t>
+      </w:r>
+      <w:r>
+        <w:t>thông tin về thời gian là một thông tin quan trọng về ngữ cảnh. Đối với việc đồng tham chiếu lớp Treatment, các hành động và thuốc được sử dụng tại các thời điểm khác nhau được cho là khác nhau. Đối với đồng tham chiếu lớp Test, cùng một bài kiểm tra có tên khác nhau nhưng được tiến hành tại các thời điểm khác nhau là khác nhau. Khái niệm thời gian được diễn tả dưới 2 cách: cụ thể hoặc hiểu ngầm</w:t>
+      </w:r>
+    </w:p>
+    <w:p>
+      <w:pPr>
+        <w:pStyle w:val="ListParagraph"/>
+        <w:numPr>
+          <w:ilvl w:val="0"/>
+          <w:numId w:val="23"/>
+        </w:numPr>
+        <w:rPr>
+          <w:b/>
+        </w:rPr>
+      </w:pPr>
+      <w:r>
+        <w:rPr>
+          <w:b/>
+        </w:rPr>
+        <w:t>Spatial E</w:t>
+      </w:r>
+      <w:r>
+        <w:rPr>
+          <w:b/>
+        </w:rPr>
+        <w:t>xtractor</w:t>
+      </w:r>
+      <w:r>
+        <w:rPr>
+          <w:b/>
+        </w:rPr>
+        <w:t>:</w:t>
+      </w:r>
+      <w:r>
+        <w:rPr>
+          <w:b/>
+        </w:rPr>
+        <w:t xml:space="preserve"> </w:t>
+      </w:r>
+      <w:r>
+        <w:t xml:space="preserve">thông tin về không gian là thông tin quan trọng đối với lớp Treament. Ví dụ như 2 khái niệm có cùng cách viết, nhưng một khái niệm xuất hiện </w:t>
+      </w:r>
+      <w:r>
+        <w:lastRenderedPageBreak/>
+        <w:t>trong ngữ cảnh phòng phẫu thuật và một khái niệm xuất hiện trong ngữ cảnh phòng hồi sức thường không đồng tham chiếu.</w:t>
+      </w:r>
+    </w:p>
+    <w:p>
+      <w:pPr>
+        <w:pStyle w:val="ListParagraph"/>
+        <w:numPr>
+          <w:ilvl w:val="0"/>
+          <w:numId w:val="23"/>
+        </w:numPr>
+        <w:rPr>
+          <w:b/>
+        </w:rPr>
+      </w:pPr>
+      <w:r>
+        <w:rPr>
+          <w:b/>
+        </w:rPr>
+        <w:t>Section mapping Engine</w:t>
+      </w:r>
+      <w:r>
+        <w:t>: bệnh án điện tử thường bao gồm nhiều phần như: tiền sử bệnh, tiền sử dùng thuốc, tiền sử nhập viện,… Các khái niệm xuất hiện ở các phần khác nhau của bệnh án là độc lập dù chúng có cùng cách viết</w:t>
+      </w:r>
+    </w:p>
+    <w:p>
+      <w:pPr>
+        <w:pStyle w:val="ListParagraph"/>
+        <w:numPr>
+          <w:ilvl w:val="0"/>
+          <w:numId w:val="23"/>
+        </w:numPr>
+        <w:rPr>
+          <w:b/>
+        </w:rPr>
+      </w:pPr>
+      <w:r>
+        <w:rPr>
+          <w:b/>
+        </w:rPr>
+        <w:t>Modifier Extractor</w:t>
+      </w:r>
+      <w:r>
+        <w:t xml:space="preserve">: </w:t>
+      </w:r>
+      <w:r>
+        <w:t>2 khái niệm có đồng tham chiếu hay không đôi khi bị ảnh hưởng bởi từ bổ nghĩa. Một ví dụ cho các từ bổ nghĩa là “gần đây”, “bắt đầu”, “trước đó”</w:t>
+      </w:r>
+    </w:p>
+    <w:p>
+      <w:pPr>
+        <w:pStyle w:val="ListParagraph"/>
+        <w:numPr>
+          <w:ilvl w:val="0"/>
+          <w:numId w:val="23"/>
+        </w:numPr>
+        <w:rPr>
+          <w:b/>
+        </w:rPr>
+      </w:pPr>
+      <w:r>
+        <w:rPr>
+          <w:b/>
+        </w:rPr>
+        <w:t>Equipment Extractor</w:t>
+      </w:r>
+      <w:r>
+        <w:t xml:space="preserve">: </w:t>
+      </w:r>
+      <w:r>
+        <w:t>thiết bị y tế đôi khi cũng là gợi ý cho ngữ cảnh vì các bài Test thường được đặt tên theo thiết bị.</w:t>
+      </w:r>
+    </w:p>
+    <w:p>
+      <w:pPr>
+        <w:pStyle w:val="ListParagraph"/>
+        <w:numPr>
+          <w:ilvl w:val="0"/>
+          <w:numId w:val="23"/>
+        </w:numPr>
+        <w:rPr>
+          <w:b/>
+        </w:rPr>
+      </w:pPr>
+      <w:r>
+        <w:rPr>
+          <w:b/>
+        </w:rPr>
+        <w:t>Operation Extractor</w:t>
+      </w:r>
+      <w:r>
+        <w:t>:</w:t>
+      </w:r>
+      <w:r>
+        <w:t xml:space="preserve"> nhiều khái niệm thuộc lớp Treatment là hành động phẫu thuật.</w:t>
+      </w:r>
+    </w:p>
+    <w:p>
+      <w:pPr>
+        <w:pStyle w:val="ListParagraph"/>
+        <w:numPr>
+          <w:ilvl w:val="0"/>
+          <w:numId w:val="23"/>
+        </w:numPr>
+        <w:rPr>
+          <w:b/>
+        </w:rPr>
+      </w:pPr>
+      <w:r>
+        <w:rPr>
+          <w:b/>
+        </w:rPr>
+        <w:t>Assertion Extractor</w:t>
+      </w:r>
+      <w:r>
+        <w:t>:</w:t>
+      </w:r>
+      <w:r>
+        <w:t xml:space="preserve"> </w:t>
       </w:r>
     </w:p>
     <w:p>
       <w:pPr>
         <w:pStyle w:val="High-levelHeading"/>
+        <w:numPr>
+          <w:ilvl w:val="0"/>
+          <w:numId w:val="21"/>
+        </w:numPr>
       </w:pPr>
       <w:r>
         <w:t>Đồng tham chiếu lớp Pronoun</w:t>
@@ -6720,7 +7256,11 @@
     </w:p>
     <w:p>
       <w:r>
-        <w:t>Hiệu năng của hệ thống được đánh giá qua ba hệ đo: MUC, B-CUBED và CEAF. Mỗi hệ có ưu điểm và nhược điểm khác nhau. Trung bình không trọng số của ba hệ đo trên sẽ được lấy làm kết quả cuối cùng để đánh giá các chuỗi đồng tham chiếu của hệ thống so với các chuỗi ở tập kết quả.</w:t>
+        <w:t xml:space="preserve">Hiệu năng của hệ thống được đánh giá qua ba hệ đo: MUC, B-CUBED và CEAF. Mỗi hệ có ưu điểm và nhược điểm khác nhau. Trung bình không trọng số của ba hệ đo trên sẽ được lấy </w:t>
+      </w:r>
+      <w:r>
+        <w:lastRenderedPageBreak/>
+        <w:t>làm kết quả cuối cùng để đánh giá các chuỗi đồng tham chiếu của hệ thống so với các chuỗi ở tập kết quả.</w:t>
       </w:r>
     </w:p>
     <w:p>
@@ -6729,7 +7269,6 @@
       </w:pPr>
       <w:bookmarkStart w:id="48" w:name="_Toc420133896"/>
       <w:r>
-        <w:lastRenderedPageBreak/>
         <w:t>Hệ đo MUC</w:t>
       </w:r>
       <w:bookmarkEnd w:id="48"/>
@@ -9150,7 +9689,6 @@
         <w:rPr>
           <w:rFonts w:eastAsiaTheme="minorEastAsia"/>
         </w:rPr>
-        <w:lastRenderedPageBreak/>
         <w:t>Precision và recall của hệ CEAF được tính như sau:</w:t>
       </w:r>
     </w:p>
@@ -9565,7 +10103,6 @@
           <w:docPartUnique/>
         </w:docPartObj>
       </w:sdtPr>
-      <w:sdtEndPr/>
       <w:sdtContent>
         <w:sdt>
           <w:sdtPr>
@@ -9581,7 +10118,6 @@
               <w:docPartUnique/>
             </w:docPartObj>
           </w:sdtPr>
-          <w:sdtEndPr/>
           <w:sdtContent>
             <w:p>
               <w:pPr>
@@ -9598,7 +10134,6 @@
                 <w:id w:val="-1863740767"/>
                 <w:bibliography/>
               </w:sdtPr>
-              <w:sdtEndPr/>
               <w:sdtContent>
                 <w:p>
                   <w:pPr>
@@ -9635,7 +10170,7 @@
                   </w:tblGrid>
                   <w:tr>
                     <w:trPr>
-                      <w:divId w:val="1174608963"/>
+                      <w:divId w:val="1003095215"/>
                       <w:tblCellSpacing w:w="15" w:type="dxa"/>
                     </w:trPr>
                     <w:tc>
@@ -9697,7 +10232,7 @@
                   </w:tr>
                   <w:tr>
                     <w:trPr>
-                      <w:divId w:val="1174608963"/>
+                      <w:divId w:val="1003095215"/>
                       <w:tblCellSpacing w:w="15" w:type="dxa"/>
                     </w:trPr>
                     <w:tc>
@@ -9743,7 +10278,7 @@
                   </w:tr>
                   <w:tr>
                     <w:trPr>
-                      <w:divId w:val="1174608963"/>
+                      <w:divId w:val="1003095215"/>
                       <w:tblCellSpacing w:w="15" w:type="dxa"/>
                     </w:trPr>
                     <w:tc>
@@ -9787,10 +10322,56 @@
                       </w:p>
                     </w:tc>
                   </w:tr>
+                  <w:tr>
+                    <w:trPr>
+                      <w:divId w:val="1003095215"/>
+                      <w:tblCellSpacing w:w="15" w:type="dxa"/>
+                    </w:trPr>
+                    <w:tc>
+                      <w:tcPr>
+                        <w:tcW w:w="50" w:type="pct"/>
+                        <w:hideMark/>
+                      </w:tcPr>
+                      <w:p>
+                        <w:pPr>
+                          <w:pStyle w:val="Bibliography"/>
+                          <w:rPr>
+                            <w:noProof/>
+                          </w:rPr>
+                        </w:pPr>
+                        <w:r>
+                          <w:rPr>
+                            <w:noProof/>
+                          </w:rPr>
+                          <w:t xml:space="preserve">[4] </w:t>
+                        </w:r>
+                      </w:p>
+                    </w:tc>
+                    <w:tc>
+                      <w:tcPr>
+                        <w:tcW w:w="0" w:type="auto"/>
+                        <w:hideMark/>
+                      </w:tcPr>
+                      <w:p>
+                        <w:pPr>
+                          <w:pStyle w:val="Bibliography"/>
+                          <w:rPr>
+                            <w:noProof/>
+                          </w:rPr>
+                        </w:pPr>
+                        <w:r>
+                          <w:rPr>
+                            <w:noProof/>
+                          </w:rPr>
+                          <w:t>Wikipedia, "Coreference".</w:t>
+                        </w:r>
+                      </w:p>
+                    </w:tc>
+                  </w:tr>
                 </w:tbl>
                 <w:p>
                   <w:pPr>
-                    <w:divId w:val="1174608963"/>
+                    <w:divId w:val="1003095215"/>
                     <w:rPr>
                       <w:rFonts w:eastAsia="Times New Roman"/>
                       <w:noProof/>
@@ -9815,10 +10396,10 @@
     </w:sdt>
     <w:p/>
     <w:sectPr>
-      <w:headerReference w:type="even" r:id="rId20"/>
-      <w:headerReference w:type="default" r:id="rId21"/>
-      <w:footerReference w:type="even" r:id="rId22"/>
-      <w:footerReference w:type="default" r:id="rId23"/>
+      <w:headerReference w:type="even" r:id="rId21"/>
+      <w:headerReference w:type="default" r:id="rId22"/>
+      <w:footerReference w:type="even" r:id="rId23"/>
+      <w:footerReference w:type="default" r:id="rId24"/>
       <w:type w:val="oddPage"/>
       <w:pgSz w:w="11909" w:h="16834" w:code="9"/>
       <w:pgMar w:top="1440" w:right="1152" w:bottom="1152" w:left="1152" w:header="720" w:footer="720" w:gutter="432"/>
@@ -9961,7 +10542,7 @@
         <w:rFonts w:ascii="LM Sans 10" w:hAnsi="LM Sans 10"/>
         <w:noProof/>
       </w:rPr>
-      <w:t>16</w:t>
+      <w:t>18</w:t>
     </w:r>
     <w:r>
       <w:rPr>
@@ -10011,7 +10592,7 @@
         <w:rFonts w:ascii="LM Sans 10" w:hAnsi="LM Sans 10"/>
         <w:noProof/>
       </w:rPr>
-      <w:t>15</w:t>
+      <w:t>17</w:t>
     </w:r>
     <w:r>
       <w:rPr>
@@ -10431,6 +11012,92 @@
     </w:lvl>
   </w:abstractNum>
   <w:abstractNum w:abstractNumId="2" w15:restartNumberingAfterBreak="0">
+    <w:nsid w:val="0CEE3B24"/>
+    <w:multiLevelType w:val="hybridMultilevel"/>
+    <w:tmpl w:val="1B389854"/>
+    <w:lvl w:ilvl="0" w:tplc="0409000F">
+      <w:start w:val="1"/>
+      <w:numFmt w:val="decimal"/>
+      <w:lvlText w:val="%1."/>
+      <w:lvlJc w:val="left"/>
+      <w:pPr>
+        <w:ind w:left="720" w:hanging="360"/>
+      </w:pPr>
+    </w:lvl>
+    <w:lvl w:ilvl="1" w:tplc="04090019" w:tentative="1">
+      <w:start w:val="1"/>
+      <w:numFmt w:val="lowerLetter"/>
+      <w:lvlText w:val="%2."/>
+      <w:lvlJc w:val="left"/>
+      <w:pPr>
+        <w:ind w:left="1440" w:hanging="360"/>
+      </w:pPr>
+    </w:lvl>
+    <w:lvl w:ilvl="2" w:tplc="0409001B" w:tentative="1">
+      <w:start w:val="1"/>
+      <w:numFmt w:val="lowerRoman"/>
+      <w:lvlText w:val="%3."/>
+      <w:lvlJc w:val="right"/>
+      <w:pPr>
+        <w:ind w:left="2160" w:hanging="180"/>
+      </w:pPr>
+    </w:lvl>
+    <w:lvl w:ilvl="3" w:tplc="0409000F" w:tentative="1">
+      <w:start w:val="1"/>
+      <w:numFmt w:val="decimal"/>
+      <w:lvlText w:val="%4."/>
+      <w:lvlJc w:val="left"/>
+      <w:pPr>
+        <w:ind w:left="2880" w:hanging="360"/>
+      </w:pPr>
+    </w:lvl>
+    <w:lvl w:ilvl="4" w:tplc="04090019" w:tentative="1">
+      <w:start w:val="1"/>
+      <w:numFmt w:val="lowerLetter"/>
+      <w:lvlText w:val="%5."/>
+      <w:lvlJc w:val="left"/>
+      <w:pPr>
+        <w:ind w:left="3600" w:hanging="360"/>
+      </w:pPr>
+    </w:lvl>
+    <w:lvl w:ilvl="5" w:tplc="0409001B" w:tentative="1">
+      <w:start w:val="1"/>
+      <w:numFmt w:val="lowerRoman"/>
+      <w:lvlText w:val="%6."/>
+      <w:lvlJc w:val="right"/>
+      <w:pPr>
+        <w:ind w:left="4320" w:hanging="180"/>
+      </w:pPr>
+    </w:lvl>
+    <w:lvl w:ilvl="6" w:tplc="0409000F" w:tentative="1">
+      <w:start w:val="1"/>
+      <w:numFmt w:val="decimal"/>
+      <w:lvlText w:val="%7."/>
+      <w:lvlJc w:val="left"/>
+      <w:pPr>
+        <w:ind w:left="5040" w:hanging="360"/>
+      </w:pPr>
+    </w:lvl>
+    <w:lvl w:ilvl="7" w:tplc="04090019" w:tentative="1">
+      <w:start w:val="1"/>
+      <w:numFmt w:val="lowerLetter"/>
+      <w:lvlText w:val="%8."/>
+      <w:lvlJc w:val="left"/>
+      <w:pPr>
+        <w:ind w:left="5760" w:hanging="360"/>
+      </w:pPr>
+    </w:lvl>
+    <w:lvl w:ilvl="8" w:tplc="0409001B" w:tentative="1">
+      <w:start w:val="1"/>
+      <w:numFmt w:val="lowerRoman"/>
+      <w:lvlText w:val="%9."/>
+      <w:lvlJc w:val="right"/>
+      <w:pPr>
+        <w:ind w:left="6480" w:hanging="180"/>
+      </w:pPr>
+    </w:lvl>
+  </w:abstractNum>
+  <w:abstractNum w:abstractNumId="3" w15:restartNumberingAfterBreak="0">
     <w:nsid w:val="1F75017B"/>
     <w:multiLevelType w:val="hybridMultilevel"/>
     <w:tmpl w:val="E654C578"/>
@@ -10543,7 +11210,7 @@
       </w:rPr>
     </w:lvl>
   </w:abstractNum>
-  <w:abstractNum w:abstractNumId="3" w15:restartNumberingAfterBreak="0">
+  <w:abstractNum w:abstractNumId="4" w15:restartNumberingAfterBreak="0">
     <w:nsid w:val="21BD12F2"/>
     <w:multiLevelType w:val="hybridMultilevel"/>
     <w:tmpl w:val="2498249E"/>
@@ -10629,7 +11296,7 @@
       </w:pPr>
     </w:lvl>
   </w:abstractNum>
-  <w:abstractNum w:abstractNumId="4" w15:restartNumberingAfterBreak="0">
+  <w:abstractNum w:abstractNumId="5" w15:restartNumberingAfterBreak="0">
     <w:nsid w:val="249B0973"/>
     <w:multiLevelType w:val="hybridMultilevel"/>
     <w:tmpl w:val="4ACE1422"/>
@@ -10742,7 +11409,7 @@
       </w:rPr>
     </w:lvl>
   </w:abstractNum>
-  <w:abstractNum w:abstractNumId="5" w15:restartNumberingAfterBreak="0">
+  <w:abstractNum w:abstractNumId="6" w15:restartNumberingAfterBreak="0">
     <w:nsid w:val="29780B04"/>
     <w:multiLevelType w:val="hybridMultilevel"/>
     <w:tmpl w:val="AA04F658"/>
@@ -10855,7 +11522,7 @@
       </w:rPr>
     </w:lvl>
   </w:abstractNum>
-  <w:abstractNum w:abstractNumId="6" w15:restartNumberingAfterBreak="0">
+  <w:abstractNum w:abstractNumId="7" w15:restartNumberingAfterBreak="0">
     <w:nsid w:val="2A4256DF"/>
     <w:multiLevelType w:val="hybridMultilevel"/>
     <w:tmpl w:val="F0823AFE"/>
@@ -10968,7 +11635,7 @@
       </w:rPr>
     </w:lvl>
   </w:abstractNum>
-  <w:abstractNum w:abstractNumId="7" w15:restartNumberingAfterBreak="0">
+  <w:abstractNum w:abstractNumId="8" w15:restartNumberingAfterBreak="0">
     <w:nsid w:val="33EB6D76"/>
     <w:multiLevelType w:val="hybridMultilevel"/>
     <w:tmpl w:val="11B0F6DC"/>
@@ -11081,7 +11748,7 @@
       </w:rPr>
     </w:lvl>
   </w:abstractNum>
-  <w:abstractNum w:abstractNumId="8" w15:restartNumberingAfterBreak="0">
+  <w:abstractNum w:abstractNumId="9" w15:restartNumberingAfterBreak="0">
     <w:nsid w:val="35E96D53"/>
     <w:multiLevelType w:val="hybridMultilevel"/>
     <w:tmpl w:val="9932A438"/>
@@ -11194,7 +11861,7 @@
       </w:rPr>
     </w:lvl>
   </w:abstractNum>
-  <w:abstractNum w:abstractNumId="9" w15:restartNumberingAfterBreak="0">
+  <w:abstractNum w:abstractNumId="10" w15:restartNumberingAfterBreak="0">
     <w:nsid w:val="380A19B8"/>
     <w:multiLevelType w:val="hybridMultilevel"/>
     <w:tmpl w:val="D9AAECCA"/>
@@ -11307,7 +11974,93 @@
       </w:rPr>
     </w:lvl>
   </w:abstractNum>
-  <w:abstractNum w:abstractNumId="10" w15:restartNumberingAfterBreak="0">
+  <w:abstractNum w:abstractNumId="11" w15:restartNumberingAfterBreak="0">
+    <w:nsid w:val="3AFF05C7"/>
+    <w:multiLevelType w:val="hybridMultilevel"/>
+    <w:tmpl w:val="1F0A0F14"/>
+    <w:lvl w:ilvl="0" w:tplc="04090019">
+      <w:start w:val="1"/>
+      <w:numFmt w:val="lowerLetter"/>
+      <w:lvlText w:val="%1."/>
+      <w:lvlJc w:val="left"/>
+      <w:pPr>
+        <w:ind w:left="1008" w:hanging="360"/>
+      </w:pPr>
+    </w:lvl>
+    <w:lvl w:ilvl="1" w:tplc="04090019">
+      <w:start w:val="1"/>
+      <w:numFmt w:val="lowerLetter"/>
+      <w:lvlText w:val="%2."/>
+      <w:lvlJc w:val="left"/>
+      <w:pPr>
+        <w:ind w:left="1728" w:hanging="360"/>
+      </w:pPr>
+    </w:lvl>
+    <w:lvl w:ilvl="2" w:tplc="0409001B" w:tentative="1">
+      <w:start w:val="1"/>
+      <w:numFmt w:val="lowerRoman"/>
+      <w:lvlText w:val="%3."/>
+      <w:lvlJc w:val="right"/>
+      <w:pPr>
+        <w:ind w:left="2448" w:hanging="180"/>
+      </w:pPr>
+    </w:lvl>
+    <w:lvl w:ilvl="3" w:tplc="0409000F" w:tentative="1">
+      <w:start w:val="1"/>
+      <w:numFmt w:val="decimal"/>
+      <w:lvlText w:val="%4."/>
+      <w:lvlJc w:val="left"/>
+      <w:pPr>
+        <w:ind w:left="3168" w:hanging="360"/>
+      </w:pPr>
+    </w:lvl>
+    <w:lvl w:ilvl="4" w:tplc="04090019" w:tentative="1">
+      <w:start w:val="1"/>
+      <w:numFmt w:val="lowerLetter"/>
+      <w:lvlText w:val="%5."/>
+      <w:lvlJc w:val="left"/>
+      <w:pPr>
+        <w:ind w:left="3888" w:hanging="360"/>
+      </w:pPr>
+    </w:lvl>
+    <w:lvl w:ilvl="5" w:tplc="0409001B" w:tentative="1">
+      <w:start w:val="1"/>
+      <w:numFmt w:val="lowerRoman"/>
+      <w:lvlText w:val="%6."/>
+      <w:lvlJc w:val="right"/>
+      <w:pPr>
+        <w:ind w:left="4608" w:hanging="180"/>
+      </w:pPr>
+    </w:lvl>
+    <w:lvl w:ilvl="6" w:tplc="0409000F" w:tentative="1">
+      <w:start w:val="1"/>
+      <w:numFmt w:val="decimal"/>
+      <w:lvlText w:val="%7."/>
+      <w:lvlJc w:val="left"/>
+      <w:pPr>
+        <w:ind w:left="5328" w:hanging="360"/>
+      </w:pPr>
+    </w:lvl>
+    <w:lvl w:ilvl="7" w:tplc="04090019" w:tentative="1">
+      <w:start w:val="1"/>
+      <w:numFmt w:val="lowerLetter"/>
+      <w:lvlText w:val="%8."/>
+      <w:lvlJc w:val="left"/>
+      <w:pPr>
+        <w:ind w:left="6048" w:hanging="360"/>
+      </w:pPr>
+    </w:lvl>
+    <w:lvl w:ilvl="8" w:tplc="0409001B" w:tentative="1">
+      <w:start w:val="1"/>
+      <w:numFmt w:val="lowerRoman"/>
+      <w:lvlText w:val="%9."/>
+      <w:lvlJc w:val="right"/>
+      <w:pPr>
+        <w:ind w:left="6768" w:hanging="180"/>
+      </w:pPr>
+    </w:lvl>
+  </w:abstractNum>
+  <w:abstractNum w:abstractNumId="12" w15:restartNumberingAfterBreak="0">
     <w:nsid w:val="3C28799F"/>
     <w:multiLevelType w:val="hybridMultilevel"/>
     <w:tmpl w:val="320A21F0"/>
@@ -11420,7 +12173,7 @@
       </w:rPr>
     </w:lvl>
   </w:abstractNum>
-  <w:abstractNum w:abstractNumId="11" w15:restartNumberingAfterBreak="0">
+  <w:abstractNum w:abstractNumId="13" w15:restartNumberingAfterBreak="0">
     <w:nsid w:val="3E4231FA"/>
     <w:multiLevelType w:val="hybridMultilevel"/>
     <w:tmpl w:val="1FE87708"/>
@@ -11533,7 +12286,7 @@
       </w:rPr>
     </w:lvl>
   </w:abstractNum>
-  <w:abstractNum w:abstractNumId="12" w15:restartNumberingAfterBreak="0">
+  <w:abstractNum w:abstractNumId="14" w15:restartNumberingAfterBreak="0">
     <w:nsid w:val="45A32EFC"/>
     <w:multiLevelType w:val="multilevel"/>
     <w:tmpl w:val="0409001D"/>
@@ -11619,7 +12372,7 @@
       </w:pPr>
     </w:lvl>
   </w:abstractNum>
-  <w:abstractNum w:abstractNumId="13" w15:restartNumberingAfterBreak="0">
+  <w:abstractNum w:abstractNumId="15" w15:restartNumberingAfterBreak="0">
     <w:nsid w:val="4D0174CE"/>
     <w:multiLevelType w:val="multilevel"/>
     <w:tmpl w:val="372C0E58"/>
@@ -11714,7 +12467,7 @@
       </w:pPr>
     </w:lvl>
   </w:abstractNum>
-  <w:abstractNum w:abstractNumId="14" w15:restartNumberingAfterBreak="0">
+  <w:abstractNum w:abstractNumId="16" w15:restartNumberingAfterBreak="0">
     <w:nsid w:val="55EA3F24"/>
     <w:multiLevelType w:val="hybridMultilevel"/>
     <w:tmpl w:val="28BE56B0"/>
@@ -11800,7 +12553,96 @@
       </w:pPr>
     </w:lvl>
   </w:abstractNum>
-  <w:abstractNum w:abstractNumId="15" w15:restartNumberingAfterBreak="0">
+  <w:abstractNum w:abstractNumId="17" w15:restartNumberingAfterBreak="0">
+    <w:nsid w:val="5C920885"/>
+    <w:multiLevelType w:val="hybridMultilevel"/>
+    <w:tmpl w:val="B920A53C"/>
+    <w:lvl w:ilvl="0" w:tplc="7D4C5C80">
+      <w:start w:val="1"/>
+      <w:numFmt w:val="lowerLetter"/>
+      <w:lvlText w:val="%1."/>
+      <w:lvlJc w:val="left"/>
+      <w:pPr>
+        <w:ind w:left="1080" w:hanging="360"/>
+      </w:pPr>
+      <w:rPr>
+        <w:b w:val="0"/>
+      </w:rPr>
+    </w:lvl>
+    <w:lvl w:ilvl="1" w:tplc="04090019" w:tentative="1">
+      <w:start w:val="1"/>
+      <w:numFmt w:val="lowerLetter"/>
+      <w:lvlText w:val="%2."/>
+      <w:lvlJc w:val="left"/>
+      <w:pPr>
+        <w:ind w:left="1800" w:hanging="360"/>
+      </w:pPr>
+    </w:lvl>
+    <w:lvl w:ilvl="2" w:tplc="0409001B" w:tentative="1">
+      <w:start w:val="1"/>
+      <w:numFmt w:val="lowerRoman"/>
+      <w:lvlText w:val="%3."/>
+      <w:lvlJc w:val="right"/>
+      <w:pPr>
+        <w:ind w:left="2520" w:hanging="180"/>
+      </w:pPr>
+    </w:lvl>
+    <w:lvl w:ilvl="3" w:tplc="0409000F" w:tentative="1">
+      <w:start w:val="1"/>
+      <w:numFmt w:val="decimal"/>
+      <w:lvlText w:val="%4."/>
+      <w:lvlJc w:val="left"/>
+      <w:pPr>
+        <w:ind w:left="3240" w:hanging="360"/>
+      </w:pPr>
+    </w:lvl>
+    <w:lvl w:ilvl="4" w:tplc="04090019" w:tentative="1">
+      <w:start w:val="1"/>
+      <w:numFmt w:val="lowerLetter"/>
+      <w:lvlText w:val="%5."/>
+      <w:lvlJc w:val="left"/>
+      <w:pPr>
+        <w:ind w:left="3960" w:hanging="360"/>
+      </w:pPr>
+    </w:lvl>
+    <w:lvl w:ilvl="5" w:tplc="0409001B" w:tentative="1">
+      <w:start w:val="1"/>
+      <w:numFmt w:val="lowerRoman"/>
+      <w:lvlText w:val="%6."/>
+      <w:lvlJc w:val="right"/>
+      <w:pPr>
+        <w:ind w:left="4680" w:hanging="180"/>
+      </w:pPr>
+    </w:lvl>
+    <w:lvl w:ilvl="6" w:tplc="0409000F" w:tentative="1">
+      <w:start w:val="1"/>
+      <w:numFmt w:val="decimal"/>
+      <w:lvlText w:val="%7."/>
+      <w:lvlJc w:val="left"/>
+      <w:pPr>
+        <w:ind w:left="5400" w:hanging="360"/>
+      </w:pPr>
+    </w:lvl>
+    <w:lvl w:ilvl="7" w:tplc="04090019" w:tentative="1">
+      <w:start w:val="1"/>
+      <w:numFmt w:val="lowerLetter"/>
+      <w:lvlText w:val="%8."/>
+      <w:lvlJc w:val="left"/>
+      <w:pPr>
+        <w:ind w:left="6120" w:hanging="360"/>
+      </w:pPr>
+    </w:lvl>
+    <w:lvl w:ilvl="8" w:tplc="0409001B" w:tentative="1">
+      <w:start w:val="1"/>
+      <w:numFmt w:val="lowerRoman"/>
+      <w:lvlText w:val="%9."/>
+      <w:lvlJc w:val="right"/>
+      <w:pPr>
+        <w:ind w:left="6840" w:hanging="180"/>
+      </w:pPr>
+    </w:lvl>
+  </w:abstractNum>
+  <w:abstractNum w:abstractNumId="18" w15:restartNumberingAfterBreak="0">
     <w:nsid w:val="6A2904DF"/>
     <w:multiLevelType w:val="hybridMultilevel"/>
     <w:tmpl w:val="CCEAACA8"/>
@@ -11889,7 +12731,7 @@
       </w:pPr>
     </w:lvl>
   </w:abstractNum>
-  <w:abstractNum w:abstractNumId="16" w15:restartNumberingAfterBreak="0">
+  <w:abstractNum w:abstractNumId="19" w15:restartNumberingAfterBreak="0">
     <w:nsid w:val="7287026C"/>
     <w:multiLevelType w:val="hybridMultilevel"/>
     <w:tmpl w:val="4C780BE0"/>
@@ -12002,10 +12844,10 @@
       </w:rPr>
     </w:lvl>
   </w:abstractNum>
-  <w:abstractNum w:abstractNumId="17" w15:restartNumberingAfterBreak="0">
+  <w:abstractNum w:abstractNumId="20" w15:restartNumberingAfterBreak="0">
     <w:nsid w:val="77430548"/>
     <w:multiLevelType w:val="hybridMultilevel"/>
-    <w:tmpl w:val="F0CEA3BE"/>
+    <w:tmpl w:val="A01E468C"/>
     <w:lvl w:ilvl="0" w:tplc="04090001">
       <w:start w:val="1"/>
       <w:numFmt w:val="bullet"/>
@@ -12115,7 +12957,7 @@
       </w:rPr>
     </w:lvl>
   </w:abstractNum>
-  <w:abstractNum w:abstractNumId="18" w15:restartNumberingAfterBreak="0">
+  <w:abstractNum w:abstractNumId="21" w15:restartNumberingAfterBreak="0">
     <w:nsid w:val="7B791F43"/>
     <w:multiLevelType w:val="hybridMultilevel"/>
     <w:tmpl w:val="F35810E2"/>
@@ -12228,7 +13070,7 @@
       </w:rPr>
     </w:lvl>
   </w:abstractNum>
-  <w:abstractNum w:abstractNumId="19" w15:restartNumberingAfterBreak="0">
+  <w:abstractNum w:abstractNumId="22" w15:restartNumberingAfterBreak="0">
     <w:nsid w:val="7B8C03CC"/>
     <w:multiLevelType w:val="hybridMultilevel"/>
     <w:tmpl w:val="BF8CF962"/>
@@ -12342,64 +13184,73 @@
     </w:lvl>
   </w:abstractNum>
   <w:num w:numId="1">
+    <w:abstractNumId w:val="18"/>
+  </w:num>
+  <w:num w:numId="2">
     <w:abstractNumId w:val="15"/>
   </w:num>
-  <w:num w:numId="2">
-    <w:abstractNumId w:val="13"/>
+  <w:num w:numId="3">
+    <w:abstractNumId w:val="14"/>
   </w:num>
-  <w:num w:numId="3">
+  <w:num w:numId="4">
     <w:abstractNumId w:val="12"/>
   </w:num>
-  <w:num w:numId="4">
+  <w:num w:numId="5">
+    <w:abstractNumId w:val="20"/>
+  </w:num>
+  <w:num w:numId="6">
     <w:abstractNumId w:val="10"/>
   </w:num>
-  <w:num w:numId="5">
-    <w:abstractNumId w:val="17"/>
-  </w:num>
-  <w:num w:numId="6">
-    <w:abstractNumId w:val="9"/>
-  </w:num>
   <w:num w:numId="7">
-    <w:abstractNumId w:val="16"/>
+    <w:abstractNumId w:val="19"/>
   </w:num>
   <w:num w:numId="8">
-    <w:abstractNumId w:val="18"/>
+    <w:abstractNumId w:val="21"/>
   </w:num>
   <w:num w:numId="9">
-    <w:abstractNumId w:val="19"/>
+    <w:abstractNumId w:val="22"/>
   </w:num>
   <w:num w:numId="10">
-    <w:abstractNumId w:val="2"/>
+    <w:abstractNumId w:val="3"/>
   </w:num>
   <w:num w:numId="11">
-    <w:abstractNumId w:val="5"/>
+    <w:abstractNumId w:val="6"/>
   </w:num>
   <w:num w:numId="12">
-    <w:abstractNumId w:val="8"/>
+    <w:abstractNumId w:val="9"/>
   </w:num>
   <w:num w:numId="13">
     <w:abstractNumId w:val="0"/>
   </w:num>
   <w:num w:numId="14">
-    <w:abstractNumId w:val="11"/>
+    <w:abstractNumId w:val="13"/>
   </w:num>
   <w:num w:numId="15">
     <w:abstractNumId w:val="1"/>
   </w:num>
   <w:num w:numId="16">
+    <w:abstractNumId w:val="5"/>
+  </w:num>
+  <w:num w:numId="17">
+    <w:abstractNumId w:val="16"/>
+  </w:num>
+  <w:num w:numId="18">
     <w:abstractNumId w:val="4"/>
   </w:num>
-  <w:num w:numId="17">
-    <w:abstractNumId w:val="14"/>
-  </w:num>
-  <w:num w:numId="18">
-    <w:abstractNumId w:val="3"/>
-  </w:num>
   <w:num w:numId="19">
-    <w:abstractNumId w:val="6"/>
+    <w:abstractNumId w:val="7"/>
   </w:num>
   <w:num w:numId="20">
-    <w:abstractNumId w:val="7"/>
+    <w:abstractNumId w:val="8"/>
+  </w:num>
+  <w:num w:numId="21">
+    <w:abstractNumId w:val="2"/>
+  </w:num>
+  <w:num w:numId="22">
+    <w:abstractNumId w:val="11"/>
+  </w:num>
+  <w:num w:numId="23">
+    <w:abstractNumId w:val="17"/>
   </w:num>
 </w:numbering>
 </file>
@@ -13828,6 +14679,7 @@
   </w:compat>
   <w:rsids>
     <w:rsidRoot w:val="0079255E"/>
+    <w:rsid w:val="000363C5"/>
     <w:rsid w:val="00174FCE"/>
     <w:rsid w:val="001A0C53"/>
     <w:rsid w:val="002764FA"/>
@@ -13847,6 +14699,7 @@
     <w:rsid w:val="00D4302B"/>
     <w:rsid w:val="00E11E0F"/>
     <w:rsid w:val="00E14D71"/>
+    <w:rsid w:val="00E5187F"/>
     <w:rsid w:val="00F02434"/>
   </w:rsids>
   <m:mathPr>
@@ -14678,6 +15531,22 @@
     </b:Author>
     <b:RefOrder>3</b:RefOrder>
   </b:Source>
+  <b:Source>
+    <b:Tag>Wik1</b:Tag>
+    <b:SourceType>Report</b:SourceType>
+    <b:Guid>{B42CBD02-3FF0-4775-BA72-78171616D176}</b:Guid>
+    <b:Title>Coreference</b:Title>
+    <b:Author>
+      <b:Author>
+        <b:NameList>
+          <b:Person>
+            <b:Last>Wikipedia</b:Last>
+          </b:Person>
+        </b:NameList>
+      </b:Author>
+    </b:Author>
+    <b:RefOrder>4</b:RefOrder>
+  </b:Source>
 </b:Sources>
 </file>
 
@@ -14690,7 +15559,7 @@
 </file>
 
 <file path=customXml/itemProps2.xml><?xml version="1.0" encoding="utf-8"?>
-<ds:datastoreItem xmlns:ds="http://schemas.openxmlformats.org/officeDocument/2006/customXml" ds:itemID="{8F16EA39-7F70-4B2E-93FC-44ABFCC711D5}">
+<ds:datastoreItem xmlns:ds="http://schemas.openxmlformats.org/officeDocument/2006/customXml" ds:itemID="{D218A416-6E39-40D1-AF7A-7B01778C73E7}">
   <ds:schemaRefs>
     <ds:schemaRef ds:uri="http://schemas.openxmlformats.org/officeDocument/2006/bibliography"/>
   </ds:schemaRefs>

</xml_diff>